<commit_message>
Modified to add codes with graphs
</commit_message>
<xml_diff>
--- a/EDA ASMT 1/ReadMe.docx
+++ b/EDA ASMT 1/ReadMe.docx
@@ -29,8 +29,6 @@
         </w:rPr>
         <w:t>EDA Assignment 1</w:t>
       </w:r>
-      <w:bookmarkStart w:id="0" w:name="_GoBack"/>
-      <w:bookmarkEnd w:id="0"/>
     </w:p>
     <w:p>
       <w:pPr>
@@ -861,6 +859,635 @@
     </w:p>
     <w:p>
       <w:pPr>
+        <w:spacing w:after="0" w:line="360" w:lineRule="atLeast"/>
+        <w:rPr>
+          <w:rFonts w:ascii="Segoe UI" w:eastAsia="Times New Roman" w:hAnsi="Segoe UI" w:cs="Segoe UI"/>
+          <w:color w:val="333333"/>
+          <w:sz w:val="24"/>
+          <w:szCs w:val="24"/>
+        </w:rPr>
+      </w:pPr>
+    </w:p>
+    <w:p>
+      <w:pPr>
+        <w:spacing w:after="0" w:line="360" w:lineRule="atLeast"/>
+        <w:rPr>
+          <w:rFonts w:ascii="Segoe UI" w:eastAsia="Times New Roman" w:hAnsi="Segoe UI" w:cs="Segoe UI"/>
+          <w:color w:val="333333"/>
+          <w:sz w:val="24"/>
+          <w:szCs w:val="24"/>
+        </w:rPr>
+      </w:pPr>
+    </w:p>
+    <w:p>
+      <w:pPr>
+        <w:spacing w:after="0" w:line="360" w:lineRule="atLeast"/>
+        <w:rPr>
+          <w:rFonts w:ascii="Segoe UI" w:eastAsia="Times New Roman" w:hAnsi="Segoe UI" w:cs="Segoe UI"/>
+          <w:color w:val="0070C0"/>
+          <w:sz w:val="24"/>
+          <w:szCs w:val="24"/>
+        </w:rPr>
+      </w:pPr>
+      <w:r>
+        <w:rPr>
+          <w:rFonts w:ascii="Segoe UI" w:eastAsia="Times New Roman" w:hAnsi="Segoe UI" w:cs="Segoe UI"/>
+          <w:color w:val="0070C0"/>
+          <w:sz w:val="24"/>
+          <w:szCs w:val="24"/>
+        </w:rPr>
+        <w:t xml:space="preserve">##### </w:t>
+      </w:r>
+      <w:proofErr w:type="spellStart"/>
+      <w:r>
+        <w:rPr>
+          <w:rFonts w:ascii="Segoe UI" w:eastAsia="Times New Roman" w:hAnsi="Segoe UI" w:cs="Segoe UI"/>
+          <w:color w:val="0070C0"/>
+          <w:sz w:val="24"/>
+          <w:szCs w:val="24"/>
+        </w:rPr>
+        <w:t>Download_HHPC</w:t>
+      </w:r>
+      <w:proofErr w:type="spellEnd"/>
+      <w:r>
+        <w:rPr>
+          <w:rFonts w:ascii="Segoe UI" w:eastAsia="Times New Roman" w:hAnsi="Segoe UI" w:cs="Segoe UI"/>
+          <w:color w:val="0070C0"/>
+          <w:sz w:val="24"/>
+          <w:szCs w:val="24"/>
+        </w:rPr>
+        <w:t xml:space="preserve"> </w:t>
+      </w:r>
+      <w:proofErr w:type="spellStart"/>
+      <w:r>
+        <w:rPr>
+          <w:rFonts w:ascii="Segoe UI" w:eastAsia="Times New Roman" w:hAnsi="Segoe UI" w:cs="Segoe UI"/>
+          <w:color w:val="0070C0"/>
+          <w:sz w:val="24"/>
+          <w:szCs w:val="24"/>
+        </w:rPr>
+        <w:t>data.R</w:t>
+      </w:r>
+      <w:proofErr w:type="spellEnd"/>
+    </w:p>
+    <w:p>
+      <w:pPr>
+        <w:spacing w:after="0" w:line="360" w:lineRule="atLeast"/>
+        <w:rPr>
+          <w:rFonts w:ascii="Segoe UI" w:eastAsia="Times New Roman" w:hAnsi="Segoe UI" w:cs="Segoe UI"/>
+          <w:color w:val="0070C0"/>
+          <w:sz w:val="24"/>
+          <w:szCs w:val="24"/>
+        </w:rPr>
+      </w:pPr>
+    </w:p>
+    <w:p>
+      <w:pPr>
+        <w:spacing w:after="0" w:line="360" w:lineRule="atLeast"/>
+        <w:ind w:left="720"/>
+        <w:rPr>
+          <w:rFonts w:ascii="Segoe UI" w:eastAsia="Times New Roman" w:hAnsi="Segoe UI" w:cs="Segoe UI"/>
+          <w:color w:val="0070C0"/>
+          <w:sz w:val="24"/>
+          <w:szCs w:val="24"/>
+        </w:rPr>
+      </w:pPr>
+      <w:proofErr w:type="spellStart"/>
+      <w:proofErr w:type="gramStart"/>
+      <w:r>
+        <w:rPr>
+          <w:rFonts w:ascii="Segoe UI" w:eastAsia="Times New Roman" w:hAnsi="Segoe UI" w:cs="Segoe UI"/>
+          <w:color w:val="0070C0"/>
+          <w:sz w:val="24"/>
+          <w:szCs w:val="24"/>
+        </w:rPr>
+        <w:t>rm</w:t>
+      </w:r>
+      <w:proofErr w:type="spellEnd"/>
+      <w:r>
+        <w:rPr>
+          <w:rFonts w:ascii="Segoe UI" w:eastAsia="Times New Roman" w:hAnsi="Segoe UI" w:cs="Segoe UI"/>
+          <w:color w:val="0070C0"/>
+          <w:sz w:val="24"/>
+          <w:szCs w:val="24"/>
+        </w:rPr>
+        <w:t>(</w:t>
+      </w:r>
+      <w:proofErr w:type="gramEnd"/>
+      <w:r>
+        <w:rPr>
+          <w:rFonts w:ascii="Segoe UI" w:eastAsia="Times New Roman" w:hAnsi="Segoe UI" w:cs="Segoe UI"/>
+          <w:color w:val="0070C0"/>
+          <w:sz w:val="24"/>
+          <w:szCs w:val="24"/>
+        </w:rPr>
+        <w:t>list=ls())</w:t>
+      </w:r>
+    </w:p>
+    <w:p>
+      <w:pPr>
+        <w:spacing w:after="0" w:line="360" w:lineRule="atLeast"/>
+        <w:ind w:left="720"/>
+        <w:rPr>
+          <w:rFonts w:ascii="Segoe UI" w:eastAsia="Times New Roman" w:hAnsi="Segoe UI" w:cs="Segoe UI"/>
+          <w:color w:val="0070C0"/>
+          <w:sz w:val="24"/>
+          <w:szCs w:val="24"/>
+        </w:rPr>
+      </w:pPr>
+      <w:proofErr w:type="spellStart"/>
+      <w:proofErr w:type="gramStart"/>
+      <w:r>
+        <w:rPr>
+          <w:rFonts w:ascii="Segoe UI" w:eastAsia="Times New Roman" w:hAnsi="Segoe UI" w:cs="Segoe UI"/>
+          <w:color w:val="0070C0"/>
+          <w:sz w:val="24"/>
+          <w:szCs w:val="24"/>
+        </w:rPr>
+        <w:t>myhomedirectory</w:t>
+      </w:r>
+      <w:proofErr w:type="spellEnd"/>
+      <w:proofErr w:type="gramEnd"/>
+      <w:r>
+        <w:rPr>
+          <w:rFonts w:ascii="Segoe UI" w:eastAsia="Times New Roman" w:hAnsi="Segoe UI" w:cs="Segoe UI"/>
+          <w:color w:val="0070C0"/>
+          <w:sz w:val="24"/>
+          <w:szCs w:val="24"/>
+        </w:rPr>
+        <w:t xml:space="preserve"> &lt;-"C:/Users/user-pc/Documents/</w:t>
+      </w:r>
+      <w:proofErr w:type="spellStart"/>
+      <w:r>
+        <w:rPr>
+          <w:rFonts w:ascii="Segoe UI" w:eastAsia="Times New Roman" w:hAnsi="Segoe UI" w:cs="Segoe UI"/>
+          <w:color w:val="0070C0"/>
+          <w:sz w:val="24"/>
+          <w:szCs w:val="24"/>
+        </w:rPr>
+        <w:t>Bedant</w:t>
+      </w:r>
+      <w:proofErr w:type="spellEnd"/>
+      <w:r>
+        <w:rPr>
+          <w:rFonts w:ascii="Segoe UI" w:eastAsia="Times New Roman" w:hAnsi="Segoe UI" w:cs="Segoe UI"/>
+          <w:color w:val="0070C0"/>
+          <w:sz w:val="24"/>
+          <w:szCs w:val="24"/>
+        </w:rPr>
+        <w:t xml:space="preserve"> Data Science/</w:t>
+      </w:r>
+      <w:proofErr w:type="spellStart"/>
+      <w:r>
+        <w:rPr>
+          <w:rFonts w:ascii="Segoe UI" w:eastAsia="Times New Roman" w:hAnsi="Segoe UI" w:cs="Segoe UI"/>
+          <w:color w:val="0070C0"/>
+          <w:sz w:val="24"/>
+          <w:szCs w:val="24"/>
+        </w:rPr>
+        <w:t>datasciencecoursera</w:t>
+      </w:r>
+      <w:proofErr w:type="spellEnd"/>
+      <w:r>
+        <w:rPr>
+          <w:rFonts w:ascii="Segoe UI" w:eastAsia="Times New Roman" w:hAnsi="Segoe UI" w:cs="Segoe UI"/>
+          <w:color w:val="0070C0"/>
+          <w:sz w:val="24"/>
+          <w:szCs w:val="24"/>
+        </w:rPr>
+        <w:t>"</w:t>
+      </w:r>
+    </w:p>
+    <w:p>
+      <w:pPr>
+        <w:spacing w:after="0" w:line="360" w:lineRule="atLeast"/>
+        <w:ind w:left="720"/>
+        <w:rPr>
+          <w:rFonts w:ascii="Segoe UI" w:eastAsia="Times New Roman" w:hAnsi="Segoe UI" w:cs="Segoe UI"/>
+          <w:color w:val="0070C0"/>
+          <w:sz w:val="24"/>
+          <w:szCs w:val="24"/>
+        </w:rPr>
+      </w:pPr>
+      <w:proofErr w:type="spellStart"/>
+      <w:proofErr w:type="gramStart"/>
+      <w:r>
+        <w:rPr>
+          <w:rFonts w:ascii="Segoe UI" w:eastAsia="Times New Roman" w:hAnsi="Segoe UI" w:cs="Segoe UI"/>
+          <w:color w:val="0070C0"/>
+          <w:sz w:val="24"/>
+          <w:szCs w:val="24"/>
+        </w:rPr>
+        <w:t>setwd</w:t>
+      </w:r>
+      <w:proofErr w:type="spellEnd"/>
+      <w:r>
+        <w:rPr>
+          <w:rFonts w:ascii="Segoe UI" w:eastAsia="Times New Roman" w:hAnsi="Segoe UI" w:cs="Segoe UI"/>
+          <w:color w:val="0070C0"/>
+          <w:sz w:val="24"/>
+          <w:szCs w:val="24"/>
+        </w:rPr>
+        <w:t>(</w:t>
+      </w:r>
+      <w:proofErr w:type="spellStart"/>
+      <w:proofErr w:type="gramEnd"/>
+      <w:r>
+        <w:rPr>
+          <w:rFonts w:ascii="Segoe UI" w:eastAsia="Times New Roman" w:hAnsi="Segoe UI" w:cs="Segoe UI"/>
+          <w:color w:val="0070C0"/>
+          <w:sz w:val="24"/>
+          <w:szCs w:val="24"/>
+        </w:rPr>
+        <w:t>myhomedirectory</w:t>
+      </w:r>
+      <w:proofErr w:type="spellEnd"/>
+      <w:r>
+        <w:rPr>
+          <w:rFonts w:ascii="Segoe UI" w:eastAsia="Times New Roman" w:hAnsi="Segoe UI" w:cs="Segoe UI"/>
+          <w:color w:val="0070C0"/>
+          <w:sz w:val="24"/>
+          <w:szCs w:val="24"/>
+        </w:rPr>
+        <w:t>)</w:t>
+      </w:r>
+    </w:p>
+    <w:p>
+      <w:pPr>
+        <w:spacing w:after="0" w:line="360" w:lineRule="atLeast"/>
+        <w:ind w:left="720"/>
+        <w:rPr>
+          <w:rFonts w:ascii="Segoe UI" w:eastAsia="Times New Roman" w:hAnsi="Segoe UI" w:cs="Segoe UI"/>
+          <w:color w:val="0070C0"/>
+          <w:sz w:val="24"/>
+          <w:szCs w:val="24"/>
+        </w:rPr>
+      </w:pPr>
+      <w:proofErr w:type="gramStart"/>
+      <w:r>
+        <w:rPr>
+          <w:rFonts w:ascii="Segoe UI" w:eastAsia="Times New Roman" w:hAnsi="Segoe UI" w:cs="Segoe UI"/>
+          <w:color w:val="0070C0"/>
+          <w:sz w:val="24"/>
+          <w:szCs w:val="24"/>
+        </w:rPr>
+        <w:t>library(</w:t>
+      </w:r>
+      <w:proofErr w:type="gramEnd"/>
+      <w:r>
+        <w:rPr>
+          <w:rFonts w:ascii="Segoe UI" w:eastAsia="Times New Roman" w:hAnsi="Segoe UI" w:cs="Segoe UI"/>
+          <w:color w:val="0070C0"/>
+          <w:sz w:val="24"/>
+          <w:szCs w:val="24"/>
+        </w:rPr>
+        <w:t>jpeg)</w:t>
+      </w:r>
+    </w:p>
+    <w:p>
+      <w:pPr>
+        <w:spacing w:after="0" w:line="360" w:lineRule="atLeast"/>
+        <w:ind w:left="720"/>
+        <w:rPr>
+          <w:rFonts w:ascii="Segoe UI" w:eastAsia="Times New Roman" w:hAnsi="Segoe UI" w:cs="Segoe UI"/>
+          <w:color w:val="0070C0"/>
+          <w:sz w:val="24"/>
+          <w:szCs w:val="24"/>
+        </w:rPr>
+      </w:pPr>
+      <w:proofErr w:type="gramStart"/>
+      <w:r>
+        <w:rPr>
+          <w:rFonts w:ascii="Segoe UI" w:eastAsia="Times New Roman" w:hAnsi="Segoe UI" w:cs="Segoe UI"/>
+          <w:color w:val="0070C0"/>
+          <w:sz w:val="24"/>
+          <w:szCs w:val="24"/>
+        </w:rPr>
+        <w:t>library(</w:t>
+      </w:r>
+      <w:proofErr w:type="spellStart"/>
+      <w:proofErr w:type="gramEnd"/>
+      <w:r>
+        <w:rPr>
+          <w:rFonts w:ascii="Segoe UI" w:eastAsia="Times New Roman" w:hAnsi="Segoe UI" w:cs="Segoe UI"/>
+          <w:color w:val="0070C0"/>
+          <w:sz w:val="24"/>
+          <w:szCs w:val="24"/>
+        </w:rPr>
+        <w:t>data.table</w:t>
+      </w:r>
+      <w:proofErr w:type="spellEnd"/>
+      <w:r>
+        <w:rPr>
+          <w:rFonts w:ascii="Segoe UI" w:eastAsia="Times New Roman" w:hAnsi="Segoe UI" w:cs="Segoe UI"/>
+          <w:color w:val="0070C0"/>
+          <w:sz w:val="24"/>
+          <w:szCs w:val="24"/>
+        </w:rPr>
+        <w:t>)</w:t>
+      </w:r>
+    </w:p>
+    <w:p>
+      <w:pPr>
+        <w:spacing w:after="0" w:line="360" w:lineRule="atLeast"/>
+        <w:ind w:left="720"/>
+        <w:rPr>
+          <w:rFonts w:ascii="Segoe UI" w:eastAsia="Times New Roman" w:hAnsi="Segoe UI" w:cs="Segoe UI"/>
+          <w:color w:val="0070C0"/>
+          <w:sz w:val="24"/>
+          <w:szCs w:val="24"/>
+        </w:rPr>
+      </w:pPr>
+      <w:proofErr w:type="gramStart"/>
+      <w:r>
+        <w:rPr>
+          <w:rFonts w:ascii="Segoe UI" w:eastAsia="Times New Roman" w:hAnsi="Segoe UI" w:cs="Segoe UI"/>
+          <w:color w:val="0070C0"/>
+          <w:sz w:val="24"/>
+          <w:szCs w:val="24"/>
+        </w:rPr>
+        <w:t>library(</w:t>
+      </w:r>
+      <w:proofErr w:type="spellStart"/>
+      <w:proofErr w:type="gramEnd"/>
+      <w:r>
+        <w:rPr>
+          <w:rFonts w:ascii="Segoe UI" w:eastAsia="Times New Roman" w:hAnsi="Segoe UI" w:cs="Segoe UI"/>
+          <w:color w:val="0070C0"/>
+          <w:sz w:val="24"/>
+          <w:szCs w:val="24"/>
+        </w:rPr>
+        <w:t>dplyr</w:t>
+      </w:r>
+      <w:proofErr w:type="spellEnd"/>
+      <w:r>
+        <w:rPr>
+          <w:rFonts w:ascii="Segoe UI" w:eastAsia="Times New Roman" w:hAnsi="Segoe UI" w:cs="Segoe UI"/>
+          <w:color w:val="0070C0"/>
+          <w:sz w:val="24"/>
+          <w:szCs w:val="24"/>
+        </w:rPr>
+        <w:t>)</w:t>
+      </w:r>
+    </w:p>
+    <w:p>
+      <w:pPr>
+        <w:spacing w:after="0" w:line="360" w:lineRule="atLeast"/>
+        <w:ind w:left="720"/>
+        <w:rPr>
+          <w:rFonts w:ascii="Segoe UI" w:eastAsia="Times New Roman" w:hAnsi="Segoe UI" w:cs="Segoe UI"/>
+          <w:color w:val="0070C0"/>
+          <w:sz w:val="24"/>
+          <w:szCs w:val="24"/>
+        </w:rPr>
+      </w:pPr>
+      <w:proofErr w:type="gramStart"/>
+      <w:r>
+        <w:rPr>
+          <w:rFonts w:ascii="Segoe UI" w:eastAsia="Times New Roman" w:hAnsi="Segoe UI" w:cs="Segoe UI"/>
+          <w:color w:val="0070C0"/>
+          <w:sz w:val="24"/>
+          <w:szCs w:val="24"/>
+        </w:rPr>
+        <w:t>library(</w:t>
+      </w:r>
+      <w:proofErr w:type="spellStart"/>
+      <w:proofErr w:type="gramEnd"/>
+      <w:r>
+        <w:rPr>
+          <w:rFonts w:ascii="Segoe UI" w:eastAsia="Times New Roman" w:hAnsi="Segoe UI" w:cs="Segoe UI"/>
+          <w:color w:val="0070C0"/>
+          <w:sz w:val="24"/>
+          <w:szCs w:val="24"/>
+        </w:rPr>
+        <w:t>Hmisc</w:t>
+      </w:r>
+      <w:proofErr w:type="spellEnd"/>
+      <w:r>
+        <w:rPr>
+          <w:rFonts w:ascii="Segoe UI" w:eastAsia="Times New Roman" w:hAnsi="Segoe UI" w:cs="Segoe UI"/>
+          <w:color w:val="0070C0"/>
+          <w:sz w:val="24"/>
+          <w:szCs w:val="24"/>
+        </w:rPr>
+        <w:t>)</w:t>
+      </w:r>
+    </w:p>
+    <w:p>
+      <w:pPr>
+        <w:spacing w:after="0" w:line="360" w:lineRule="atLeast"/>
+        <w:ind w:left="720"/>
+        <w:rPr>
+          <w:rFonts w:ascii="Segoe UI" w:eastAsia="Times New Roman" w:hAnsi="Segoe UI" w:cs="Segoe UI"/>
+          <w:color w:val="0070C0"/>
+          <w:sz w:val="24"/>
+          <w:szCs w:val="24"/>
+        </w:rPr>
+      </w:pPr>
+    </w:p>
+    <w:p>
+      <w:pPr>
+        <w:spacing w:after="0" w:line="360" w:lineRule="atLeast"/>
+        <w:ind w:left="720"/>
+        <w:rPr>
+          <w:rFonts w:ascii="Segoe UI" w:eastAsia="Times New Roman" w:hAnsi="Segoe UI" w:cs="Segoe UI"/>
+          <w:color w:val="0070C0"/>
+          <w:sz w:val="24"/>
+          <w:szCs w:val="24"/>
+        </w:rPr>
+      </w:pPr>
+    </w:p>
+    <w:p>
+      <w:pPr>
+        <w:spacing w:after="0" w:line="360" w:lineRule="atLeast"/>
+        <w:ind w:left="720"/>
+        <w:rPr>
+          <w:rFonts w:ascii="Segoe UI" w:eastAsia="Times New Roman" w:hAnsi="Segoe UI" w:cs="Segoe UI"/>
+          <w:color w:val="0070C0"/>
+          <w:sz w:val="24"/>
+          <w:szCs w:val="24"/>
+        </w:rPr>
+      </w:pPr>
+      <w:r>
+        <w:rPr>
+          <w:rFonts w:ascii="Segoe UI" w:eastAsia="Times New Roman" w:hAnsi="Segoe UI" w:cs="Segoe UI"/>
+          <w:color w:val="0070C0"/>
+          <w:sz w:val="24"/>
+          <w:szCs w:val="24"/>
+        </w:rPr>
+        <w:t>#Download Zip file &amp; Unzip</w:t>
+      </w:r>
+    </w:p>
+    <w:p>
+      <w:pPr>
+        <w:spacing w:after="0" w:line="360" w:lineRule="atLeast"/>
+        <w:ind w:left="720"/>
+        <w:rPr>
+          <w:rFonts w:ascii="Segoe UI" w:eastAsia="Times New Roman" w:hAnsi="Segoe UI" w:cs="Segoe UI"/>
+          <w:color w:val="0070C0"/>
+          <w:sz w:val="24"/>
+          <w:szCs w:val="24"/>
+        </w:rPr>
+      </w:pPr>
+      <w:r>
+        <w:rPr>
+          <w:rFonts w:ascii="Segoe UI" w:eastAsia="Times New Roman" w:hAnsi="Segoe UI" w:cs="Segoe UI"/>
+          <w:color w:val="0070C0"/>
+          <w:sz w:val="24"/>
+          <w:szCs w:val="24"/>
+        </w:rPr>
+        <w:t>fileurl1 = 'https</w:t>
+      </w:r>
+      <w:proofErr w:type="gramStart"/>
+      <w:r>
+        <w:rPr>
+          <w:rFonts w:ascii="Segoe UI" w:eastAsia="Times New Roman" w:hAnsi="Segoe UI" w:cs="Segoe UI"/>
+          <w:color w:val="0070C0"/>
+          <w:sz w:val="24"/>
+          <w:szCs w:val="24"/>
+        </w:rPr>
+        <w:t>:/</w:t>
+      </w:r>
+      <w:proofErr w:type="gramEnd"/>
+      <w:r>
+        <w:rPr>
+          <w:rFonts w:ascii="Segoe UI" w:eastAsia="Times New Roman" w:hAnsi="Segoe UI" w:cs="Segoe UI"/>
+          <w:color w:val="0070C0"/>
+          <w:sz w:val="24"/>
+          <w:szCs w:val="24"/>
+        </w:rPr>
+        <w:t>/archive.ics.uci.edu/ml/machine-learning-databases/00235/household_power_consumption.zip'</w:t>
+      </w:r>
+    </w:p>
+    <w:p>
+      <w:pPr>
+        <w:spacing w:after="0" w:line="360" w:lineRule="atLeast"/>
+        <w:ind w:left="720"/>
+        <w:rPr>
+          <w:rFonts w:ascii="Segoe UI" w:eastAsia="Times New Roman" w:hAnsi="Segoe UI" w:cs="Segoe UI"/>
+          <w:color w:val="0070C0"/>
+          <w:sz w:val="24"/>
+          <w:szCs w:val="24"/>
+        </w:rPr>
+      </w:pPr>
+      <w:r>
+        <w:rPr>
+          <w:rFonts w:ascii="Segoe UI" w:eastAsia="Times New Roman" w:hAnsi="Segoe UI" w:cs="Segoe UI"/>
+          <w:color w:val="0070C0"/>
+          <w:sz w:val="24"/>
+          <w:szCs w:val="24"/>
+        </w:rPr>
+        <w:t>dst4 = '</w:t>
+      </w:r>
+      <w:proofErr w:type="gramStart"/>
+      <w:r>
+        <w:rPr>
+          <w:rFonts w:ascii="Segoe UI" w:eastAsia="Times New Roman" w:hAnsi="Segoe UI" w:cs="Segoe UI"/>
+          <w:color w:val="0070C0"/>
+          <w:sz w:val="24"/>
+          <w:szCs w:val="24"/>
+        </w:rPr>
+        <w:t>./</w:t>
+      </w:r>
+      <w:proofErr w:type="gramEnd"/>
+      <w:r>
+        <w:rPr>
+          <w:rFonts w:ascii="Segoe UI" w:eastAsia="Times New Roman" w:hAnsi="Segoe UI" w:cs="Segoe UI"/>
+          <w:color w:val="0070C0"/>
+          <w:sz w:val="24"/>
+          <w:szCs w:val="24"/>
+        </w:rPr>
+        <w:t>data/household_power_consumption.zip'</w:t>
+      </w:r>
+    </w:p>
+    <w:p>
+      <w:pPr>
+        <w:spacing w:after="0" w:line="360" w:lineRule="atLeast"/>
+        <w:ind w:left="720"/>
+        <w:rPr>
+          <w:rFonts w:ascii="Segoe UI" w:eastAsia="Times New Roman" w:hAnsi="Segoe UI" w:cs="Segoe UI"/>
+          <w:color w:val="0070C0"/>
+          <w:sz w:val="24"/>
+          <w:szCs w:val="24"/>
+        </w:rPr>
+      </w:pPr>
+      <w:proofErr w:type="spellStart"/>
+      <w:proofErr w:type="gramStart"/>
+      <w:r>
+        <w:rPr>
+          <w:rFonts w:ascii="Segoe UI" w:eastAsia="Times New Roman" w:hAnsi="Segoe UI" w:cs="Segoe UI"/>
+          <w:color w:val="0070C0"/>
+          <w:sz w:val="24"/>
+          <w:szCs w:val="24"/>
+        </w:rPr>
+        <w:t>download.file</w:t>
+      </w:r>
+      <w:proofErr w:type="spellEnd"/>
+      <w:r>
+        <w:rPr>
+          <w:rFonts w:ascii="Segoe UI" w:eastAsia="Times New Roman" w:hAnsi="Segoe UI" w:cs="Segoe UI"/>
+          <w:color w:val="0070C0"/>
+          <w:sz w:val="24"/>
+          <w:szCs w:val="24"/>
+        </w:rPr>
+        <w:t>(</w:t>
+      </w:r>
+      <w:proofErr w:type="gramEnd"/>
+      <w:r>
+        <w:rPr>
+          <w:rFonts w:ascii="Segoe UI" w:eastAsia="Times New Roman" w:hAnsi="Segoe UI" w:cs="Segoe UI"/>
+          <w:color w:val="0070C0"/>
+          <w:sz w:val="24"/>
+          <w:szCs w:val="24"/>
+        </w:rPr>
+        <w:t>fileurl1, dst4)</w:t>
+      </w:r>
+    </w:p>
+    <w:p>
+      <w:pPr>
+        <w:spacing w:after="0" w:line="360" w:lineRule="atLeast"/>
+        <w:ind w:left="720"/>
+        <w:rPr>
+          <w:rFonts w:ascii="Segoe UI" w:eastAsia="Times New Roman" w:hAnsi="Segoe UI" w:cs="Segoe UI"/>
+          <w:color w:val="0070C0"/>
+          <w:sz w:val="24"/>
+          <w:szCs w:val="24"/>
+        </w:rPr>
+      </w:pPr>
+      <w:proofErr w:type="gramStart"/>
+      <w:r>
+        <w:rPr>
+          <w:rFonts w:ascii="Segoe UI" w:eastAsia="Times New Roman" w:hAnsi="Segoe UI" w:cs="Segoe UI"/>
+          <w:color w:val="0070C0"/>
+          <w:sz w:val="24"/>
+          <w:szCs w:val="24"/>
+        </w:rPr>
+        <w:t>unzip(</w:t>
+      </w:r>
+      <w:proofErr w:type="gramEnd"/>
+      <w:r>
+        <w:rPr>
+          <w:rFonts w:ascii="Segoe UI" w:eastAsia="Times New Roman" w:hAnsi="Segoe UI" w:cs="Segoe UI"/>
+          <w:color w:val="0070C0"/>
+          <w:sz w:val="24"/>
+          <w:szCs w:val="24"/>
+        </w:rPr>
+        <w:t>zipfile="./data/household_power_consumption.zip",exdir="./data")</w:t>
+      </w:r>
+    </w:p>
+    <w:p>
+      <w:pPr>
+        <w:spacing w:after="0" w:line="360" w:lineRule="atLeast"/>
+        <w:rPr>
+          <w:rFonts w:ascii="Segoe UI" w:eastAsia="Times New Roman" w:hAnsi="Segoe UI" w:cs="Segoe UI"/>
+          <w:color w:val="333333"/>
+          <w:sz w:val="24"/>
+          <w:szCs w:val="24"/>
+        </w:rPr>
+      </w:pPr>
+    </w:p>
+    <w:p>
+      <w:pPr>
         <w:pBdr>
           <w:bottom w:val="single" w:sz="6" w:space="4" w:color="EEEEEE"/>
         </w:pBdr>
@@ -1220,38 +1847,619 @@
           <w:sz w:val="24"/>
           <w:szCs w:val="24"/>
         </w:rPr>
+        <w:t xml:space="preserve">When you are finished with the assignment, push your </w:t>
+      </w:r>
+      <w:proofErr w:type="spellStart"/>
+      <w:r>
+        <w:rPr>
+          <w:rFonts w:ascii="Segoe UI" w:eastAsia="Times New Roman" w:hAnsi="Segoe UI" w:cs="Segoe UI"/>
+          <w:color w:val="333333"/>
+          <w:sz w:val="24"/>
+          <w:szCs w:val="24"/>
+        </w:rPr>
+        <w:t>git</w:t>
+      </w:r>
+      <w:proofErr w:type="spellEnd"/>
+      <w:r>
+        <w:rPr>
+          <w:rFonts w:ascii="Segoe UI" w:eastAsia="Times New Roman" w:hAnsi="Segoe UI" w:cs="Segoe UI"/>
+          <w:color w:val="333333"/>
+          <w:sz w:val="24"/>
+          <w:szCs w:val="24"/>
+        </w:rPr>
+        <w:t xml:space="preserve"> repository to GitHub so that the GitHub version of your repository is up to date. There should be four PNG files and four R code files.</w:t>
+      </w:r>
+    </w:p>
+    <w:p>
+      <w:pPr>
+        <w:rPr>
+          <w:rFonts w:ascii="Segoe UI" w:eastAsia="Times New Roman" w:hAnsi="Segoe UI" w:cs="Segoe UI"/>
+          <w:color w:val="0070C0"/>
+          <w:sz w:val="24"/>
+          <w:szCs w:val="24"/>
+          <w:u w:val="single"/>
+        </w:rPr>
+      </w:pPr>
+      <w:r>
+        <w:rPr>
+          <w:rFonts w:ascii="Segoe UI" w:eastAsia="Times New Roman" w:hAnsi="Segoe UI" w:cs="Segoe UI"/>
+          <w:color w:val="0070C0"/>
+          <w:sz w:val="24"/>
+          <w:szCs w:val="24"/>
+          <w:u w:val="single"/>
+        </w:rPr>
+        <w:br w:type="page"/>
+      </w:r>
+    </w:p>
+    <w:p>
+      <w:pPr>
+        <w:spacing w:after="240" w:line="360" w:lineRule="atLeast"/>
+        <w:rPr>
+          <w:rFonts w:ascii="Segoe UI" w:eastAsia="Times New Roman" w:hAnsi="Segoe UI" w:cs="Segoe UI"/>
+          <w:color w:val="0070C0"/>
+          <w:sz w:val="24"/>
+          <w:szCs w:val="24"/>
+          <w:u w:val="single"/>
+        </w:rPr>
+      </w:pPr>
+      <w:r>
+        <w:rPr>
+          <w:rFonts w:ascii="Segoe UI" w:eastAsia="Times New Roman" w:hAnsi="Segoe UI" w:cs="Segoe UI"/>
+          <w:color w:val="0070C0"/>
+          <w:sz w:val="24"/>
+          <w:szCs w:val="24"/>
+          <w:u w:val="single"/>
+        </w:rPr>
         <w:lastRenderedPageBreak/>
-        <w:t xml:space="preserve">When you are finished with the assignment, push your </w:t>
-      </w:r>
-      <w:proofErr w:type="spellStart"/>
-      <w:r>
-        <w:rPr>
-          <w:rFonts w:ascii="Segoe UI" w:eastAsia="Times New Roman" w:hAnsi="Segoe UI" w:cs="Segoe UI"/>
-          <w:color w:val="333333"/>
-          <w:sz w:val="24"/>
-          <w:szCs w:val="24"/>
-        </w:rPr>
-        <w:t>git</w:t>
-      </w:r>
-      <w:proofErr w:type="spellEnd"/>
-      <w:r>
-        <w:rPr>
-          <w:rFonts w:ascii="Segoe UI" w:eastAsia="Times New Roman" w:hAnsi="Segoe UI" w:cs="Segoe UI"/>
-          <w:color w:val="333333"/>
-          <w:sz w:val="24"/>
-          <w:szCs w:val="24"/>
-        </w:rPr>
-        <w:t xml:space="preserve"> repository to GitHub so that the GitHub version of your repository is up to date. There should be four PNG files and four R code files.</w:t>
-      </w:r>
+        <w:t>######</w:t>
+      </w:r>
+      <w:proofErr w:type="gramStart"/>
+      <w:r>
+        <w:rPr>
+          <w:rFonts w:ascii="Segoe UI" w:eastAsia="Times New Roman" w:hAnsi="Segoe UI" w:cs="Segoe UI"/>
+          <w:color w:val="0070C0"/>
+          <w:sz w:val="24"/>
+          <w:szCs w:val="24"/>
+          <w:u w:val="single"/>
+        </w:rPr>
+        <w:t>Plot1.R  -</w:t>
+      </w:r>
+      <w:proofErr w:type="gramEnd"/>
+      <w:r>
+        <w:rPr>
+          <w:rFonts w:ascii="Segoe UI" w:eastAsia="Times New Roman" w:hAnsi="Segoe UI" w:cs="Segoe UI"/>
+          <w:color w:val="0070C0"/>
+          <w:sz w:val="24"/>
+          <w:szCs w:val="24"/>
+          <w:u w:val="single"/>
+        </w:rPr>
+        <w:t xml:space="preserve"> creates plot1.png graph</w:t>
+      </w:r>
+    </w:p>
+    <w:p>
+      <w:pPr>
+        <w:spacing w:after="0" w:line="360" w:lineRule="atLeast"/>
+        <w:ind w:left="720"/>
+        <w:rPr>
+          <w:rFonts w:ascii="Segoe UI" w:eastAsia="Times New Roman" w:hAnsi="Segoe UI" w:cs="Segoe UI"/>
+          <w:color w:val="0070C0"/>
+          <w:sz w:val="24"/>
+          <w:szCs w:val="24"/>
+        </w:rPr>
+      </w:pPr>
+      <w:proofErr w:type="spellStart"/>
+      <w:proofErr w:type="gramStart"/>
+      <w:r>
+        <w:rPr>
+          <w:rFonts w:ascii="Segoe UI" w:eastAsia="Times New Roman" w:hAnsi="Segoe UI" w:cs="Segoe UI"/>
+          <w:color w:val="0070C0"/>
+          <w:sz w:val="24"/>
+          <w:szCs w:val="24"/>
+        </w:rPr>
+        <w:t>filepath</w:t>
+      </w:r>
+      <w:proofErr w:type="spellEnd"/>
+      <w:proofErr w:type="gramEnd"/>
+      <w:r>
+        <w:rPr>
+          <w:rFonts w:ascii="Segoe UI" w:eastAsia="Times New Roman" w:hAnsi="Segoe UI" w:cs="Segoe UI"/>
+          <w:color w:val="0070C0"/>
+          <w:sz w:val="24"/>
+          <w:szCs w:val="24"/>
+        </w:rPr>
+        <w:t xml:space="preserve"> &lt;- "./data/household_power_consumption.txt"d1 &lt;- </w:t>
+      </w:r>
+      <w:proofErr w:type="spellStart"/>
+      <w:r>
+        <w:rPr>
+          <w:rFonts w:ascii="Segoe UI" w:eastAsia="Times New Roman" w:hAnsi="Segoe UI" w:cs="Segoe UI"/>
+          <w:color w:val="0070C0"/>
+          <w:sz w:val="24"/>
+          <w:szCs w:val="24"/>
+        </w:rPr>
+        <w:t>read.table</w:t>
+      </w:r>
+      <w:proofErr w:type="spellEnd"/>
+      <w:r>
+        <w:rPr>
+          <w:rFonts w:ascii="Segoe UI" w:eastAsia="Times New Roman" w:hAnsi="Segoe UI" w:cs="Segoe UI"/>
+          <w:color w:val="0070C0"/>
+          <w:sz w:val="24"/>
+          <w:szCs w:val="24"/>
+        </w:rPr>
+        <w:t>(</w:t>
+      </w:r>
+      <w:proofErr w:type="spellStart"/>
+      <w:r>
+        <w:rPr>
+          <w:rFonts w:ascii="Segoe UI" w:eastAsia="Times New Roman" w:hAnsi="Segoe UI" w:cs="Segoe UI"/>
+          <w:color w:val="0070C0"/>
+          <w:sz w:val="24"/>
+          <w:szCs w:val="24"/>
+        </w:rPr>
+        <w:t>filepath</w:t>
+      </w:r>
+      <w:proofErr w:type="spellEnd"/>
+      <w:r>
+        <w:rPr>
+          <w:rFonts w:ascii="Segoe UI" w:eastAsia="Times New Roman" w:hAnsi="Segoe UI" w:cs="Segoe UI"/>
+          <w:color w:val="0070C0"/>
+          <w:sz w:val="24"/>
+          <w:szCs w:val="24"/>
+        </w:rPr>
+        <w:t xml:space="preserve">, header=TRUE, </w:t>
+      </w:r>
+      <w:proofErr w:type="spellStart"/>
+      <w:r>
+        <w:rPr>
+          <w:rFonts w:ascii="Segoe UI" w:eastAsia="Times New Roman" w:hAnsi="Segoe UI" w:cs="Segoe UI"/>
+          <w:color w:val="0070C0"/>
+          <w:sz w:val="24"/>
+          <w:szCs w:val="24"/>
+        </w:rPr>
+        <w:t>sep</w:t>
+      </w:r>
+      <w:proofErr w:type="spellEnd"/>
+      <w:r>
+        <w:rPr>
+          <w:rFonts w:ascii="Segoe UI" w:eastAsia="Times New Roman" w:hAnsi="Segoe UI" w:cs="Segoe UI"/>
+          <w:color w:val="0070C0"/>
+          <w:sz w:val="24"/>
+          <w:szCs w:val="24"/>
+        </w:rPr>
+        <w:t xml:space="preserve">=";", </w:t>
+      </w:r>
+      <w:proofErr w:type="spellStart"/>
+      <w:r>
+        <w:rPr>
+          <w:rFonts w:ascii="Segoe UI" w:eastAsia="Times New Roman" w:hAnsi="Segoe UI" w:cs="Segoe UI"/>
+          <w:color w:val="0070C0"/>
+          <w:sz w:val="24"/>
+          <w:szCs w:val="24"/>
+        </w:rPr>
+        <w:t>stringsAsFactors</w:t>
+      </w:r>
+      <w:proofErr w:type="spellEnd"/>
+      <w:r>
+        <w:rPr>
+          <w:rFonts w:ascii="Segoe UI" w:eastAsia="Times New Roman" w:hAnsi="Segoe UI" w:cs="Segoe UI"/>
+          <w:color w:val="0070C0"/>
+          <w:sz w:val="24"/>
+          <w:szCs w:val="24"/>
+        </w:rPr>
+        <w:t xml:space="preserve">=FALSE, </w:t>
+      </w:r>
+      <w:proofErr w:type="spellStart"/>
+      <w:r>
+        <w:rPr>
+          <w:rFonts w:ascii="Segoe UI" w:eastAsia="Times New Roman" w:hAnsi="Segoe UI" w:cs="Segoe UI"/>
+          <w:color w:val="0070C0"/>
+          <w:sz w:val="24"/>
+          <w:szCs w:val="24"/>
+        </w:rPr>
+        <w:t>dec</w:t>
+      </w:r>
+      <w:proofErr w:type="spellEnd"/>
+      <w:r>
+        <w:rPr>
+          <w:rFonts w:ascii="Segoe UI" w:eastAsia="Times New Roman" w:hAnsi="Segoe UI" w:cs="Segoe UI"/>
+          <w:color w:val="0070C0"/>
+          <w:sz w:val="24"/>
+          <w:szCs w:val="24"/>
+        </w:rPr>
+        <w:t>=".")</w:t>
+      </w:r>
+    </w:p>
+    <w:p>
+      <w:pPr>
+        <w:spacing w:after="0" w:line="360" w:lineRule="atLeast"/>
+        <w:ind w:left="720"/>
+        <w:rPr>
+          <w:rFonts w:ascii="Segoe UI" w:eastAsia="Times New Roman" w:hAnsi="Segoe UI" w:cs="Segoe UI"/>
+          <w:color w:val="0070C0"/>
+          <w:sz w:val="24"/>
+          <w:szCs w:val="24"/>
+        </w:rPr>
+      </w:pPr>
+      <w:proofErr w:type="spellStart"/>
+      <w:proofErr w:type="gramStart"/>
+      <w:r>
+        <w:rPr>
+          <w:rFonts w:ascii="Segoe UI" w:eastAsia="Times New Roman" w:hAnsi="Segoe UI" w:cs="Segoe UI"/>
+          <w:color w:val="0070C0"/>
+          <w:sz w:val="24"/>
+          <w:szCs w:val="24"/>
+        </w:rPr>
+        <w:t>mnthdata</w:t>
+      </w:r>
+      <w:proofErr w:type="spellEnd"/>
+      <w:proofErr w:type="gramEnd"/>
+      <w:r>
+        <w:rPr>
+          <w:rFonts w:ascii="Segoe UI" w:eastAsia="Times New Roman" w:hAnsi="Segoe UI" w:cs="Segoe UI"/>
+          <w:color w:val="0070C0"/>
+          <w:sz w:val="24"/>
+          <w:szCs w:val="24"/>
+        </w:rPr>
+        <w:t xml:space="preserve"> &lt;- d1[d1$Date %in% c("1/2/2007","2/2/2007") ,]</w:t>
+      </w:r>
+    </w:p>
+    <w:p>
+      <w:pPr>
+        <w:spacing w:after="0" w:line="360" w:lineRule="atLeast"/>
+        <w:ind w:left="720"/>
+        <w:rPr>
+          <w:rFonts w:ascii="Segoe UI" w:eastAsia="Times New Roman" w:hAnsi="Segoe UI" w:cs="Segoe UI"/>
+          <w:color w:val="0070C0"/>
+          <w:sz w:val="24"/>
+          <w:szCs w:val="24"/>
+        </w:rPr>
+      </w:pPr>
+    </w:p>
+    <w:p>
+      <w:pPr>
+        <w:spacing w:after="0" w:line="360" w:lineRule="atLeast"/>
+        <w:ind w:left="720"/>
+        <w:rPr>
+          <w:rFonts w:ascii="Segoe UI" w:eastAsia="Times New Roman" w:hAnsi="Segoe UI" w:cs="Segoe UI"/>
+          <w:color w:val="0070C0"/>
+          <w:sz w:val="24"/>
+          <w:szCs w:val="24"/>
+        </w:rPr>
+      </w:pPr>
+      <w:proofErr w:type="spellStart"/>
+      <w:proofErr w:type="gramStart"/>
+      <w:r>
+        <w:rPr>
+          <w:rFonts w:ascii="Segoe UI" w:eastAsia="Times New Roman" w:hAnsi="Segoe UI" w:cs="Segoe UI"/>
+          <w:color w:val="0070C0"/>
+          <w:sz w:val="24"/>
+          <w:szCs w:val="24"/>
+        </w:rPr>
+        <w:t>globalActivePower</w:t>
+      </w:r>
+      <w:proofErr w:type="spellEnd"/>
+      <w:proofErr w:type="gramEnd"/>
+      <w:r>
+        <w:rPr>
+          <w:rFonts w:ascii="Segoe UI" w:eastAsia="Times New Roman" w:hAnsi="Segoe UI" w:cs="Segoe UI"/>
+          <w:color w:val="0070C0"/>
+          <w:sz w:val="24"/>
+          <w:szCs w:val="24"/>
+        </w:rPr>
+        <w:t xml:space="preserve"> &lt;- </w:t>
+      </w:r>
+      <w:proofErr w:type="spellStart"/>
+      <w:r>
+        <w:rPr>
+          <w:rFonts w:ascii="Segoe UI" w:eastAsia="Times New Roman" w:hAnsi="Segoe UI" w:cs="Segoe UI"/>
+          <w:color w:val="0070C0"/>
+          <w:sz w:val="24"/>
+          <w:szCs w:val="24"/>
+        </w:rPr>
+        <w:t>as.numeric</w:t>
+      </w:r>
+      <w:proofErr w:type="spellEnd"/>
+      <w:r>
+        <w:rPr>
+          <w:rFonts w:ascii="Segoe UI" w:eastAsia="Times New Roman" w:hAnsi="Segoe UI" w:cs="Segoe UI"/>
+          <w:color w:val="0070C0"/>
+          <w:sz w:val="24"/>
+          <w:szCs w:val="24"/>
+        </w:rPr>
+        <w:t>(</w:t>
+      </w:r>
+      <w:proofErr w:type="spellStart"/>
+      <w:r>
+        <w:rPr>
+          <w:rFonts w:ascii="Segoe UI" w:eastAsia="Times New Roman" w:hAnsi="Segoe UI" w:cs="Segoe UI"/>
+          <w:color w:val="0070C0"/>
+          <w:sz w:val="24"/>
+          <w:szCs w:val="24"/>
+        </w:rPr>
+        <w:t>mnthdata$Global_active_power</w:t>
+      </w:r>
+      <w:proofErr w:type="spellEnd"/>
+      <w:r>
+        <w:rPr>
+          <w:rFonts w:ascii="Segoe UI" w:eastAsia="Times New Roman" w:hAnsi="Segoe UI" w:cs="Segoe UI"/>
+          <w:color w:val="0070C0"/>
+          <w:sz w:val="24"/>
+          <w:szCs w:val="24"/>
+        </w:rPr>
+        <w:t>)</w:t>
+      </w:r>
+    </w:p>
+    <w:p>
+      <w:pPr>
+        <w:spacing w:after="0" w:line="360" w:lineRule="atLeast"/>
+        <w:ind w:left="720"/>
+        <w:rPr>
+          <w:rFonts w:ascii="Segoe UI" w:eastAsia="Times New Roman" w:hAnsi="Segoe UI" w:cs="Segoe UI"/>
+          <w:color w:val="0070C0"/>
+          <w:sz w:val="24"/>
+          <w:szCs w:val="24"/>
+        </w:rPr>
+      </w:pPr>
+      <w:proofErr w:type="spellStart"/>
+      <w:proofErr w:type="gramStart"/>
+      <w:r>
+        <w:rPr>
+          <w:rFonts w:ascii="Segoe UI" w:eastAsia="Times New Roman" w:hAnsi="Segoe UI" w:cs="Segoe UI"/>
+          <w:color w:val="0070C0"/>
+          <w:sz w:val="24"/>
+          <w:szCs w:val="24"/>
+        </w:rPr>
+        <w:t>png</w:t>
+      </w:r>
+      <w:proofErr w:type="spellEnd"/>
+      <w:r>
+        <w:rPr>
+          <w:rFonts w:ascii="Segoe UI" w:eastAsia="Times New Roman" w:hAnsi="Segoe UI" w:cs="Segoe UI"/>
+          <w:color w:val="0070C0"/>
+          <w:sz w:val="24"/>
+          <w:szCs w:val="24"/>
+        </w:rPr>
+        <w:t>(</w:t>
+      </w:r>
+      <w:proofErr w:type="gramEnd"/>
+      <w:r>
+        <w:rPr>
+          <w:rFonts w:ascii="Segoe UI" w:eastAsia="Times New Roman" w:hAnsi="Segoe UI" w:cs="Segoe UI"/>
+          <w:color w:val="0070C0"/>
+          <w:sz w:val="24"/>
+          <w:szCs w:val="24"/>
+        </w:rPr>
+        <w:t>"plot1.png", width=480, height=480)</w:t>
+      </w:r>
+    </w:p>
+    <w:p>
+      <w:pPr>
+        <w:spacing w:after="0" w:line="360" w:lineRule="atLeast"/>
+        <w:ind w:left="720"/>
+        <w:rPr>
+          <w:rFonts w:ascii="Segoe UI" w:eastAsia="Times New Roman" w:hAnsi="Segoe UI" w:cs="Segoe UI"/>
+          <w:color w:val="0070C0"/>
+          <w:sz w:val="24"/>
+          <w:szCs w:val="24"/>
+        </w:rPr>
+      </w:pPr>
+      <w:proofErr w:type="spellStart"/>
+      <w:proofErr w:type="gramStart"/>
+      <w:r>
+        <w:rPr>
+          <w:rFonts w:ascii="Segoe UI" w:eastAsia="Times New Roman" w:hAnsi="Segoe UI" w:cs="Segoe UI"/>
+          <w:color w:val="0070C0"/>
+          <w:sz w:val="24"/>
+          <w:szCs w:val="24"/>
+        </w:rPr>
+        <w:t>hist</w:t>
+      </w:r>
+      <w:proofErr w:type="spellEnd"/>
+      <w:r>
+        <w:rPr>
+          <w:rFonts w:ascii="Segoe UI" w:eastAsia="Times New Roman" w:hAnsi="Segoe UI" w:cs="Segoe UI"/>
+          <w:color w:val="0070C0"/>
+          <w:sz w:val="24"/>
+          <w:szCs w:val="24"/>
+        </w:rPr>
+        <w:t>(</w:t>
+      </w:r>
+      <w:proofErr w:type="spellStart"/>
+      <w:proofErr w:type="gramEnd"/>
+      <w:r>
+        <w:rPr>
+          <w:rFonts w:ascii="Segoe UI" w:eastAsia="Times New Roman" w:hAnsi="Segoe UI" w:cs="Segoe UI"/>
+          <w:color w:val="0070C0"/>
+          <w:sz w:val="24"/>
+          <w:szCs w:val="24"/>
+        </w:rPr>
+        <w:t>globalActivePower</w:t>
+      </w:r>
+      <w:proofErr w:type="spellEnd"/>
+      <w:r>
+        <w:rPr>
+          <w:rFonts w:ascii="Segoe UI" w:eastAsia="Times New Roman" w:hAnsi="Segoe UI" w:cs="Segoe UI"/>
+          <w:color w:val="0070C0"/>
+          <w:sz w:val="24"/>
+          <w:szCs w:val="24"/>
+        </w:rPr>
+        <w:t xml:space="preserve">, col="red", main="Global Active Power", </w:t>
+      </w:r>
+    </w:p>
+    <w:p>
+      <w:pPr>
+        <w:spacing w:after="0" w:line="360" w:lineRule="atLeast"/>
+        <w:ind w:left="720"/>
+        <w:rPr>
+          <w:rFonts w:ascii="Segoe UI" w:eastAsia="Times New Roman" w:hAnsi="Segoe UI" w:cs="Segoe UI"/>
+          <w:color w:val="0070C0"/>
+          <w:sz w:val="24"/>
+          <w:szCs w:val="24"/>
+        </w:rPr>
+      </w:pPr>
+      <w:r>
+        <w:rPr>
+          <w:rFonts w:ascii="Segoe UI" w:eastAsia="Times New Roman" w:hAnsi="Segoe UI" w:cs="Segoe UI"/>
+          <w:color w:val="0070C0"/>
+          <w:sz w:val="24"/>
+          <w:szCs w:val="24"/>
+        </w:rPr>
+        <w:t xml:space="preserve">     </w:t>
+      </w:r>
+      <w:proofErr w:type="spellStart"/>
+      <w:proofErr w:type="gramStart"/>
+      <w:r>
+        <w:rPr>
+          <w:rFonts w:ascii="Segoe UI" w:eastAsia="Times New Roman" w:hAnsi="Segoe UI" w:cs="Segoe UI"/>
+          <w:color w:val="0070C0"/>
+          <w:sz w:val="24"/>
+          <w:szCs w:val="24"/>
+        </w:rPr>
+        <w:t>xlab</w:t>
+      </w:r>
+      <w:proofErr w:type="spellEnd"/>
+      <w:proofErr w:type="gramEnd"/>
+      <w:r>
+        <w:rPr>
+          <w:rFonts w:ascii="Segoe UI" w:eastAsia="Times New Roman" w:hAnsi="Segoe UI" w:cs="Segoe UI"/>
+          <w:color w:val="0070C0"/>
+          <w:sz w:val="24"/>
+          <w:szCs w:val="24"/>
+        </w:rPr>
+        <w:t>="Global Active Power (kilowatts)",</w:t>
+      </w:r>
+    </w:p>
+    <w:p>
+      <w:pPr>
+        <w:spacing w:after="0" w:line="360" w:lineRule="atLeast"/>
+        <w:ind w:left="720"/>
+        <w:rPr>
+          <w:rFonts w:ascii="Segoe UI" w:eastAsia="Times New Roman" w:hAnsi="Segoe UI" w:cs="Segoe UI"/>
+          <w:color w:val="0070C0"/>
+          <w:sz w:val="24"/>
+          <w:szCs w:val="24"/>
+        </w:rPr>
+      </w:pPr>
+      <w:r>
+        <w:rPr>
+          <w:rFonts w:ascii="Segoe UI" w:eastAsia="Times New Roman" w:hAnsi="Segoe UI" w:cs="Segoe UI"/>
+          <w:color w:val="0070C0"/>
+          <w:sz w:val="24"/>
+          <w:szCs w:val="24"/>
+        </w:rPr>
+        <w:t xml:space="preserve">     </w:t>
+      </w:r>
+      <w:proofErr w:type="spellStart"/>
+      <w:proofErr w:type="gramStart"/>
+      <w:r>
+        <w:rPr>
+          <w:rFonts w:ascii="Segoe UI" w:eastAsia="Times New Roman" w:hAnsi="Segoe UI" w:cs="Segoe UI"/>
+          <w:color w:val="0070C0"/>
+          <w:sz w:val="24"/>
+          <w:szCs w:val="24"/>
+        </w:rPr>
+        <w:t>ylab</w:t>
+      </w:r>
+      <w:proofErr w:type="spellEnd"/>
+      <w:proofErr w:type="gramEnd"/>
+      <w:r>
+        <w:rPr>
+          <w:rFonts w:ascii="Segoe UI" w:eastAsia="Times New Roman" w:hAnsi="Segoe UI" w:cs="Segoe UI"/>
+          <w:color w:val="0070C0"/>
+          <w:sz w:val="24"/>
+          <w:szCs w:val="24"/>
+        </w:rPr>
+        <w:t>="Frequency")</w:t>
+      </w:r>
+    </w:p>
+    <w:p>
+      <w:pPr>
+        <w:spacing w:after="0" w:line="360" w:lineRule="atLeast"/>
+        <w:ind w:left="720"/>
+        <w:rPr>
+          <w:rFonts w:ascii="Segoe UI" w:eastAsia="Times New Roman" w:hAnsi="Segoe UI" w:cs="Segoe UI"/>
+          <w:color w:val="0070C0"/>
+          <w:sz w:val="24"/>
+          <w:szCs w:val="24"/>
+        </w:rPr>
+      </w:pPr>
+      <w:proofErr w:type="gramStart"/>
+      <w:r>
+        <w:rPr>
+          <w:rFonts w:ascii="Segoe UI" w:eastAsia="Times New Roman" w:hAnsi="Segoe UI" w:cs="Segoe UI"/>
+          <w:color w:val="0070C0"/>
+          <w:sz w:val="24"/>
+          <w:szCs w:val="24"/>
+        </w:rPr>
+        <w:t>rug(</w:t>
+      </w:r>
+      <w:proofErr w:type="spellStart"/>
+      <w:proofErr w:type="gramEnd"/>
+      <w:r>
+        <w:rPr>
+          <w:rFonts w:ascii="Segoe UI" w:eastAsia="Times New Roman" w:hAnsi="Segoe UI" w:cs="Segoe UI"/>
+          <w:color w:val="0070C0"/>
+          <w:sz w:val="24"/>
+          <w:szCs w:val="24"/>
+        </w:rPr>
+        <w:t>globalActivePower</w:t>
+      </w:r>
+      <w:proofErr w:type="spellEnd"/>
+      <w:r>
+        <w:rPr>
+          <w:rFonts w:ascii="Segoe UI" w:eastAsia="Times New Roman" w:hAnsi="Segoe UI" w:cs="Segoe UI"/>
+          <w:color w:val="0070C0"/>
+          <w:sz w:val="24"/>
+          <w:szCs w:val="24"/>
+        </w:rPr>
+        <w:t>)</w:t>
+      </w:r>
+    </w:p>
+    <w:p>
+      <w:pPr>
+        <w:spacing w:after="0" w:line="360" w:lineRule="atLeast"/>
+        <w:ind w:left="720"/>
+        <w:rPr>
+          <w:rFonts w:ascii="Segoe UI" w:eastAsia="Times New Roman" w:hAnsi="Segoe UI" w:cs="Segoe UI"/>
+          <w:color w:val="0070C0"/>
+          <w:sz w:val="24"/>
+          <w:szCs w:val="24"/>
+        </w:rPr>
+      </w:pPr>
+      <w:proofErr w:type="spellStart"/>
+      <w:proofErr w:type="gramStart"/>
+      <w:r>
+        <w:rPr>
+          <w:rFonts w:ascii="Segoe UI" w:eastAsia="Times New Roman" w:hAnsi="Segoe UI" w:cs="Segoe UI"/>
+          <w:color w:val="0070C0"/>
+          <w:sz w:val="24"/>
+          <w:szCs w:val="24"/>
+        </w:rPr>
+        <w:t>dev.off</w:t>
+      </w:r>
+      <w:proofErr w:type="spellEnd"/>
+      <w:r>
+        <w:rPr>
+          <w:rFonts w:ascii="Segoe UI" w:eastAsia="Times New Roman" w:hAnsi="Segoe UI" w:cs="Segoe UI"/>
+          <w:color w:val="0070C0"/>
+          <w:sz w:val="24"/>
+          <w:szCs w:val="24"/>
+        </w:rPr>
+        <w:t>()</w:t>
+      </w:r>
+      <w:proofErr w:type="gramEnd"/>
     </w:p>
     <w:p>
       <w:pPr>
         <w:spacing w:after="240" w:line="360" w:lineRule="atLeast"/>
         <w:rPr>
           <w:rFonts w:ascii="Segoe UI" w:eastAsia="Times New Roman" w:hAnsi="Segoe UI" w:cs="Segoe UI"/>
-          <w:color w:val="333333"/>
-          <w:sz w:val="24"/>
-          <w:szCs w:val="24"/>
+          <w:b/>
+          <w:bCs/>
+          <w:color w:val="333333"/>
+          <w:sz w:val="30"/>
+          <w:szCs w:val="30"/>
         </w:rPr>
       </w:pPr>
       <w:r>
@@ -1262,6 +2470,29 @@
           <w:szCs w:val="24"/>
         </w:rPr>
         <w:t>The four plots that you will need to construct are shown below.</w:t>
+      </w:r>
+    </w:p>
+    <w:p>
+      <w:pPr>
+        <w:rPr>
+          <w:rFonts w:ascii="Segoe UI" w:eastAsia="Times New Roman" w:hAnsi="Segoe UI" w:cs="Segoe UI"/>
+          <w:b/>
+          <w:bCs/>
+          <w:color w:val="333333"/>
+          <w:sz w:val="30"/>
+          <w:szCs w:val="30"/>
+        </w:rPr>
+      </w:pPr>
+      <w:r>
+        <w:rPr>
+          <w:rFonts w:ascii="Segoe UI" w:eastAsia="Times New Roman" w:hAnsi="Segoe UI" w:cs="Segoe UI"/>
+          <w:b/>
+          <w:bCs/>
+          <w:color w:val="333333"/>
+          <w:sz w:val="30"/>
+          <w:szCs w:val="30"/>
+        </w:rPr>
+        <w:br w:type="page"/>
       </w:r>
     </w:p>
     <w:p>
@@ -1277,6 +2508,8 @@
           <w:szCs w:val="30"/>
         </w:rPr>
       </w:pPr>
+      <w:bookmarkStart w:id="0" w:name="_GoBack"/>
+      <w:bookmarkEnd w:id="0"/>
       <w:r>
         <w:rPr>
           <w:rFonts w:ascii="Segoe UI" w:eastAsia="Times New Roman" w:hAnsi="Segoe UI" w:cs="Segoe UI"/>
@@ -1286,6 +2519,7 @@
           <w:sz w:val="30"/>
           <w:szCs w:val="30"/>
         </w:rPr>
+        <w:lastRenderedPageBreak/>
         <w:t>Plot 1</w:t>
       </w:r>
     </w:p>
@@ -1386,6 +2620,674 @@
     </w:p>
     <w:p>
       <w:pPr>
+        <w:spacing w:after="240" w:line="360" w:lineRule="atLeast"/>
+        <w:rPr>
+          <w:rFonts w:ascii="Segoe UI" w:eastAsia="Times New Roman" w:hAnsi="Segoe UI" w:cs="Segoe UI"/>
+          <w:color w:val="0070C0"/>
+          <w:sz w:val="24"/>
+          <w:szCs w:val="24"/>
+          <w:u w:val="single"/>
+        </w:rPr>
+      </w:pPr>
+      <w:r>
+        <w:rPr>
+          <w:rFonts w:ascii="Segoe UI" w:eastAsia="Times New Roman" w:hAnsi="Segoe UI" w:cs="Segoe UI"/>
+          <w:color w:val="0070C0"/>
+          <w:sz w:val="24"/>
+          <w:szCs w:val="24"/>
+          <w:u w:val="single"/>
+        </w:rPr>
+        <w:lastRenderedPageBreak/>
+        <w:t>#####Plot2.R</w:t>
+      </w:r>
+      <w:r>
+        <w:rPr>
+          <w:rFonts w:ascii="Segoe UI" w:eastAsia="Times New Roman" w:hAnsi="Segoe UI" w:cs="Segoe UI"/>
+          <w:color w:val="0070C0"/>
+          <w:sz w:val="24"/>
+          <w:szCs w:val="24"/>
+          <w:u w:val="single"/>
+        </w:rPr>
+        <w:t xml:space="preserve"> to create plot2.png graph</w:t>
+      </w:r>
+    </w:p>
+    <w:p>
+      <w:pPr>
+        <w:spacing w:after="240" w:line="360" w:lineRule="atLeast"/>
+        <w:ind w:left="720"/>
+        <w:rPr>
+          <w:rFonts w:ascii="Segoe UI" w:eastAsia="Times New Roman" w:hAnsi="Segoe UI" w:cs="Segoe UI"/>
+          <w:color w:val="0070C0"/>
+          <w:sz w:val="24"/>
+          <w:szCs w:val="24"/>
+          <w:u w:val="single"/>
+        </w:rPr>
+      </w:pPr>
+      <w:proofErr w:type="spellStart"/>
+      <w:proofErr w:type="gramStart"/>
+      <w:r>
+        <w:rPr>
+          <w:rFonts w:ascii="Segoe UI" w:eastAsia="Times New Roman" w:hAnsi="Segoe UI" w:cs="Segoe UI"/>
+          <w:color w:val="0070C0"/>
+          <w:sz w:val="24"/>
+          <w:szCs w:val="24"/>
+          <w:u w:val="single"/>
+        </w:rPr>
+        <w:t>filepath</w:t>
+      </w:r>
+      <w:proofErr w:type="spellEnd"/>
+      <w:proofErr w:type="gramEnd"/>
+      <w:r>
+        <w:rPr>
+          <w:rFonts w:ascii="Segoe UI" w:eastAsia="Times New Roman" w:hAnsi="Segoe UI" w:cs="Segoe UI"/>
+          <w:color w:val="0070C0"/>
+          <w:sz w:val="24"/>
+          <w:szCs w:val="24"/>
+          <w:u w:val="single"/>
+        </w:rPr>
+        <w:t xml:space="preserve"> &lt;- "./data/household_power_consumption.txt"</w:t>
+      </w:r>
+    </w:p>
+    <w:p>
+      <w:pPr>
+        <w:spacing w:after="240" w:line="360" w:lineRule="atLeast"/>
+        <w:ind w:left="720"/>
+        <w:rPr>
+          <w:rFonts w:ascii="Segoe UI" w:eastAsia="Times New Roman" w:hAnsi="Segoe UI" w:cs="Segoe UI"/>
+          <w:color w:val="0070C0"/>
+          <w:sz w:val="24"/>
+          <w:szCs w:val="24"/>
+          <w:u w:val="single"/>
+        </w:rPr>
+      </w:pPr>
+      <w:r>
+        <w:rPr>
+          <w:rFonts w:ascii="Segoe UI" w:eastAsia="Times New Roman" w:hAnsi="Segoe UI" w:cs="Segoe UI"/>
+          <w:color w:val="0070C0"/>
+          <w:sz w:val="24"/>
+          <w:szCs w:val="24"/>
+          <w:u w:val="single"/>
+        </w:rPr>
+        <w:t xml:space="preserve">d1 &lt;- </w:t>
+      </w:r>
+      <w:proofErr w:type="spellStart"/>
+      <w:proofErr w:type="gramStart"/>
+      <w:r>
+        <w:rPr>
+          <w:rFonts w:ascii="Segoe UI" w:eastAsia="Times New Roman" w:hAnsi="Segoe UI" w:cs="Segoe UI"/>
+          <w:color w:val="0070C0"/>
+          <w:sz w:val="24"/>
+          <w:szCs w:val="24"/>
+          <w:u w:val="single"/>
+        </w:rPr>
+        <w:t>read.table</w:t>
+      </w:r>
+      <w:proofErr w:type="spellEnd"/>
+      <w:r>
+        <w:rPr>
+          <w:rFonts w:ascii="Segoe UI" w:eastAsia="Times New Roman" w:hAnsi="Segoe UI" w:cs="Segoe UI"/>
+          <w:color w:val="0070C0"/>
+          <w:sz w:val="24"/>
+          <w:szCs w:val="24"/>
+          <w:u w:val="single"/>
+        </w:rPr>
+        <w:t>(</w:t>
+      </w:r>
+      <w:proofErr w:type="spellStart"/>
+      <w:proofErr w:type="gramEnd"/>
+      <w:r>
+        <w:rPr>
+          <w:rFonts w:ascii="Segoe UI" w:eastAsia="Times New Roman" w:hAnsi="Segoe UI" w:cs="Segoe UI"/>
+          <w:color w:val="0070C0"/>
+          <w:sz w:val="24"/>
+          <w:szCs w:val="24"/>
+          <w:u w:val="single"/>
+        </w:rPr>
+        <w:t>filepath</w:t>
+      </w:r>
+      <w:proofErr w:type="spellEnd"/>
+      <w:r>
+        <w:rPr>
+          <w:rFonts w:ascii="Segoe UI" w:eastAsia="Times New Roman" w:hAnsi="Segoe UI" w:cs="Segoe UI"/>
+          <w:color w:val="0070C0"/>
+          <w:sz w:val="24"/>
+          <w:szCs w:val="24"/>
+          <w:u w:val="single"/>
+        </w:rPr>
+        <w:t xml:space="preserve">, header=TRUE, </w:t>
+      </w:r>
+      <w:proofErr w:type="spellStart"/>
+      <w:r>
+        <w:rPr>
+          <w:rFonts w:ascii="Segoe UI" w:eastAsia="Times New Roman" w:hAnsi="Segoe UI" w:cs="Segoe UI"/>
+          <w:color w:val="0070C0"/>
+          <w:sz w:val="24"/>
+          <w:szCs w:val="24"/>
+          <w:u w:val="single"/>
+        </w:rPr>
+        <w:t>sep</w:t>
+      </w:r>
+      <w:proofErr w:type="spellEnd"/>
+      <w:r>
+        <w:rPr>
+          <w:rFonts w:ascii="Segoe UI" w:eastAsia="Times New Roman" w:hAnsi="Segoe UI" w:cs="Segoe UI"/>
+          <w:color w:val="0070C0"/>
+          <w:sz w:val="24"/>
+          <w:szCs w:val="24"/>
+          <w:u w:val="single"/>
+        </w:rPr>
+        <w:t xml:space="preserve">=";", </w:t>
+      </w:r>
+      <w:proofErr w:type="spellStart"/>
+      <w:r>
+        <w:rPr>
+          <w:rFonts w:ascii="Segoe UI" w:eastAsia="Times New Roman" w:hAnsi="Segoe UI" w:cs="Segoe UI"/>
+          <w:color w:val="0070C0"/>
+          <w:sz w:val="24"/>
+          <w:szCs w:val="24"/>
+          <w:u w:val="single"/>
+        </w:rPr>
+        <w:t>stringsAsFactors</w:t>
+      </w:r>
+      <w:proofErr w:type="spellEnd"/>
+      <w:r>
+        <w:rPr>
+          <w:rFonts w:ascii="Segoe UI" w:eastAsia="Times New Roman" w:hAnsi="Segoe UI" w:cs="Segoe UI"/>
+          <w:color w:val="0070C0"/>
+          <w:sz w:val="24"/>
+          <w:szCs w:val="24"/>
+          <w:u w:val="single"/>
+        </w:rPr>
+        <w:t xml:space="preserve">=FALSE, </w:t>
+      </w:r>
+      <w:proofErr w:type="spellStart"/>
+      <w:r>
+        <w:rPr>
+          <w:rFonts w:ascii="Segoe UI" w:eastAsia="Times New Roman" w:hAnsi="Segoe UI" w:cs="Segoe UI"/>
+          <w:color w:val="0070C0"/>
+          <w:sz w:val="24"/>
+          <w:szCs w:val="24"/>
+          <w:u w:val="single"/>
+        </w:rPr>
+        <w:t>dec</w:t>
+      </w:r>
+      <w:proofErr w:type="spellEnd"/>
+      <w:r>
+        <w:rPr>
+          <w:rFonts w:ascii="Segoe UI" w:eastAsia="Times New Roman" w:hAnsi="Segoe UI" w:cs="Segoe UI"/>
+          <w:color w:val="0070C0"/>
+          <w:sz w:val="24"/>
+          <w:szCs w:val="24"/>
+          <w:u w:val="single"/>
+        </w:rPr>
+        <w:t>=".")</w:t>
+      </w:r>
+    </w:p>
+    <w:p>
+      <w:pPr>
+        <w:spacing w:after="240" w:line="360" w:lineRule="atLeast"/>
+        <w:ind w:left="720"/>
+        <w:rPr>
+          <w:rFonts w:ascii="Segoe UI" w:eastAsia="Times New Roman" w:hAnsi="Segoe UI" w:cs="Segoe UI"/>
+          <w:color w:val="0070C0"/>
+          <w:sz w:val="24"/>
+          <w:szCs w:val="24"/>
+          <w:u w:val="single"/>
+        </w:rPr>
+      </w:pPr>
+      <w:proofErr w:type="spellStart"/>
+      <w:proofErr w:type="gramStart"/>
+      <w:r>
+        <w:rPr>
+          <w:rFonts w:ascii="Segoe UI" w:eastAsia="Times New Roman" w:hAnsi="Segoe UI" w:cs="Segoe UI"/>
+          <w:color w:val="0070C0"/>
+          <w:sz w:val="24"/>
+          <w:szCs w:val="24"/>
+          <w:u w:val="single"/>
+        </w:rPr>
+        <w:t>mnthdata</w:t>
+      </w:r>
+      <w:proofErr w:type="spellEnd"/>
+      <w:proofErr w:type="gramEnd"/>
+      <w:r>
+        <w:rPr>
+          <w:rFonts w:ascii="Segoe UI" w:eastAsia="Times New Roman" w:hAnsi="Segoe UI" w:cs="Segoe UI"/>
+          <w:color w:val="0070C0"/>
+          <w:sz w:val="24"/>
+          <w:szCs w:val="24"/>
+          <w:u w:val="single"/>
+        </w:rPr>
+        <w:t xml:space="preserve"> &lt;- d1ta[d1$Date %in% c("1/2/2007","2/2/2007") ,]</w:t>
+      </w:r>
+    </w:p>
+    <w:p>
+      <w:pPr>
+        <w:spacing w:after="240" w:line="360" w:lineRule="atLeast"/>
+        <w:ind w:left="720"/>
+        <w:rPr>
+          <w:rFonts w:ascii="Segoe UI" w:eastAsia="Times New Roman" w:hAnsi="Segoe UI" w:cs="Segoe UI"/>
+          <w:color w:val="0070C0"/>
+          <w:sz w:val="24"/>
+          <w:szCs w:val="24"/>
+          <w:u w:val="single"/>
+        </w:rPr>
+      </w:pPr>
+      <w:proofErr w:type="spellStart"/>
+      <w:proofErr w:type="gramStart"/>
+      <w:r>
+        <w:rPr>
+          <w:rFonts w:ascii="Segoe UI" w:eastAsia="Times New Roman" w:hAnsi="Segoe UI" w:cs="Segoe UI"/>
+          <w:color w:val="0070C0"/>
+          <w:sz w:val="24"/>
+          <w:szCs w:val="24"/>
+          <w:u w:val="single"/>
+        </w:rPr>
+        <w:t>datetime</w:t>
+      </w:r>
+      <w:proofErr w:type="spellEnd"/>
+      <w:proofErr w:type="gramEnd"/>
+      <w:r>
+        <w:rPr>
+          <w:rFonts w:ascii="Segoe UI" w:eastAsia="Times New Roman" w:hAnsi="Segoe UI" w:cs="Segoe UI"/>
+          <w:color w:val="0070C0"/>
+          <w:sz w:val="24"/>
+          <w:szCs w:val="24"/>
+          <w:u w:val="single"/>
+        </w:rPr>
+        <w:t xml:space="preserve"> &lt;- </w:t>
+      </w:r>
+      <w:proofErr w:type="spellStart"/>
+      <w:r>
+        <w:rPr>
+          <w:rFonts w:ascii="Segoe UI" w:eastAsia="Times New Roman" w:hAnsi="Segoe UI" w:cs="Segoe UI"/>
+          <w:color w:val="0070C0"/>
+          <w:sz w:val="24"/>
+          <w:szCs w:val="24"/>
+          <w:u w:val="single"/>
+        </w:rPr>
+        <w:t>strptime</w:t>
+      </w:r>
+      <w:proofErr w:type="spellEnd"/>
+      <w:r>
+        <w:rPr>
+          <w:rFonts w:ascii="Segoe UI" w:eastAsia="Times New Roman" w:hAnsi="Segoe UI" w:cs="Segoe UI"/>
+          <w:color w:val="0070C0"/>
+          <w:sz w:val="24"/>
+          <w:szCs w:val="24"/>
+          <w:u w:val="single"/>
+        </w:rPr>
+        <w:t>(paste(</w:t>
+      </w:r>
+      <w:proofErr w:type="spellStart"/>
+      <w:r>
+        <w:rPr>
+          <w:rFonts w:ascii="Segoe UI" w:eastAsia="Times New Roman" w:hAnsi="Segoe UI" w:cs="Segoe UI"/>
+          <w:color w:val="0070C0"/>
+          <w:sz w:val="24"/>
+          <w:szCs w:val="24"/>
+          <w:u w:val="single"/>
+        </w:rPr>
+        <w:t>mnthdata$Date</w:t>
+      </w:r>
+      <w:proofErr w:type="spellEnd"/>
+      <w:r>
+        <w:rPr>
+          <w:rFonts w:ascii="Segoe UI" w:eastAsia="Times New Roman" w:hAnsi="Segoe UI" w:cs="Segoe UI"/>
+          <w:color w:val="0070C0"/>
+          <w:sz w:val="24"/>
+          <w:szCs w:val="24"/>
+          <w:u w:val="single"/>
+        </w:rPr>
+        <w:t xml:space="preserve">, </w:t>
+      </w:r>
+      <w:proofErr w:type="spellStart"/>
+      <w:r>
+        <w:rPr>
+          <w:rFonts w:ascii="Segoe UI" w:eastAsia="Times New Roman" w:hAnsi="Segoe UI" w:cs="Segoe UI"/>
+          <w:color w:val="0070C0"/>
+          <w:sz w:val="24"/>
+          <w:szCs w:val="24"/>
+          <w:u w:val="single"/>
+        </w:rPr>
+        <w:t>mnthdata$Time</w:t>
+      </w:r>
+      <w:proofErr w:type="spellEnd"/>
+      <w:r>
+        <w:rPr>
+          <w:rFonts w:ascii="Segoe UI" w:eastAsia="Times New Roman" w:hAnsi="Segoe UI" w:cs="Segoe UI"/>
+          <w:color w:val="0070C0"/>
+          <w:sz w:val="24"/>
+          <w:szCs w:val="24"/>
+          <w:u w:val="single"/>
+        </w:rPr>
+        <w:t xml:space="preserve">, </w:t>
+      </w:r>
+      <w:proofErr w:type="spellStart"/>
+      <w:r>
+        <w:rPr>
+          <w:rFonts w:ascii="Segoe UI" w:eastAsia="Times New Roman" w:hAnsi="Segoe UI" w:cs="Segoe UI"/>
+          <w:color w:val="0070C0"/>
+          <w:sz w:val="24"/>
+          <w:szCs w:val="24"/>
+          <w:u w:val="single"/>
+        </w:rPr>
+        <w:t>sep</w:t>
+      </w:r>
+      <w:proofErr w:type="spellEnd"/>
+      <w:r>
+        <w:rPr>
+          <w:rFonts w:ascii="Segoe UI" w:eastAsia="Times New Roman" w:hAnsi="Segoe UI" w:cs="Segoe UI"/>
+          <w:color w:val="0070C0"/>
+          <w:sz w:val="24"/>
+          <w:szCs w:val="24"/>
+          <w:u w:val="single"/>
+        </w:rPr>
+        <w:t xml:space="preserve">=" "), "%d/%m/%Y %H:%M:%S") </w:t>
+      </w:r>
+    </w:p>
+    <w:p>
+      <w:pPr>
+        <w:spacing w:after="240" w:line="360" w:lineRule="atLeast"/>
+        <w:ind w:left="720"/>
+        <w:rPr>
+          <w:rFonts w:ascii="Segoe UI" w:eastAsia="Times New Roman" w:hAnsi="Segoe UI" w:cs="Segoe UI"/>
+          <w:color w:val="0070C0"/>
+          <w:sz w:val="24"/>
+          <w:szCs w:val="24"/>
+          <w:u w:val="single"/>
+        </w:rPr>
+      </w:pPr>
+      <w:proofErr w:type="spellStart"/>
+      <w:proofErr w:type="gramStart"/>
+      <w:r>
+        <w:rPr>
+          <w:rFonts w:ascii="Segoe UI" w:eastAsia="Times New Roman" w:hAnsi="Segoe UI" w:cs="Segoe UI"/>
+          <w:color w:val="0070C0"/>
+          <w:sz w:val="24"/>
+          <w:szCs w:val="24"/>
+          <w:u w:val="single"/>
+        </w:rPr>
+        <w:t>globalActivePower</w:t>
+      </w:r>
+      <w:proofErr w:type="spellEnd"/>
+      <w:proofErr w:type="gramEnd"/>
+      <w:r>
+        <w:rPr>
+          <w:rFonts w:ascii="Segoe UI" w:eastAsia="Times New Roman" w:hAnsi="Segoe UI" w:cs="Segoe UI"/>
+          <w:color w:val="0070C0"/>
+          <w:sz w:val="24"/>
+          <w:szCs w:val="24"/>
+          <w:u w:val="single"/>
+        </w:rPr>
+        <w:t xml:space="preserve"> &lt;- </w:t>
+      </w:r>
+      <w:proofErr w:type="spellStart"/>
+      <w:r>
+        <w:rPr>
+          <w:rFonts w:ascii="Segoe UI" w:eastAsia="Times New Roman" w:hAnsi="Segoe UI" w:cs="Segoe UI"/>
+          <w:color w:val="0070C0"/>
+          <w:sz w:val="24"/>
+          <w:szCs w:val="24"/>
+          <w:u w:val="single"/>
+        </w:rPr>
+        <w:t>as.numeric</w:t>
+      </w:r>
+      <w:proofErr w:type="spellEnd"/>
+      <w:r>
+        <w:rPr>
+          <w:rFonts w:ascii="Segoe UI" w:eastAsia="Times New Roman" w:hAnsi="Segoe UI" w:cs="Segoe UI"/>
+          <w:color w:val="0070C0"/>
+          <w:sz w:val="24"/>
+          <w:szCs w:val="24"/>
+          <w:u w:val="single"/>
+        </w:rPr>
+        <w:t>(</w:t>
+      </w:r>
+      <w:proofErr w:type="spellStart"/>
+      <w:r>
+        <w:rPr>
+          <w:rFonts w:ascii="Segoe UI" w:eastAsia="Times New Roman" w:hAnsi="Segoe UI" w:cs="Segoe UI"/>
+          <w:color w:val="0070C0"/>
+          <w:sz w:val="24"/>
+          <w:szCs w:val="24"/>
+          <w:u w:val="single"/>
+        </w:rPr>
+        <w:t>mnthdata$Global_active_power</w:t>
+      </w:r>
+      <w:proofErr w:type="spellEnd"/>
+      <w:r>
+        <w:rPr>
+          <w:rFonts w:ascii="Segoe UI" w:eastAsia="Times New Roman" w:hAnsi="Segoe UI" w:cs="Segoe UI"/>
+          <w:color w:val="0070C0"/>
+          <w:sz w:val="24"/>
+          <w:szCs w:val="24"/>
+          <w:u w:val="single"/>
+        </w:rPr>
+        <w:t>)</w:t>
+      </w:r>
+    </w:p>
+    <w:p>
+      <w:pPr>
+        <w:spacing w:after="240" w:line="360" w:lineRule="atLeast"/>
+        <w:ind w:left="720"/>
+        <w:rPr>
+          <w:rFonts w:ascii="Segoe UI" w:eastAsia="Times New Roman" w:hAnsi="Segoe UI" w:cs="Segoe UI"/>
+          <w:color w:val="0070C0"/>
+          <w:sz w:val="24"/>
+          <w:szCs w:val="24"/>
+          <w:u w:val="single"/>
+        </w:rPr>
+      </w:pPr>
+      <w:proofErr w:type="spellStart"/>
+      <w:proofErr w:type="gramStart"/>
+      <w:r>
+        <w:rPr>
+          <w:rFonts w:ascii="Segoe UI" w:eastAsia="Times New Roman" w:hAnsi="Segoe UI" w:cs="Segoe UI"/>
+          <w:color w:val="0070C0"/>
+          <w:sz w:val="24"/>
+          <w:szCs w:val="24"/>
+          <w:u w:val="single"/>
+        </w:rPr>
+        <w:t>png</w:t>
+      </w:r>
+      <w:proofErr w:type="spellEnd"/>
+      <w:r>
+        <w:rPr>
+          <w:rFonts w:ascii="Segoe UI" w:eastAsia="Times New Roman" w:hAnsi="Segoe UI" w:cs="Segoe UI"/>
+          <w:color w:val="0070C0"/>
+          <w:sz w:val="24"/>
+          <w:szCs w:val="24"/>
+          <w:u w:val="single"/>
+        </w:rPr>
+        <w:t>(</w:t>
+      </w:r>
+      <w:proofErr w:type="gramEnd"/>
+      <w:r>
+        <w:rPr>
+          <w:rFonts w:ascii="Segoe UI" w:eastAsia="Times New Roman" w:hAnsi="Segoe UI" w:cs="Segoe UI"/>
+          <w:color w:val="0070C0"/>
+          <w:sz w:val="24"/>
+          <w:szCs w:val="24"/>
+          <w:u w:val="single"/>
+        </w:rPr>
+        <w:t>"plot2.png", width=480, height=480)</w:t>
+      </w:r>
+    </w:p>
+    <w:p>
+      <w:pPr>
+        <w:spacing w:after="240" w:line="360" w:lineRule="atLeast"/>
+        <w:ind w:left="720"/>
+        <w:rPr>
+          <w:rFonts w:ascii="Segoe UI" w:eastAsia="Times New Roman" w:hAnsi="Segoe UI" w:cs="Segoe UI"/>
+          <w:color w:val="0070C0"/>
+          <w:sz w:val="24"/>
+          <w:szCs w:val="24"/>
+          <w:u w:val="single"/>
+        </w:rPr>
+      </w:pPr>
+      <w:proofErr w:type="gramStart"/>
+      <w:r>
+        <w:rPr>
+          <w:rFonts w:ascii="Segoe UI" w:eastAsia="Times New Roman" w:hAnsi="Segoe UI" w:cs="Segoe UI"/>
+          <w:color w:val="0070C0"/>
+          <w:sz w:val="24"/>
+          <w:szCs w:val="24"/>
+          <w:u w:val="single"/>
+        </w:rPr>
+        <w:t>plot(</w:t>
+      </w:r>
+      <w:proofErr w:type="spellStart"/>
+      <w:proofErr w:type="gramEnd"/>
+      <w:r>
+        <w:rPr>
+          <w:rFonts w:ascii="Segoe UI" w:eastAsia="Times New Roman" w:hAnsi="Segoe UI" w:cs="Segoe UI"/>
+          <w:color w:val="0070C0"/>
+          <w:sz w:val="24"/>
+          <w:szCs w:val="24"/>
+          <w:u w:val="single"/>
+        </w:rPr>
+        <w:t>datetime</w:t>
+      </w:r>
+      <w:proofErr w:type="spellEnd"/>
+      <w:r>
+        <w:rPr>
+          <w:rFonts w:ascii="Segoe UI" w:eastAsia="Times New Roman" w:hAnsi="Segoe UI" w:cs="Segoe UI"/>
+          <w:color w:val="0070C0"/>
+          <w:sz w:val="24"/>
+          <w:szCs w:val="24"/>
+          <w:u w:val="single"/>
+        </w:rPr>
+        <w:t xml:space="preserve">, </w:t>
+      </w:r>
+      <w:proofErr w:type="spellStart"/>
+      <w:r>
+        <w:rPr>
+          <w:rFonts w:ascii="Segoe UI" w:eastAsia="Times New Roman" w:hAnsi="Segoe UI" w:cs="Segoe UI"/>
+          <w:color w:val="0070C0"/>
+          <w:sz w:val="24"/>
+          <w:szCs w:val="24"/>
+          <w:u w:val="single"/>
+        </w:rPr>
+        <w:t>globalActivePower</w:t>
+      </w:r>
+      <w:proofErr w:type="spellEnd"/>
+      <w:r>
+        <w:rPr>
+          <w:rFonts w:ascii="Segoe UI" w:eastAsia="Times New Roman" w:hAnsi="Segoe UI" w:cs="Segoe UI"/>
+          <w:color w:val="0070C0"/>
+          <w:sz w:val="24"/>
+          <w:szCs w:val="24"/>
+          <w:u w:val="single"/>
+        </w:rPr>
+        <w:t xml:space="preserve">, type="l", </w:t>
+      </w:r>
+      <w:proofErr w:type="spellStart"/>
+      <w:r>
+        <w:rPr>
+          <w:rFonts w:ascii="Segoe UI" w:eastAsia="Times New Roman" w:hAnsi="Segoe UI" w:cs="Segoe UI"/>
+          <w:color w:val="0070C0"/>
+          <w:sz w:val="24"/>
+          <w:szCs w:val="24"/>
+          <w:u w:val="single"/>
+        </w:rPr>
+        <w:t>xlab</w:t>
+      </w:r>
+      <w:proofErr w:type="spellEnd"/>
+      <w:r>
+        <w:rPr>
+          <w:rFonts w:ascii="Segoe UI" w:eastAsia="Times New Roman" w:hAnsi="Segoe UI" w:cs="Segoe UI"/>
+          <w:color w:val="0070C0"/>
+          <w:sz w:val="24"/>
+          <w:szCs w:val="24"/>
+          <w:u w:val="single"/>
+        </w:rPr>
+        <w:t xml:space="preserve">="", </w:t>
+      </w:r>
+      <w:proofErr w:type="spellStart"/>
+      <w:r>
+        <w:rPr>
+          <w:rFonts w:ascii="Segoe UI" w:eastAsia="Times New Roman" w:hAnsi="Segoe UI" w:cs="Segoe UI"/>
+          <w:color w:val="0070C0"/>
+          <w:sz w:val="24"/>
+          <w:szCs w:val="24"/>
+          <w:u w:val="single"/>
+        </w:rPr>
+        <w:t>ylab</w:t>
+      </w:r>
+      <w:proofErr w:type="spellEnd"/>
+      <w:r>
+        <w:rPr>
+          <w:rFonts w:ascii="Segoe UI" w:eastAsia="Times New Roman" w:hAnsi="Segoe UI" w:cs="Segoe UI"/>
+          <w:color w:val="0070C0"/>
+          <w:sz w:val="24"/>
+          <w:szCs w:val="24"/>
+          <w:u w:val="single"/>
+        </w:rPr>
+        <w:t>="Global Active Power (kilowatts)")</w:t>
+      </w:r>
+    </w:p>
+    <w:p>
+      <w:pPr>
+        <w:spacing w:after="240" w:line="360" w:lineRule="atLeast"/>
+        <w:ind w:left="720"/>
+        <w:rPr>
+          <w:rFonts w:ascii="Segoe UI" w:eastAsia="Times New Roman" w:hAnsi="Segoe UI" w:cs="Segoe UI"/>
+          <w:color w:val="0070C0"/>
+          <w:sz w:val="24"/>
+          <w:szCs w:val="24"/>
+          <w:u w:val="single"/>
+        </w:rPr>
+      </w:pPr>
+      <w:proofErr w:type="spellStart"/>
+      <w:proofErr w:type="gramStart"/>
+      <w:r>
+        <w:rPr>
+          <w:rFonts w:ascii="Segoe UI" w:eastAsia="Times New Roman" w:hAnsi="Segoe UI" w:cs="Segoe UI"/>
+          <w:color w:val="0070C0"/>
+          <w:sz w:val="24"/>
+          <w:szCs w:val="24"/>
+          <w:u w:val="single"/>
+        </w:rPr>
+        <w:t>dev.off</w:t>
+      </w:r>
+      <w:proofErr w:type="spellEnd"/>
+      <w:r>
+        <w:rPr>
+          <w:rFonts w:ascii="Segoe UI" w:eastAsia="Times New Roman" w:hAnsi="Segoe UI" w:cs="Segoe UI"/>
+          <w:color w:val="0070C0"/>
+          <w:sz w:val="24"/>
+          <w:szCs w:val="24"/>
+          <w:u w:val="single"/>
+        </w:rPr>
+        <w:t>()</w:t>
+      </w:r>
+      <w:proofErr w:type="gramEnd"/>
+    </w:p>
+    <w:p>
+      <w:pPr>
+        <w:rPr>
+          <w:rFonts w:ascii="Segoe UI" w:eastAsia="Times New Roman" w:hAnsi="Segoe UI" w:cs="Segoe UI"/>
+          <w:b/>
+          <w:bCs/>
+          <w:color w:val="333333"/>
+          <w:sz w:val="30"/>
+          <w:szCs w:val="30"/>
+        </w:rPr>
+      </w:pPr>
+      <w:r>
+        <w:rPr>
+          <w:rFonts w:ascii="Segoe UI" w:eastAsia="Times New Roman" w:hAnsi="Segoe UI" w:cs="Segoe UI"/>
+          <w:b/>
+          <w:bCs/>
+          <w:color w:val="333333"/>
+          <w:sz w:val="30"/>
+          <w:szCs w:val="30"/>
+        </w:rPr>
+        <w:br w:type="page"/>
+      </w:r>
+    </w:p>
+    <w:p>
+      <w:pPr>
         <w:spacing w:before="240" w:after="240" w:line="240" w:lineRule="auto"/>
         <w:outlineLvl w:val="2"/>
         <w:rPr>
@@ -1486,21 +3388,1057 @@
       <w:pPr>
         <w:rPr>
           <w:rFonts w:ascii="Segoe UI" w:eastAsia="Times New Roman" w:hAnsi="Segoe UI" w:cs="Segoe UI"/>
-          <w:b/>
-          <w:bCs/>
-          <w:color w:val="333333"/>
-          <w:sz w:val="30"/>
-          <w:szCs w:val="30"/>
-        </w:rPr>
-      </w:pPr>
-      <w:r>
-        <w:rPr>
-          <w:rFonts w:ascii="Segoe UI" w:eastAsia="Times New Roman" w:hAnsi="Segoe UI" w:cs="Segoe UI"/>
-          <w:b/>
-          <w:bCs/>
-          <w:color w:val="333333"/>
-          <w:sz w:val="30"/>
-          <w:szCs w:val="30"/>
+          <w:color w:val="0070C0"/>
+          <w:sz w:val="24"/>
+          <w:szCs w:val="24"/>
+          <w:u w:val="single"/>
+        </w:rPr>
+      </w:pPr>
+      <w:r>
+        <w:rPr>
+          <w:rFonts w:ascii="Segoe UI" w:eastAsia="Times New Roman" w:hAnsi="Segoe UI" w:cs="Segoe UI"/>
+          <w:color w:val="0070C0"/>
+          <w:sz w:val="24"/>
+          <w:szCs w:val="24"/>
+          <w:u w:val="single"/>
+        </w:rPr>
+        <w:br w:type="page"/>
+      </w:r>
+    </w:p>
+    <w:p>
+      <w:pPr>
+        <w:spacing w:after="240" w:line="360" w:lineRule="atLeast"/>
+        <w:rPr>
+          <w:rFonts w:ascii="Segoe UI" w:eastAsia="Times New Roman" w:hAnsi="Segoe UI" w:cs="Segoe UI"/>
+          <w:color w:val="0070C0"/>
+          <w:sz w:val="24"/>
+          <w:szCs w:val="24"/>
+          <w:u w:val="single"/>
+        </w:rPr>
+      </w:pPr>
+      <w:r>
+        <w:rPr>
+          <w:rFonts w:ascii="Segoe UI" w:eastAsia="Times New Roman" w:hAnsi="Segoe UI" w:cs="Segoe UI"/>
+          <w:color w:val="0070C0"/>
+          <w:sz w:val="24"/>
+          <w:szCs w:val="24"/>
+          <w:u w:val="single"/>
+        </w:rPr>
+        <w:lastRenderedPageBreak/>
+        <w:t>######Plot3.R to create plot3.png graph</w:t>
+      </w:r>
+    </w:p>
+    <w:p>
+      <w:pPr>
+        <w:spacing w:after="240" w:line="360" w:lineRule="atLeast"/>
+        <w:ind w:left="720"/>
+        <w:rPr>
+          <w:rFonts w:ascii="Segoe UI" w:eastAsia="Times New Roman" w:hAnsi="Segoe UI" w:cs="Segoe UI"/>
+          <w:color w:val="0070C0"/>
+          <w:sz w:val="24"/>
+          <w:szCs w:val="24"/>
+          <w:u w:val="single"/>
+        </w:rPr>
+      </w:pPr>
+    </w:p>
+    <w:p>
+      <w:pPr>
+        <w:spacing w:after="240" w:line="360" w:lineRule="atLeast"/>
+        <w:ind w:left="720"/>
+        <w:rPr>
+          <w:rFonts w:ascii="Segoe UI" w:eastAsia="Times New Roman" w:hAnsi="Segoe UI" w:cs="Segoe UI"/>
+          <w:color w:val="0070C0"/>
+          <w:sz w:val="24"/>
+          <w:szCs w:val="24"/>
+          <w:u w:val="single"/>
+        </w:rPr>
+      </w:pPr>
+      <w:proofErr w:type="spellStart"/>
+      <w:proofErr w:type="gramStart"/>
+      <w:r>
+        <w:rPr>
+          <w:rFonts w:ascii="Segoe UI" w:eastAsia="Times New Roman" w:hAnsi="Segoe UI" w:cs="Segoe UI"/>
+          <w:color w:val="0070C0"/>
+          <w:sz w:val="24"/>
+          <w:szCs w:val="24"/>
+          <w:u w:val="single"/>
+        </w:rPr>
+        <w:t>filepath</w:t>
+      </w:r>
+      <w:proofErr w:type="spellEnd"/>
+      <w:proofErr w:type="gramEnd"/>
+      <w:r>
+        <w:rPr>
+          <w:rFonts w:ascii="Segoe UI" w:eastAsia="Times New Roman" w:hAnsi="Segoe UI" w:cs="Segoe UI"/>
+          <w:color w:val="0070C0"/>
+          <w:sz w:val="24"/>
+          <w:szCs w:val="24"/>
+          <w:u w:val="single"/>
+        </w:rPr>
+        <w:t xml:space="preserve"> &lt;- "./data/household_power_consumption.txt"</w:t>
+      </w:r>
+    </w:p>
+    <w:p>
+      <w:pPr>
+        <w:spacing w:after="240" w:line="360" w:lineRule="atLeast"/>
+        <w:ind w:left="720"/>
+        <w:rPr>
+          <w:rFonts w:ascii="Segoe UI" w:eastAsia="Times New Roman" w:hAnsi="Segoe UI" w:cs="Segoe UI"/>
+          <w:color w:val="0070C0"/>
+          <w:sz w:val="24"/>
+          <w:szCs w:val="24"/>
+          <w:u w:val="single"/>
+        </w:rPr>
+      </w:pPr>
+      <w:r>
+        <w:rPr>
+          <w:rFonts w:ascii="Segoe UI" w:eastAsia="Times New Roman" w:hAnsi="Segoe UI" w:cs="Segoe UI"/>
+          <w:color w:val="0070C0"/>
+          <w:sz w:val="24"/>
+          <w:szCs w:val="24"/>
+          <w:u w:val="single"/>
+        </w:rPr>
+        <w:t xml:space="preserve">d1 &lt;- </w:t>
+      </w:r>
+      <w:proofErr w:type="spellStart"/>
+      <w:proofErr w:type="gramStart"/>
+      <w:r>
+        <w:rPr>
+          <w:rFonts w:ascii="Segoe UI" w:eastAsia="Times New Roman" w:hAnsi="Segoe UI" w:cs="Segoe UI"/>
+          <w:color w:val="0070C0"/>
+          <w:sz w:val="24"/>
+          <w:szCs w:val="24"/>
+          <w:u w:val="single"/>
+        </w:rPr>
+        <w:t>read.table</w:t>
+      </w:r>
+      <w:proofErr w:type="spellEnd"/>
+      <w:r>
+        <w:rPr>
+          <w:rFonts w:ascii="Segoe UI" w:eastAsia="Times New Roman" w:hAnsi="Segoe UI" w:cs="Segoe UI"/>
+          <w:color w:val="0070C0"/>
+          <w:sz w:val="24"/>
+          <w:szCs w:val="24"/>
+          <w:u w:val="single"/>
+        </w:rPr>
+        <w:t>(</w:t>
+      </w:r>
+      <w:proofErr w:type="spellStart"/>
+      <w:proofErr w:type="gramEnd"/>
+      <w:r>
+        <w:rPr>
+          <w:rFonts w:ascii="Segoe UI" w:eastAsia="Times New Roman" w:hAnsi="Segoe UI" w:cs="Segoe UI"/>
+          <w:color w:val="0070C0"/>
+          <w:sz w:val="24"/>
+          <w:szCs w:val="24"/>
+          <w:u w:val="single"/>
+        </w:rPr>
+        <w:t>filepath</w:t>
+      </w:r>
+      <w:proofErr w:type="spellEnd"/>
+      <w:r>
+        <w:rPr>
+          <w:rFonts w:ascii="Segoe UI" w:eastAsia="Times New Roman" w:hAnsi="Segoe UI" w:cs="Segoe UI"/>
+          <w:color w:val="0070C0"/>
+          <w:sz w:val="24"/>
+          <w:szCs w:val="24"/>
+          <w:u w:val="single"/>
+        </w:rPr>
+        <w:t xml:space="preserve">, header=TRUE, </w:t>
+      </w:r>
+      <w:proofErr w:type="spellStart"/>
+      <w:r>
+        <w:rPr>
+          <w:rFonts w:ascii="Segoe UI" w:eastAsia="Times New Roman" w:hAnsi="Segoe UI" w:cs="Segoe UI"/>
+          <w:color w:val="0070C0"/>
+          <w:sz w:val="24"/>
+          <w:szCs w:val="24"/>
+          <w:u w:val="single"/>
+        </w:rPr>
+        <w:t>sep</w:t>
+      </w:r>
+      <w:proofErr w:type="spellEnd"/>
+      <w:r>
+        <w:rPr>
+          <w:rFonts w:ascii="Segoe UI" w:eastAsia="Times New Roman" w:hAnsi="Segoe UI" w:cs="Segoe UI"/>
+          <w:color w:val="0070C0"/>
+          <w:sz w:val="24"/>
+          <w:szCs w:val="24"/>
+          <w:u w:val="single"/>
+        </w:rPr>
+        <w:t xml:space="preserve">=";", </w:t>
+      </w:r>
+      <w:proofErr w:type="spellStart"/>
+      <w:r>
+        <w:rPr>
+          <w:rFonts w:ascii="Segoe UI" w:eastAsia="Times New Roman" w:hAnsi="Segoe UI" w:cs="Segoe UI"/>
+          <w:color w:val="0070C0"/>
+          <w:sz w:val="24"/>
+          <w:szCs w:val="24"/>
+          <w:u w:val="single"/>
+        </w:rPr>
+        <w:t>stringsAsFactors</w:t>
+      </w:r>
+      <w:proofErr w:type="spellEnd"/>
+      <w:r>
+        <w:rPr>
+          <w:rFonts w:ascii="Segoe UI" w:eastAsia="Times New Roman" w:hAnsi="Segoe UI" w:cs="Segoe UI"/>
+          <w:color w:val="0070C0"/>
+          <w:sz w:val="24"/>
+          <w:szCs w:val="24"/>
+          <w:u w:val="single"/>
+        </w:rPr>
+        <w:t xml:space="preserve">=FALSE, </w:t>
+      </w:r>
+      <w:proofErr w:type="spellStart"/>
+      <w:r>
+        <w:rPr>
+          <w:rFonts w:ascii="Segoe UI" w:eastAsia="Times New Roman" w:hAnsi="Segoe UI" w:cs="Segoe UI"/>
+          <w:color w:val="0070C0"/>
+          <w:sz w:val="24"/>
+          <w:szCs w:val="24"/>
+          <w:u w:val="single"/>
+        </w:rPr>
+        <w:t>dec</w:t>
+      </w:r>
+      <w:proofErr w:type="spellEnd"/>
+      <w:r>
+        <w:rPr>
+          <w:rFonts w:ascii="Segoe UI" w:eastAsia="Times New Roman" w:hAnsi="Segoe UI" w:cs="Segoe UI"/>
+          <w:color w:val="0070C0"/>
+          <w:sz w:val="24"/>
+          <w:szCs w:val="24"/>
+          <w:u w:val="single"/>
+        </w:rPr>
+        <w:t>=".")</w:t>
+      </w:r>
+    </w:p>
+    <w:p>
+      <w:pPr>
+        <w:spacing w:after="240" w:line="360" w:lineRule="atLeast"/>
+        <w:ind w:left="720"/>
+        <w:rPr>
+          <w:rFonts w:ascii="Segoe UI" w:eastAsia="Times New Roman" w:hAnsi="Segoe UI" w:cs="Segoe UI"/>
+          <w:color w:val="0070C0"/>
+          <w:sz w:val="24"/>
+          <w:szCs w:val="24"/>
+          <w:u w:val="single"/>
+        </w:rPr>
+      </w:pPr>
+      <w:proofErr w:type="spellStart"/>
+      <w:proofErr w:type="gramStart"/>
+      <w:r>
+        <w:rPr>
+          <w:rFonts w:ascii="Segoe UI" w:eastAsia="Times New Roman" w:hAnsi="Segoe UI" w:cs="Segoe UI"/>
+          <w:color w:val="0070C0"/>
+          <w:sz w:val="24"/>
+          <w:szCs w:val="24"/>
+          <w:u w:val="single"/>
+        </w:rPr>
+        <w:t>mnthdata</w:t>
+      </w:r>
+      <w:proofErr w:type="spellEnd"/>
+      <w:proofErr w:type="gramEnd"/>
+      <w:r>
+        <w:rPr>
+          <w:rFonts w:ascii="Segoe UI" w:eastAsia="Times New Roman" w:hAnsi="Segoe UI" w:cs="Segoe UI"/>
+          <w:color w:val="0070C0"/>
+          <w:sz w:val="24"/>
+          <w:szCs w:val="24"/>
+          <w:u w:val="single"/>
+        </w:rPr>
+        <w:t xml:space="preserve"> &lt;- d1[d1$Date %in% c("1/2/2007","2/2/2007") ,]</w:t>
+      </w:r>
+    </w:p>
+    <w:p>
+      <w:pPr>
+        <w:spacing w:after="240" w:line="360" w:lineRule="atLeast"/>
+        <w:ind w:left="720"/>
+        <w:rPr>
+          <w:rFonts w:ascii="Segoe UI" w:eastAsia="Times New Roman" w:hAnsi="Segoe UI" w:cs="Segoe UI"/>
+          <w:color w:val="0070C0"/>
+          <w:sz w:val="24"/>
+          <w:szCs w:val="24"/>
+          <w:u w:val="single"/>
+        </w:rPr>
+      </w:pPr>
+    </w:p>
+    <w:p>
+      <w:pPr>
+        <w:spacing w:after="240" w:line="360" w:lineRule="atLeast"/>
+        <w:ind w:left="720"/>
+        <w:rPr>
+          <w:rFonts w:ascii="Segoe UI" w:eastAsia="Times New Roman" w:hAnsi="Segoe UI" w:cs="Segoe UI"/>
+          <w:color w:val="0070C0"/>
+          <w:sz w:val="24"/>
+          <w:szCs w:val="24"/>
+          <w:u w:val="single"/>
+        </w:rPr>
+      </w:pPr>
+      <w:proofErr w:type="spellStart"/>
+      <w:proofErr w:type="gramStart"/>
+      <w:r>
+        <w:rPr>
+          <w:rFonts w:ascii="Segoe UI" w:eastAsia="Times New Roman" w:hAnsi="Segoe UI" w:cs="Segoe UI"/>
+          <w:color w:val="0070C0"/>
+          <w:sz w:val="24"/>
+          <w:szCs w:val="24"/>
+          <w:u w:val="single"/>
+        </w:rPr>
+        <w:t>datetime</w:t>
+      </w:r>
+      <w:proofErr w:type="spellEnd"/>
+      <w:proofErr w:type="gramEnd"/>
+      <w:r>
+        <w:rPr>
+          <w:rFonts w:ascii="Segoe UI" w:eastAsia="Times New Roman" w:hAnsi="Segoe UI" w:cs="Segoe UI"/>
+          <w:color w:val="0070C0"/>
+          <w:sz w:val="24"/>
+          <w:szCs w:val="24"/>
+          <w:u w:val="single"/>
+        </w:rPr>
+        <w:t xml:space="preserve"> &lt;- </w:t>
+      </w:r>
+      <w:proofErr w:type="spellStart"/>
+      <w:r>
+        <w:rPr>
+          <w:rFonts w:ascii="Segoe UI" w:eastAsia="Times New Roman" w:hAnsi="Segoe UI" w:cs="Segoe UI"/>
+          <w:color w:val="0070C0"/>
+          <w:sz w:val="24"/>
+          <w:szCs w:val="24"/>
+          <w:u w:val="single"/>
+        </w:rPr>
+        <w:t>strptime</w:t>
+      </w:r>
+      <w:proofErr w:type="spellEnd"/>
+      <w:r>
+        <w:rPr>
+          <w:rFonts w:ascii="Segoe UI" w:eastAsia="Times New Roman" w:hAnsi="Segoe UI" w:cs="Segoe UI"/>
+          <w:color w:val="0070C0"/>
+          <w:sz w:val="24"/>
+          <w:szCs w:val="24"/>
+          <w:u w:val="single"/>
+        </w:rPr>
+        <w:t>(paste(</w:t>
+      </w:r>
+      <w:proofErr w:type="spellStart"/>
+      <w:r>
+        <w:rPr>
+          <w:rFonts w:ascii="Segoe UI" w:eastAsia="Times New Roman" w:hAnsi="Segoe UI" w:cs="Segoe UI"/>
+          <w:color w:val="0070C0"/>
+          <w:sz w:val="24"/>
+          <w:szCs w:val="24"/>
+          <w:u w:val="single"/>
+        </w:rPr>
+        <w:t>mnthdata$Date</w:t>
+      </w:r>
+      <w:proofErr w:type="spellEnd"/>
+      <w:r>
+        <w:rPr>
+          <w:rFonts w:ascii="Segoe UI" w:eastAsia="Times New Roman" w:hAnsi="Segoe UI" w:cs="Segoe UI"/>
+          <w:color w:val="0070C0"/>
+          <w:sz w:val="24"/>
+          <w:szCs w:val="24"/>
+          <w:u w:val="single"/>
+        </w:rPr>
+        <w:t xml:space="preserve">, </w:t>
+      </w:r>
+      <w:proofErr w:type="spellStart"/>
+      <w:r>
+        <w:rPr>
+          <w:rFonts w:ascii="Segoe UI" w:eastAsia="Times New Roman" w:hAnsi="Segoe UI" w:cs="Segoe UI"/>
+          <w:color w:val="0070C0"/>
+          <w:sz w:val="24"/>
+          <w:szCs w:val="24"/>
+          <w:u w:val="single"/>
+        </w:rPr>
+        <w:t>mnthdata$Time</w:t>
+      </w:r>
+      <w:proofErr w:type="spellEnd"/>
+      <w:r>
+        <w:rPr>
+          <w:rFonts w:ascii="Segoe UI" w:eastAsia="Times New Roman" w:hAnsi="Segoe UI" w:cs="Segoe UI"/>
+          <w:color w:val="0070C0"/>
+          <w:sz w:val="24"/>
+          <w:szCs w:val="24"/>
+          <w:u w:val="single"/>
+        </w:rPr>
+        <w:t xml:space="preserve">, </w:t>
+      </w:r>
+      <w:proofErr w:type="spellStart"/>
+      <w:r>
+        <w:rPr>
+          <w:rFonts w:ascii="Segoe UI" w:eastAsia="Times New Roman" w:hAnsi="Segoe UI" w:cs="Segoe UI"/>
+          <w:color w:val="0070C0"/>
+          <w:sz w:val="24"/>
+          <w:szCs w:val="24"/>
+          <w:u w:val="single"/>
+        </w:rPr>
+        <w:t>sep</w:t>
+      </w:r>
+      <w:proofErr w:type="spellEnd"/>
+      <w:r>
+        <w:rPr>
+          <w:rFonts w:ascii="Segoe UI" w:eastAsia="Times New Roman" w:hAnsi="Segoe UI" w:cs="Segoe UI"/>
+          <w:color w:val="0070C0"/>
+          <w:sz w:val="24"/>
+          <w:szCs w:val="24"/>
+          <w:u w:val="single"/>
+        </w:rPr>
+        <w:t xml:space="preserve">=" "), "%d/%m/%Y %H:%M:%S") </w:t>
+      </w:r>
+    </w:p>
+    <w:p>
+      <w:pPr>
+        <w:spacing w:after="240" w:line="360" w:lineRule="atLeast"/>
+        <w:ind w:left="720"/>
+        <w:rPr>
+          <w:rFonts w:ascii="Segoe UI" w:eastAsia="Times New Roman" w:hAnsi="Segoe UI" w:cs="Segoe UI"/>
+          <w:color w:val="0070C0"/>
+          <w:sz w:val="24"/>
+          <w:szCs w:val="24"/>
+          <w:u w:val="single"/>
+        </w:rPr>
+      </w:pPr>
+      <w:proofErr w:type="spellStart"/>
+      <w:proofErr w:type="gramStart"/>
+      <w:r>
+        <w:rPr>
+          <w:rFonts w:ascii="Segoe UI" w:eastAsia="Times New Roman" w:hAnsi="Segoe UI" w:cs="Segoe UI"/>
+          <w:color w:val="0070C0"/>
+          <w:sz w:val="24"/>
+          <w:szCs w:val="24"/>
+          <w:u w:val="single"/>
+        </w:rPr>
+        <w:t>globalActivePower</w:t>
+      </w:r>
+      <w:proofErr w:type="spellEnd"/>
+      <w:proofErr w:type="gramEnd"/>
+      <w:r>
+        <w:rPr>
+          <w:rFonts w:ascii="Segoe UI" w:eastAsia="Times New Roman" w:hAnsi="Segoe UI" w:cs="Segoe UI"/>
+          <w:color w:val="0070C0"/>
+          <w:sz w:val="24"/>
+          <w:szCs w:val="24"/>
+          <w:u w:val="single"/>
+        </w:rPr>
+        <w:t xml:space="preserve"> &lt;- </w:t>
+      </w:r>
+      <w:proofErr w:type="spellStart"/>
+      <w:r>
+        <w:rPr>
+          <w:rFonts w:ascii="Segoe UI" w:eastAsia="Times New Roman" w:hAnsi="Segoe UI" w:cs="Segoe UI"/>
+          <w:color w:val="0070C0"/>
+          <w:sz w:val="24"/>
+          <w:szCs w:val="24"/>
+          <w:u w:val="single"/>
+        </w:rPr>
+        <w:t>as.numeric</w:t>
+      </w:r>
+      <w:proofErr w:type="spellEnd"/>
+      <w:r>
+        <w:rPr>
+          <w:rFonts w:ascii="Segoe UI" w:eastAsia="Times New Roman" w:hAnsi="Segoe UI" w:cs="Segoe UI"/>
+          <w:color w:val="0070C0"/>
+          <w:sz w:val="24"/>
+          <w:szCs w:val="24"/>
+          <w:u w:val="single"/>
+        </w:rPr>
+        <w:t>(</w:t>
+      </w:r>
+      <w:proofErr w:type="spellStart"/>
+      <w:r>
+        <w:rPr>
+          <w:rFonts w:ascii="Segoe UI" w:eastAsia="Times New Roman" w:hAnsi="Segoe UI" w:cs="Segoe UI"/>
+          <w:color w:val="0070C0"/>
+          <w:sz w:val="24"/>
+          <w:szCs w:val="24"/>
+          <w:u w:val="single"/>
+        </w:rPr>
+        <w:t>mnthdata$Global_active_power</w:t>
+      </w:r>
+      <w:proofErr w:type="spellEnd"/>
+      <w:r>
+        <w:rPr>
+          <w:rFonts w:ascii="Segoe UI" w:eastAsia="Times New Roman" w:hAnsi="Segoe UI" w:cs="Segoe UI"/>
+          <w:color w:val="0070C0"/>
+          <w:sz w:val="24"/>
+          <w:szCs w:val="24"/>
+          <w:u w:val="single"/>
+        </w:rPr>
+        <w:t>)</w:t>
+      </w:r>
+    </w:p>
+    <w:p>
+      <w:pPr>
+        <w:spacing w:after="240" w:line="360" w:lineRule="atLeast"/>
+        <w:ind w:left="720"/>
+        <w:rPr>
+          <w:rFonts w:ascii="Segoe UI" w:eastAsia="Times New Roman" w:hAnsi="Segoe UI" w:cs="Segoe UI"/>
+          <w:color w:val="0070C0"/>
+          <w:sz w:val="24"/>
+          <w:szCs w:val="24"/>
+          <w:u w:val="single"/>
+        </w:rPr>
+      </w:pPr>
+      <w:r>
+        <w:rPr>
+          <w:rFonts w:ascii="Segoe UI" w:eastAsia="Times New Roman" w:hAnsi="Segoe UI" w:cs="Segoe UI"/>
+          <w:color w:val="0070C0"/>
+          <w:sz w:val="24"/>
+          <w:szCs w:val="24"/>
+          <w:u w:val="single"/>
+        </w:rPr>
+        <w:t xml:space="preserve">subMetering1 &lt;- </w:t>
+      </w:r>
+      <w:proofErr w:type="spellStart"/>
+      <w:proofErr w:type="gramStart"/>
+      <w:r>
+        <w:rPr>
+          <w:rFonts w:ascii="Segoe UI" w:eastAsia="Times New Roman" w:hAnsi="Segoe UI" w:cs="Segoe UI"/>
+          <w:color w:val="0070C0"/>
+          <w:sz w:val="24"/>
+          <w:szCs w:val="24"/>
+          <w:u w:val="single"/>
+        </w:rPr>
+        <w:t>as.numeric</w:t>
+      </w:r>
+      <w:proofErr w:type="spellEnd"/>
+      <w:r>
+        <w:rPr>
+          <w:rFonts w:ascii="Segoe UI" w:eastAsia="Times New Roman" w:hAnsi="Segoe UI" w:cs="Segoe UI"/>
+          <w:color w:val="0070C0"/>
+          <w:sz w:val="24"/>
+          <w:szCs w:val="24"/>
+          <w:u w:val="single"/>
+        </w:rPr>
+        <w:t>(</w:t>
+      </w:r>
+      <w:proofErr w:type="gramEnd"/>
+      <w:r>
+        <w:rPr>
+          <w:rFonts w:ascii="Segoe UI" w:eastAsia="Times New Roman" w:hAnsi="Segoe UI" w:cs="Segoe UI"/>
+          <w:color w:val="0070C0"/>
+          <w:sz w:val="24"/>
+          <w:szCs w:val="24"/>
+          <w:u w:val="single"/>
+        </w:rPr>
+        <w:t>mnthdata$Sub_metering_1)</w:t>
+      </w:r>
+    </w:p>
+    <w:p>
+      <w:pPr>
+        <w:spacing w:after="240" w:line="360" w:lineRule="atLeast"/>
+        <w:ind w:left="720"/>
+        <w:rPr>
+          <w:rFonts w:ascii="Segoe UI" w:eastAsia="Times New Roman" w:hAnsi="Segoe UI" w:cs="Segoe UI"/>
+          <w:color w:val="0070C0"/>
+          <w:sz w:val="24"/>
+          <w:szCs w:val="24"/>
+          <w:u w:val="single"/>
+        </w:rPr>
+      </w:pPr>
+      <w:r>
+        <w:rPr>
+          <w:rFonts w:ascii="Segoe UI" w:eastAsia="Times New Roman" w:hAnsi="Segoe UI" w:cs="Segoe UI"/>
+          <w:color w:val="0070C0"/>
+          <w:sz w:val="24"/>
+          <w:szCs w:val="24"/>
+          <w:u w:val="single"/>
+        </w:rPr>
+        <w:t xml:space="preserve">subMetering2 &lt;- </w:t>
+      </w:r>
+      <w:proofErr w:type="spellStart"/>
+      <w:proofErr w:type="gramStart"/>
+      <w:r>
+        <w:rPr>
+          <w:rFonts w:ascii="Segoe UI" w:eastAsia="Times New Roman" w:hAnsi="Segoe UI" w:cs="Segoe UI"/>
+          <w:color w:val="0070C0"/>
+          <w:sz w:val="24"/>
+          <w:szCs w:val="24"/>
+          <w:u w:val="single"/>
+        </w:rPr>
+        <w:t>as.numeric</w:t>
+      </w:r>
+      <w:proofErr w:type="spellEnd"/>
+      <w:r>
+        <w:rPr>
+          <w:rFonts w:ascii="Segoe UI" w:eastAsia="Times New Roman" w:hAnsi="Segoe UI" w:cs="Segoe UI"/>
+          <w:color w:val="0070C0"/>
+          <w:sz w:val="24"/>
+          <w:szCs w:val="24"/>
+          <w:u w:val="single"/>
+        </w:rPr>
+        <w:t>(</w:t>
+      </w:r>
+      <w:proofErr w:type="gramEnd"/>
+      <w:r>
+        <w:rPr>
+          <w:rFonts w:ascii="Segoe UI" w:eastAsia="Times New Roman" w:hAnsi="Segoe UI" w:cs="Segoe UI"/>
+          <w:color w:val="0070C0"/>
+          <w:sz w:val="24"/>
+          <w:szCs w:val="24"/>
+          <w:u w:val="single"/>
+        </w:rPr>
+        <w:t>mnthdata$Sub_metering_2)</w:t>
+      </w:r>
+    </w:p>
+    <w:p>
+      <w:pPr>
+        <w:spacing w:after="240" w:line="360" w:lineRule="atLeast"/>
+        <w:ind w:left="720"/>
+        <w:rPr>
+          <w:rFonts w:ascii="Segoe UI" w:eastAsia="Times New Roman" w:hAnsi="Segoe UI" w:cs="Segoe UI"/>
+          <w:color w:val="0070C0"/>
+          <w:sz w:val="24"/>
+          <w:szCs w:val="24"/>
+          <w:u w:val="single"/>
+        </w:rPr>
+      </w:pPr>
+      <w:r>
+        <w:rPr>
+          <w:rFonts w:ascii="Segoe UI" w:eastAsia="Times New Roman" w:hAnsi="Segoe UI" w:cs="Segoe UI"/>
+          <w:color w:val="0070C0"/>
+          <w:sz w:val="24"/>
+          <w:szCs w:val="24"/>
+          <w:u w:val="single"/>
+        </w:rPr>
+        <w:t xml:space="preserve">subMetering3 &lt;- </w:t>
+      </w:r>
+      <w:proofErr w:type="spellStart"/>
+      <w:proofErr w:type="gramStart"/>
+      <w:r>
+        <w:rPr>
+          <w:rFonts w:ascii="Segoe UI" w:eastAsia="Times New Roman" w:hAnsi="Segoe UI" w:cs="Segoe UI"/>
+          <w:color w:val="0070C0"/>
+          <w:sz w:val="24"/>
+          <w:szCs w:val="24"/>
+          <w:u w:val="single"/>
+        </w:rPr>
+        <w:t>as.numeric</w:t>
+      </w:r>
+      <w:proofErr w:type="spellEnd"/>
+      <w:r>
+        <w:rPr>
+          <w:rFonts w:ascii="Segoe UI" w:eastAsia="Times New Roman" w:hAnsi="Segoe UI" w:cs="Segoe UI"/>
+          <w:color w:val="0070C0"/>
+          <w:sz w:val="24"/>
+          <w:szCs w:val="24"/>
+          <w:u w:val="single"/>
+        </w:rPr>
+        <w:t>(</w:t>
+      </w:r>
+      <w:proofErr w:type="gramEnd"/>
+      <w:r>
+        <w:rPr>
+          <w:rFonts w:ascii="Segoe UI" w:eastAsia="Times New Roman" w:hAnsi="Segoe UI" w:cs="Segoe UI"/>
+          <w:color w:val="0070C0"/>
+          <w:sz w:val="24"/>
+          <w:szCs w:val="24"/>
+          <w:u w:val="single"/>
+        </w:rPr>
+        <w:t>mnthdata$Sub_metering_3)</w:t>
+      </w:r>
+    </w:p>
+    <w:p>
+      <w:pPr>
+        <w:spacing w:after="240" w:line="360" w:lineRule="atLeast"/>
+        <w:ind w:left="720"/>
+        <w:rPr>
+          <w:rFonts w:ascii="Segoe UI" w:eastAsia="Times New Roman" w:hAnsi="Segoe UI" w:cs="Segoe UI"/>
+          <w:color w:val="0070C0"/>
+          <w:sz w:val="24"/>
+          <w:szCs w:val="24"/>
+          <w:u w:val="single"/>
+        </w:rPr>
+      </w:pPr>
+    </w:p>
+    <w:p>
+      <w:pPr>
+        <w:spacing w:after="240" w:line="360" w:lineRule="atLeast"/>
+        <w:ind w:left="720"/>
+        <w:rPr>
+          <w:rFonts w:ascii="Segoe UI" w:eastAsia="Times New Roman" w:hAnsi="Segoe UI" w:cs="Segoe UI"/>
+          <w:color w:val="0070C0"/>
+          <w:sz w:val="24"/>
+          <w:szCs w:val="24"/>
+          <w:u w:val="single"/>
+        </w:rPr>
+      </w:pPr>
+      <w:proofErr w:type="spellStart"/>
+      <w:proofErr w:type="gramStart"/>
+      <w:r>
+        <w:rPr>
+          <w:rFonts w:ascii="Segoe UI" w:eastAsia="Times New Roman" w:hAnsi="Segoe UI" w:cs="Segoe UI"/>
+          <w:color w:val="0070C0"/>
+          <w:sz w:val="24"/>
+          <w:szCs w:val="24"/>
+          <w:u w:val="single"/>
+        </w:rPr>
+        <w:t>png</w:t>
+      </w:r>
+      <w:proofErr w:type="spellEnd"/>
+      <w:r>
+        <w:rPr>
+          <w:rFonts w:ascii="Segoe UI" w:eastAsia="Times New Roman" w:hAnsi="Segoe UI" w:cs="Segoe UI"/>
+          <w:color w:val="0070C0"/>
+          <w:sz w:val="24"/>
+          <w:szCs w:val="24"/>
+          <w:u w:val="single"/>
+        </w:rPr>
+        <w:t>(</w:t>
+      </w:r>
+      <w:proofErr w:type="gramEnd"/>
+      <w:r>
+        <w:rPr>
+          <w:rFonts w:ascii="Segoe UI" w:eastAsia="Times New Roman" w:hAnsi="Segoe UI" w:cs="Segoe UI"/>
+          <w:color w:val="0070C0"/>
+          <w:sz w:val="24"/>
+          <w:szCs w:val="24"/>
+          <w:u w:val="single"/>
+        </w:rPr>
+        <w:t>"plot3.png", width=480, height=480)</w:t>
+      </w:r>
+    </w:p>
+    <w:p>
+      <w:pPr>
+        <w:spacing w:after="240" w:line="360" w:lineRule="atLeast"/>
+        <w:ind w:left="720"/>
+        <w:rPr>
+          <w:rFonts w:ascii="Segoe UI" w:eastAsia="Times New Roman" w:hAnsi="Segoe UI" w:cs="Segoe UI"/>
+          <w:color w:val="0070C0"/>
+          <w:sz w:val="24"/>
+          <w:szCs w:val="24"/>
+          <w:u w:val="single"/>
+        </w:rPr>
+      </w:pPr>
+      <w:proofErr w:type="gramStart"/>
+      <w:r>
+        <w:rPr>
+          <w:rFonts w:ascii="Segoe UI" w:eastAsia="Times New Roman" w:hAnsi="Segoe UI" w:cs="Segoe UI"/>
+          <w:color w:val="0070C0"/>
+          <w:sz w:val="24"/>
+          <w:szCs w:val="24"/>
+          <w:u w:val="single"/>
+        </w:rPr>
+        <w:t>plot(</w:t>
+      </w:r>
+      <w:proofErr w:type="spellStart"/>
+      <w:proofErr w:type="gramEnd"/>
+      <w:r>
+        <w:rPr>
+          <w:rFonts w:ascii="Segoe UI" w:eastAsia="Times New Roman" w:hAnsi="Segoe UI" w:cs="Segoe UI"/>
+          <w:color w:val="0070C0"/>
+          <w:sz w:val="24"/>
+          <w:szCs w:val="24"/>
+          <w:u w:val="single"/>
+        </w:rPr>
+        <w:t>datetime</w:t>
+      </w:r>
+      <w:proofErr w:type="spellEnd"/>
+      <w:r>
+        <w:rPr>
+          <w:rFonts w:ascii="Segoe UI" w:eastAsia="Times New Roman" w:hAnsi="Segoe UI" w:cs="Segoe UI"/>
+          <w:color w:val="0070C0"/>
+          <w:sz w:val="24"/>
+          <w:szCs w:val="24"/>
+          <w:u w:val="single"/>
+        </w:rPr>
+        <w:t xml:space="preserve">, subMetering1, type="l", </w:t>
+      </w:r>
+      <w:proofErr w:type="spellStart"/>
+      <w:r>
+        <w:rPr>
+          <w:rFonts w:ascii="Segoe UI" w:eastAsia="Times New Roman" w:hAnsi="Segoe UI" w:cs="Segoe UI"/>
+          <w:color w:val="0070C0"/>
+          <w:sz w:val="24"/>
+          <w:szCs w:val="24"/>
+          <w:u w:val="single"/>
+        </w:rPr>
+        <w:t>ylab</w:t>
+      </w:r>
+      <w:proofErr w:type="spellEnd"/>
+      <w:r>
+        <w:rPr>
+          <w:rFonts w:ascii="Segoe UI" w:eastAsia="Times New Roman" w:hAnsi="Segoe UI" w:cs="Segoe UI"/>
+          <w:color w:val="0070C0"/>
+          <w:sz w:val="24"/>
+          <w:szCs w:val="24"/>
+          <w:u w:val="single"/>
+        </w:rPr>
+        <w:t xml:space="preserve">="Energy Sub metering", </w:t>
+      </w:r>
+      <w:proofErr w:type="spellStart"/>
+      <w:r>
+        <w:rPr>
+          <w:rFonts w:ascii="Segoe UI" w:eastAsia="Times New Roman" w:hAnsi="Segoe UI" w:cs="Segoe UI"/>
+          <w:color w:val="0070C0"/>
+          <w:sz w:val="24"/>
+          <w:szCs w:val="24"/>
+          <w:u w:val="single"/>
+        </w:rPr>
+        <w:t>xlab</w:t>
+      </w:r>
+      <w:proofErr w:type="spellEnd"/>
+      <w:r>
+        <w:rPr>
+          <w:rFonts w:ascii="Segoe UI" w:eastAsia="Times New Roman" w:hAnsi="Segoe UI" w:cs="Segoe UI"/>
+          <w:color w:val="0070C0"/>
+          <w:sz w:val="24"/>
+          <w:szCs w:val="24"/>
+          <w:u w:val="single"/>
+        </w:rPr>
+        <w:t>="")</w:t>
+      </w:r>
+    </w:p>
+    <w:p>
+      <w:pPr>
+        <w:spacing w:after="240" w:line="360" w:lineRule="atLeast"/>
+        <w:ind w:left="720"/>
+        <w:rPr>
+          <w:rFonts w:ascii="Segoe UI" w:eastAsia="Times New Roman" w:hAnsi="Segoe UI" w:cs="Segoe UI"/>
+          <w:color w:val="0070C0"/>
+          <w:sz w:val="24"/>
+          <w:szCs w:val="24"/>
+          <w:u w:val="single"/>
+        </w:rPr>
+      </w:pPr>
+      <w:proofErr w:type="gramStart"/>
+      <w:r>
+        <w:rPr>
+          <w:rFonts w:ascii="Segoe UI" w:eastAsia="Times New Roman" w:hAnsi="Segoe UI" w:cs="Segoe UI"/>
+          <w:color w:val="0070C0"/>
+          <w:sz w:val="24"/>
+          <w:szCs w:val="24"/>
+          <w:u w:val="single"/>
+        </w:rPr>
+        <w:t>lines(</w:t>
+      </w:r>
+      <w:proofErr w:type="spellStart"/>
+      <w:proofErr w:type="gramEnd"/>
+      <w:r>
+        <w:rPr>
+          <w:rFonts w:ascii="Segoe UI" w:eastAsia="Times New Roman" w:hAnsi="Segoe UI" w:cs="Segoe UI"/>
+          <w:color w:val="0070C0"/>
+          <w:sz w:val="24"/>
+          <w:szCs w:val="24"/>
+          <w:u w:val="single"/>
+        </w:rPr>
+        <w:t>datetime</w:t>
+      </w:r>
+      <w:proofErr w:type="spellEnd"/>
+      <w:r>
+        <w:rPr>
+          <w:rFonts w:ascii="Segoe UI" w:eastAsia="Times New Roman" w:hAnsi="Segoe UI" w:cs="Segoe UI"/>
+          <w:color w:val="0070C0"/>
+          <w:sz w:val="24"/>
+          <w:szCs w:val="24"/>
+          <w:u w:val="single"/>
+        </w:rPr>
+        <w:t>, subMetering2, type="l", col="red")</w:t>
+      </w:r>
+    </w:p>
+    <w:p>
+      <w:pPr>
+        <w:spacing w:after="240" w:line="360" w:lineRule="atLeast"/>
+        <w:ind w:left="720"/>
+        <w:rPr>
+          <w:rFonts w:ascii="Segoe UI" w:eastAsia="Times New Roman" w:hAnsi="Segoe UI" w:cs="Segoe UI"/>
+          <w:color w:val="0070C0"/>
+          <w:sz w:val="24"/>
+          <w:szCs w:val="24"/>
+          <w:u w:val="single"/>
+        </w:rPr>
+      </w:pPr>
+      <w:proofErr w:type="gramStart"/>
+      <w:r>
+        <w:rPr>
+          <w:rFonts w:ascii="Segoe UI" w:eastAsia="Times New Roman" w:hAnsi="Segoe UI" w:cs="Segoe UI"/>
+          <w:color w:val="0070C0"/>
+          <w:sz w:val="24"/>
+          <w:szCs w:val="24"/>
+          <w:u w:val="single"/>
+        </w:rPr>
+        <w:t>lines(</w:t>
+      </w:r>
+      <w:proofErr w:type="spellStart"/>
+      <w:proofErr w:type="gramEnd"/>
+      <w:r>
+        <w:rPr>
+          <w:rFonts w:ascii="Segoe UI" w:eastAsia="Times New Roman" w:hAnsi="Segoe UI" w:cs="Segoe UI"/>
+          <w:color w:val="0070C0"/>
+          <w:sz w:val="24"/>
+          <w:szCs w:val="24"/>
+          <w:u w:val="single"/>
+        </w:rPr>
+        <w:t>datetime</w:t>
+      </w:r>
+      <w:proofErr w:type="spellEnd"/>
+      <w:r>
+        <w:rPr>
+          <w:rFonts w:ascii="Segoe UI" w:eastAsia="Times New Roman" w:hAnsi="Segoe UI" w:cs="Segoe UI"/>
+          <w:color w:val="0070C0"/>
+          <w:sz w:val="24"/>
+          <w:szCs w:val="24"/>
+          <w:u w:val="single"/>
+        </w:rPr>
+        <w:t>, subMetering3, type="l", col="blue")</w:t>
+      </w:r>
+    </w:p>
+    <w:p>
+      <w:pPr>
+        <w:spacing w:after="240" w:line="360" w:lineRule="atLeast"/>
+        <w:ind w:left="720"/>
+        <w:rPr>
+          <w:rFonts w:ascii="Segoe UI" w:eastAsia="Times New Roman" w:hAnsi="Segoe UI" w:cs="Segoe UI"/>
+          <w:color w:val="0070C0"/>
+          <w:sz w:val="24"/>
+          <w:szCs w:val="24"/>
+          <w:u w:val="single"/>
+        </w:rPr>
+      </w:pPr>
+      <w:proofErr w:type="gramStart"/>
+      <w:r>
+        <w:rPr>
+          <w:rFonts w:ascii="Segoe UI" w:eastAsia="Times New Roman" w:hAnsi="Segoe UI" w:cs="Segoe UI"/>
+          <w:color w:val="0070C0"/>
+          <w:sz w:val="24"/>
+          <w:szCs w:val="24"/>
+          <w:u w:val="single"/>
+        </w:rPr>
+        <w:t>legend(</w:t>
+      </w:r>
+      <w:proofErr w:type="gramEnd"/>
+      <w:r>
+        <w:rPr>
+          <w:rFonts w:ascii="Segoe UI" w:eastAsia="Times New Roman" w:hAnsi="Segoe UI" w:cs="Segoe UI"/>
+          <w:color w:val="0070C0"/>
+          <w:sz w:val="24"/>
+          <w:szCs w:val="24"/>
+          <w:u w:val="single"/>
+        </w:rPr>
+        <w:t>"</w:t>
+      </w:r>
+      <w:proofErr w:type="spellStart"/>
+      <w:r>
+        <w:rPr>
+          <w:rFonts w:ascii="Segoe UI" w:eastAsia="Times New Roman" w:hAnsi="Segoe UI" w:cs="Segoe UI"/>
+          <w:color w:val="0070C0"/>
+          <w:sz w:val="24"/>
+          <w:szCs w:val="24"/>
+          <w:u w:val="single"/>
+        </w:rPr>
+        <w:t>topright</w:t>
+      </w:r>
+      <w:proofErr w:type="spellEnd"/>
+      <w:r>
+        <w:rPr>
+          <w:rFonts w:ascii="Segoe UI" w:eastAsia="Times New Roman" w:hAnsi="Segoe UI" w:cs="Segoe UI"/>
+          <w:color w:val="0070C0"/>
+          <w:sz w:val="24"/>
+          <w:szCs w:val="24"/>
+          <w:u w:val="single"/>
+        </w:rPr>
+        <w:t xml:space="preserve">", c("Sub_metering_1", "Sub_metering_2", "Sub_metering_3"), </w:t>
+      </w:r>
+      <w:proofErr w:type="spellStart"/>
+      <w:r>
+        <w:rPr>
+          <w:rFonts w:ascii="Segoe UI" w:eastAsia="Times New Roman" w:hAnsi="Segoe UI" w:cs="Segoe UI"/>
+          <w:color w:val="0070C0"/>
+          <w:sz w:val="24"/>
+          <w:szCs w:val="24"/>
+          <w:u w:val="single"/>
+        </w:rPr>
+        <w:t>lty</w:t>
+      </w:r>
+      <w:proofErr w:type="spellEnd"/>
+      <w:r>
+        <w:rPr>
+          <w:rFonts w:ascii="Segoe UI" w:eastAsia="Times New Roman" w:hAnsi="Segoe UI" w:cs="Segoe UI"/>
+          <w:color w:val="0070C0"/>
+          <w:sz w:val="24"/>
+          <w:szCs w:val="24"/>
+          <w:u w:val="single"/>
+        </w:rPr>
+        <w:t xml:space="preserve">=1, </w:t>
+      </w:r>
+      <w:proofErr w:type="spellStart"/>
+      <w:r>
+        <w:rPr>
+          <w:rFonts w:ascii="Segoe UI" w:eastAsia="Times New Roman" w:hAnsi="Segoe UI" w:cs="Segoe UI"/>
+          <w:color w:val="0070C0"/>
+          <w:sz w:val="24"/>
+          <w:szCs w:val="24"/>
+          <w:u w:val="single"/>
+        </w:rPr>
+        <w:t>lwd</w:t>
+      </w:r>
+      <w:proofErr w:type="spellEnd"/>
+      <w:r>
+        <w:rPr>
+          <w:rFonts w:ascii="Segoe UI" w:eastAsia="Times New Roman" w:hAnsi="Segoe UI" w:cs="Segoe UI"/>
+          <w:color w:val="0070C0"/>
+          <w:sz w:val="24"/>
+          <w:szCs w:val="24"/>
+          <w:u w:val="single"/>
+        </w:rPr>
+        <w:t>=2.5, col=c("black", "red", "blue"))</w:t>
+      </w:r>
+    </w:p>
+    <w:p>
+      <w:pPr>
+        <w:spacing w:after="240" w:line="360" w:lineRule="atLeast"/>
+        <w:ind w:left="720"/>
+        <w:rPr>
+          <w:rFonts w:ascii="Segoe UI" w:eastAsia="Times New Roman" w:hAnsi="Segoe UI" w:cs="Segoe UI"/>
+          <w:color w:val="0070C0"/>
+          <w:sz w:val="24"/>
+          <w:szCs w:val="24"/>
+          <w:u w:val="single"/>
+        </w:rPr>
+      </w:pPr>
+      <w:proofErr w:type="spellStart"/>
+      <w:proofErr w:type="gramStart"/>
+      <w:r>
+        <w:rPr>
+          <w:rFonts w:ascii="Segoe UI" w:eastAsia="Times New Roman" w:hAnsi="Segoe UI" w:cs="Segoe UI"/>
+          <w:color w:val="0070C0"/>
+          <w:sz w:val="24"/>
+          <w:szCs w:val="24"/>
+          <w:u w:val="single"/>
+        </w:rPr>
+        <w:t>dev.off</w:t>
+      </w:r>
+      <w:proofErr w:type="spellEnd"/>
+      <w:r>
+        <w:rPr>
+          <w:rFonts w:ascii="Segoe UI" w:eastAsia="Times New Roman" w:hAnsi="Segoe UI" w:cs="Segoe UI"/>
+          <w:color w:val="0070C0"/>
+          <w:sz w:val="24"/>
+          <w:szCs w:val="24"/>
+          <w:u w:val="single"/>
+        </w:rPr>
+        <w:t>(</w:t>
+      </w:r>
+      <w:proofErr w:type="gramEnd"/>
+      <w:r>
+        <w:rPr>
+          <w:rFonts w:ascii="Segoe UI" w:eastAsia="Times New Roman" w:hAnsi="Segoe UI" w:cs="Segoe UI"/>
+          <w:color w:val="0070C0"/>
+          <w:sz w:val="24"/>
+          <w:szCs w:val="24"/>
+          <w:u w:val="single"/>
+        </w:rPr>
+        <w:t>)</w:t>
+      </w:r>
+      <w:r>
+        <w:rPr>
+          <w:rFonts w:ascii="Segoe UI" w:eastAsia="Times New Roman" w:hAnsi="Segoe UI" w:cs="Segoe UI"/>
+          <w:color w:val="0070C0"/>
+          <w:sz w:val="24"/>
+          <w:szCs w:val="24"/>
+          <w:u w:val="single"/>
         </w:rPr>
         <w:br w:type="page"/>
       </w:r>
@@ -1602,6 +4540,1757 @@
           </wp:inline>
         </w:drawing>
       </w:r>
+    </w:p>
+    <w:p>
+      <w:pPr>
+        <w:rPr>
+          <w:rFonts w:ascii="Segoe UI" w:eastAsia="Times New Roman" w:hAnsi="Segoe UI" w:cs="Segoe UI"/>
+          <w:b/>
+          <w:bCs/>
+          <w:color w:val="333333"/>
+          <w:sz w:val="30"/>
+          <w:szCs w:val="30"/>
+        </w:rPr>
+      </w:pPr>
+      <w:r>
+        <w:rPr>
+          <w:rFonts w:ascii="Segoe UI" w:eastAsia="Times New Roman" w:hAnsi="Segoe UI" w:cs="Segoe UI"/>
+          <w:b/>
+          <w:bCs/>
+          <w:color w:val="333333"/>
+          <w:sz w:val="30"/>
+          <w:szCs w:val="30"/>
+        </w:rPr>
+        <w:br w:type="page"/>
+      </w:r>
+    </w:p>
+    <w:p>
+      <w:pPr>
+        <w:spacing w:after="240" w:line="360" w:lineRule="atLeast"/>
+        <w:rPr>
+          <w:rFonts w:ascii="Segoe UI" w:eastAsia="Times New Roman" w:hAnsi="Segoe UI" w:cs="Segoe UI"/>
+          <w:color w:val="0070C0"/>
+          <w:sz w:val="24"/>
+          <w:szCs w:val="24"/>
+          <w:u w:val="single"/>
+        </w:rPr>
+      </w:pPr>
+      <w:r>
+        <w:rPr>
+          <w:rFonts w:ascii="Segoe UI" w:eastAsia="Times New Roman" w:hAnsi="Segoe UI" w:cs="Segoe UI"/>
+          <w:color w:val="0070C0"/>
+          <w:sz w:val="24"/>
+          <w:szCs w:val="24"/>
+          <w:u w:val="single"/>
+        </w:rPr>
+        <w:lastRenderedPageBreak/>
+        <w:t>####Plot4.R</w:t>
+      </w:r>
+    </w:p>
+    <w:p>
+      <w:pPr>
+        <w:spacing w:after="240" w:line="360" w:lineRule="atLeast"/>
+        <w:ind w:left="720"/>
+        <w:rPr>
+          <w:rFonts w:ascii="Segoe UI" w:eastAsia="Times New Roman" w:hAnsi="Segoe UI" w:cs="Segoe UI"/>
+          <w:color w:val="0070C0"/>
+          <w:sz w:val="24"/>
+          <w:szCs w:val="24"/>
+          <w:u w:val="single"/>
+        </w:rPr>
+      </w:pPr>
+      <w:proofErr w:type="spellStart"/>
+      <w:proofErr w:type="gramStart"/>
+      <w:r>
+        <w:rPr>
+          <w:rFonts w:ascii="Segoe UI" w:eastAsia="Times New Roman" w:hAnsi="Segoe UI" w:cs="Segoe UI"/>
+          <w:color w:val="0070C0"/>
+          <w:sz w:val="24"/>
+          <w:szCs w:val="24"/>
+          <w:u w:val="single"/>
+        </w:rPr>
+        <w:t>filepath</w:t>
+      </w:r>
+      <w:proofErr w:type="spellEnd"/>
+      <w:proofErr w:type="gramEnd"/>
+      <w:r>
+        <w:rPr>
+          <w:rFonts w:ascii="Segoe UI" w:eastAsia="Times New Roman" w:hAnsi="Segoe UI" w:cs="Segoe UI"/>
+          <w:color w:val="0070C0"/>
+          <w:sz w:val="24"/>
+          <w:szCs w:val="24"/>
+          <w:u w:val="single"/>
+        </w:rPr>
+        <w:t xml:space="preserve"> &lt;- "./data/household_power_consumption.txt"</w:t>
+      </w:r>
+    </w:p>
+    <w:p>
+      <w:pPr>
+        <w:spacing w:after="240" w:line="360" w:lineRule="atLeast"/>
+        <w:ind w:left="720"/>
+        <w:rPr>
+          <w:rFonts w:ascii="Segoe UI" w:eastAsia="Times New Roman" w:hAnsi="Segoe UI" w:cs="Segoe UI"/>
+          <w:color w:val="0070C0"/>
+          <w:sz w:val="24"/>
+          <w:szCs w:val="24"/>
+          <w:u w:val="single"/>
+        </w:rPr>
+      </w:pPr>
+      <w:r>
+        <w:rPr>
+          <w:rFonts w:ascii="Segoe UI" w:eastAsia="Times New Roman" w:hAnsi="Segoe UI" w:cs="Segoe UI"/>
+          <w:color w:val="0070C0"/>
+          <w:sz w:val="24"/>
+          <w:szCs w:val="24"/>
+          <w:u w:val="single"/>
+        </w:rPr>
+        <w:t xml:space="preserve">d1 &lt;- </w:t>
+      </w:r>
+      <w:proofErr w:type="spellStart"/>
+      <w:proofErr w:type="gramStart"/>
+      <w:r>
+        <w:rPr>
+          <w:rFonts w:ascii="Segoe UI" w:eastAsia="Times New Roman" w:hAnsi="Segoe UI" w:cs="Segoe UI"/>
+          <w:color w:val="0070C0"/>
+          <w:sz w:val="24"/>
+          <w:szCs w:val="24"/>
+          <w:u w:val="single"/>
+        </w:rPr>
+        <w:t>read.table</w:t>
+      </w:r>
+      <w:proofErr w:type="spellEnd"/>
+      <w:r>
+        <w:rPr>
+          <w:rFonts w:ascii="Segoe UI" w:eastAsia="Times New Roman" w:hAnsi="Segoe UI" w:cs="Segoe UI"/>
+          <w:color w:val="0070C0"/>
+          <w:sz w:val="24"/>
+          <w:szCs w:val="24"/>
+          <w:u w:val="single"/>
+        </w:rPr>
+        <w:t>(</w:t>
+      </w:r>
+      <w:proofErr w:type="spellStart"/>
+      <w:proofErr w:type="gramEnd"/>
+      <w:r>
+        <w:rPr>
+          <w:rFonts w:ascii="Segoe UI" w:eastAsia="Times New Roman" w:hAnsi="Segoe UI" w:cs="Segoe UI"/>
+          <w:color w:val="0070C0"/>
+          <w:sz w:val="24"/>
+          <w:szCs w:val="24"/>
+          <w:u w:val="single"/>
+        </w:rPr>
+        <w:t>filepath</w:t>
+      </w:r>
+      <w:proofErr w:type="spellEnd"/>
+      <w:r>
+        <w:rPr>
+          <w:rFonts w:ascii="Segoe UI" w:eastAsia="Times New Roman" w:hAnsi="Segoe UI" w:cs="Segoe UI"/>
+          <w:color w:val="0070C0"/>
+          <w:sz w:val="24"/>
+          <w:szCs w:val="24"/>
+          <w:u w:val="single"/>
+        </w:rPr>
+        <w:t xml:space="preserve">, header=TRUE, </w:t>
+      </w:r>
+      <w:proofErr w:type="spellStart"/>
+      <w:r>
+        <w:rPr>
+          <w:rFonts w:ascii="Segoe UI" w:eastAsia="Times New Roman" w:hAnsi="Segoe UI" w:cs="Segoe UI"/>
+          <w:color w:val="0070C0"/>
+          <w:sz w:val="24"/>
+          <w:szCs w:val="24"/>
+          <w:u w:val="single"/>
+        </w:rPr>
+        <w:t>sep</w:t>
+      </w:r>
+      <w:proofErr w:type="spellEnd"/>
+      <w:r>
+        <w:rPr>
+          <w:rFonts w:ascii="Segoe UI" w:eastAsia="Times New Roman" w:hAnsi="Segoe UI" w:cs="Segoe UI"/>
+          <w:color w:val="0070C0"/>
+          <w:sz w:val="24"/>
+          <w:szCs w:val="24"/>
+          <w:u w:val="single"/>
+        </w:rPr>
+        <w:t xml:space="preserve">=";", </w:t>
+      </w:r>
+      <w:proofErr w:type="spellStart"/>
+      <w:r>
+        <w:rPr>
+          <w:rFonts w:ascii="Segoe UI" w:eastAsia="Times New Roman" w:hAnsi="Segoe UI" w:cs="Segoe UI"/>
+          <w:color w:val="0070C0"/>
+          <w:sz w:val="24"/>
+          <w:szCs w:val="24"/>
+          <w:u w:val="single"/>
+        </w:rPr>
+        <w:t>stringsAsFactors</w:t>
+      </w:r>
+      <w:proofErr w:type="spellEnd"/>
+      <w:r>
+        <w:rPr>
+          <w:rFonts w:ascii="Segoe UI" w:eastAsia="Times New Roman" w:hAnsi="Segoe UI" w:cs="Segoe UI"/>
+          <w:color w:val="0070C0"/>
+          <w:sz w:val="24"/>
+          <w:szCs w:val="24"/>
+          <w:u w:val="single"/>
+        </w:rPr>
+        <w:t xml:space="preserve">=FALSE, </w:t>
+      </w:r>
+      <w:proofErr w:type="spellStart"/>
+      <w:r>
+        <w:rPr>
+          <w:rFonts w:ascii="Segoe UI" w:eastAsia="Times New Roman" w:hAnsi="Segoe UI" w:cs="Segoe UI"/>
+          <w:color w:val="0070C0"/>
+          <w:sz w:val="24"/>
+          <w:szCs w:val="24"/>
+          <w:u w:val="single"/>
+        </w:rPr>
+        <w:t>dec</w:t>
+      </w:r>
+      <w:proofErr w:type="spellEnd"/>
+      <w:r>
+        <w:rPr>
+          <w:rFonts w:ascii="Segoe UI" w:eastAsia="Times New Roman" w:hAnsi="Segoe UI" w:cs="Segoe UI"/>
+          <w:color w:val="0070C0"/>
+          <w:sz w:val="24"/>
+          <w:szCs w:val="24"/>
+          <w:u w:val="single"/>
+        </w:rPr>
+        <w:t>=".")</w:t>
+      </w:r>
+    </w:p>
+    <w:p>
+      <w:pPr>
+        <w:spacing w:after="240" w:line="360" w:lineRule="atLeast"/>
+        <w:ind w:left="720"/>
+        <w:rPr>
+          <w:rFonts w:ascii="Segoe UI" w:eastAsia="Times New Roman" w:hAnsi="Segoe UI" w:cs="Segoe UI"/>
+          <w:color w:val="0070C0"/>
+          <w:sz w:val="24"/>
+          <w:szCs w:val="24"/>
+          <w:u w:val="single"/>
+        </w:rPr>
+      </w:pPr>
+      <w:proofErr w:type="spellStart"/>
+      <w:proofErr w:type="gramStart"/>
+      <w:r>
+        <w:rPr>
+          <w:rFonts w:ascii="Segoe UI" w:eastAsia="Times New Roman" w:hAnsi="Segoe UI" w:cs="Segoe UI"/>
+          <w:color w:val="0070C0"/>
+          <w:sz w:val="24"/>
+          <w:szCs w:val="24"/>
+          <w:u w:val="single"/>
+        </w:rPr>
+        <w:t>mnthdata</w:t>
+      </w:r>
+      <w:proofErr w:type="spellEnd"/>
+      <w:proofErr w:type="gramEnd"/>
+      <w:r>
+        <w:rPr>
+          <w:rFonts w:ascii="Segoe UI" w:eastAsia="Times New Roman" w:hAnsi="Segoe UI" w:cs="Segoe UI"/>
+          <w:color w:val="0070C0"/>
+          <w:sz w:val="24"/>
+          <w:szCs w:val="24"/>
+          <w:u w:val="single"/>
+        </w:rPr>
+        <w:t xml:space="preserve"> &lt;- d1[d1$Date %in% c("1/2/2007","2/2/2007") ,]</w:t>
+      </w:r>
+    </w:p>
+    <w:p>
+      <w:pPr>
+        <w:spacing w:after="240" w:line="360" w:lineRule="atLeast"/>
+        <w:ind w:left="720"/>
+        <w:rPr>
+          <w:rFonts w:ascii="Segoe UI" w:eastAsia="Times New Roman" w:hAnsi="Segoe UI" w:cs="Segoe UI"/>
+          <w:color w:val="0070C0"/>
+          <w:sz w:val="24"/>
+          <w:szCs w:val="24"/>
+          <w:u w:val="single"/>
+        </w:rPr>
+      </w:pPr>
+    </w:p>
+    <w:p>
+      <w:pPr>
+        <w:spacing w:after="240" w:line="360" w:lineRule="atLeast"/>
+        <w:ind w:left="720"/>
+        <w:rPr>
+          <w:rFonts w:ascii="Segoe UI" w:eastAsia="Times New Roman" w:hAnsi="Segoe UI" w:cs="Segoe UI"/>
+          <w:color w:val="0070C0"/>
+          <w:sz w:val="24"/>
+          <w:szCs w:val="24"/>
+          <w:u w:val="single"/>
+        </w:rPr>
+      </w:pPr>
+      <w:proofErr w:type="spellStart"/>
+      <w:proofErr w:type="gramStart"/>
+      <w:r>
+        <w:rPr>
+          <w:rFonts w:ascii="Segoe UI" w:eastAsia="Times New Roman" w:hAnsi="Segoe UI" w:cs="Segoe UI"/>
+          <w:color w:val="0070C0"/>
+          <w:sz w:val="24"/>
+          <w:szCs w:val="24"/>
+          <w:u w:val="single"/>
+        </w:rPr>
+        <w:t>datetime</w:t>
+      </w:r>
+      <w:proofErr w:type="spellEnd"/>
+      <w:proofErr w:type="gramEnd"/>
+      <w:r>
+        <w:rPr>
+          <w:rFonts w:ascii="Segoe UI" w:eastAsia="Times New Roman" w:hAnsi="Segoe UI" w:cs="Segoe UI"/>
+          <w:color w:val="0070C0"/>
+          <w:sz w:val="24"/>
+          <w:szCs w:val="24"/>
+          <w:u w:val="single"/>
+        </w:rPr>
+        <w:t xml:space="preserve"> &lt;- </w:t>
+      </w:r>
+      <w:proofErr w:type="spellStart"/>
+      <w:r>
+        <w:rPr>
+          <w:rFonts w:ascii="Segoe UI" w:eastAsia="Times New Roman" w:hAnsi="Segoe UI" w:cs="Segoe UI"/>
+          <w:color w:val="0070C0"/>
+          <w:sz w:val="24"/>
+          <w:szCs w:val="24"/>
+          <w:u w:val="single"/>
+        </w:rPr>
+        <w:t>strptime</w:t>
+      </w:r>
+      <w:proofErr w:type="spellEnd"/>
+      <w:r>
+        <w:rPr>
+          <w:rFonts w:ascii="Segoe UI" w:eastAsia="Times New Roman" w:hAnsi="Segoe UI" w:cs="Segoe UI"/>
+          <w:color w:val="0070C0"/>
+          <w:sz w:val="24"/>
+          <w:szCs w:val="24"/>
+          <w:u w:val="single"/>
+        </w:rPr>
+        <w:t>(paste(</w:t>
+      </w:r>
+      <w:proofErr w:type="spellStart"/>
+      <w:r>
+        <w:rPr>
+          <w:rFonts w:ascii="Segoe UI" w:eastAsia="Times New Roman" w:hAnsi="Segoe UI" w:cs="Segoe UI"/>
+          <w:color w:val="0070C0"/>
+          <w:sz w:val="24"/>
+          <w:szCs w:val="24"/>
+          <w:u w:val="single"/>
+        </w:rPr>
+        <w:t>mnthdata$Date</w:t>
+      </w:r>
+      <w:proofErr w:type="spellEnd"/>
+      <w:r>
+        <w:rPr>
+          <w:rFonts w:ascii="Segoe UI" w:eastAsia="Times New Roman" w:hAnsi="Segoe UI" w:cs="Segoe UI"/>
+          <w:color w:val="0070C0"/>
+          <w:sz w:val="24"/>
+          <w:szCs w:val="24"/>
+          <w:u w:val="single"/>
+        </w:rPr>
+        <w:t xml:space="preserve">, </w:t>
+      </w:r>
+      <w:proofErr w:type="spellStart"/>
+      <w:r>
+        <w:rPr>
+          <w:rFonts w:ascii="Segoe UI" w:eastAsia="Times New Roman" w:hAnsi="Segoe UI" w:cs="Segoe UI"/>
+          <w:color w:val="0070C0"/>
+          <w:sz w:val="24"/>
+          <w:szCs w:val="24"/>
+          <w:u w:val="single"/>
+        </w:rPr>
+        <w:t>mnthdata$Time</w:t>
+      </w:r>
+      <w:proofErr w:type="spellEnd"/>
+      <w:r>
+        <w:rPr>
+          <w:rFonts w:ascii="Segoe UI" w:eastAsia="Times New Roman" w:hAnsi="Segoe UI" w:cs="Segoe UI"/>
+          <w:color w:val="0070C0"/>
+          <w:sz w:val="24"/>
+          <w:szCs w:val="24"/>
+          <w:u w:val="single"/>
+        </w:rPr>
+        <w:t xml:space="preserve">, </w:t>
+      </w:r>
+      <w:proofErr w:type="spellStart"/>
+      <w:r>
+        <w:rPr>
+          <w:rFonts w:ascii="Segoe UI" w:eastAsia="Times New Roman" w:hAnsi="Segoe UI" w:cs="Segoe UI"/>
+          <w:color w:val="0070C0"/>
+          <w:sz w:val="24"/>
+          <w:szCs w:val="24"/>
+          <w:u w:val="single"/>
+        </w:rPr>
+        <w:t>sep</w:t>
+      </w:r>
+      <w:proofErr w:type="spellEnd"/>
+      <w:r>
+        <w:rPr>
+          <w:rFonts w:ascii="Segoe UI" w:eastAsia="Times New Roman" w:hAnsi="Segoe UI" w:cs="Segoe UI"/>
+          <w:color w:val="0070C0"/>
+          <w:sz w:val="24"/>
+          <w:szCs w:val="24"/>
+          <w:u w:val="single"/>
+        </w:rPr>
+        <w:t xml:space="preserve">=" "), "%d/%m/%Y %H:%M:%S") </w:t>
+      </w:r>
+    </w:p>
+    <w:p>
+      <w:pPr>
+        <w:spacing w:after="240" w:line="360" w:lineRule="atLeast"/>
+        <w:ind w:left="720"/>
+        <w:rPr>
+          <w:rFonts w:ascii="Segoe UI" w:eastAsia="Times New Roman" w:hAnsi="Segoe UI" w:cs="Segoe UI"/>
+          <w:color w:val="0070C0"/>
+          <w:sz w:val="24"/>
+          <w:szCs w:val="24"/>
+          <w:u w:val="single"/>
+        </w:rPr>
+      </w:pPr>
+      <w:proofErr w:type="spellStart"/>
+      <w:proofErr w:type="gramStart"/>
+      <w:r>
+        <w:rPr>
+          <w:rFonts w:ascii="Segoe UI" w:eastAsia="Times New Roman" w:hAnsi="Segoe UI" w:cs="Segoe UI"/>
+          <w:color w:val="0070C0"/>
+          <w:sz w:val="24"/>
+          <w:szCs w:val="24"/>
+          <w:u w:val="single"/>
+        </w:rPr>
+        <w:t>globalActivePower</w:t>
+      </w:r>
+      <w:proofErr w:type="spellEnd"/>
+      <w:proofErr w:type="gramEnd"/>
+      <w:r>
+        <w:rPr>
+          <w:rFonts w:ascii="Segoe UI" w:eastAsia="Times New Roman" w:hAnsi="Segoe UI" w:cs="Segoe UI"/>
+          <w:color w:val="0070C0"/>
+          <w:sz w:val="24"/>
+          <w:szCs w:val="24"/>
+          <w:u w:val="single"/>
+        </w:rPr>
+        <w:t xml:space="preserve"> &lt;- </w:t>
+      </w:r>
+      <w:proofErr w:type="spellStart"/>
+      <w:r>
+        <w:rPr>
+          <w:rFonts w:ascii="Segoe UI" w:eastAsia="Times New Roman" w:hAnsi="Segoe UI" w:cs="Segoe UI"/>
+          <w:color w:val="0070C0"/>
+          <w:sz w:val="24"/>
+          <w:szCs w:val="24"/>
+          <w:u w:val="single"/>
+        </w:rPr>
+        <w:t>as.numeric</w:t>
+      </w:r>
+      <w:proofErr w:type="spellEnd"/>
+      <w:r>
+        <w:rPr>
+          <w:rFonts w:ascii="Segoe UI" w:eastAsia="Times New Roman" w:hAnsi="Segoe UI" w:cs="Segoe UI"/>
+          <w:color w:val="0070C0"/>
+          <w:sz w:val="24"/>
+          <w:szCs w:val="24"/>
+          <w:u w:val="single"/>
+        </w:rPr>
+        <w:t>(</w:t>
+      </w:r>
+      <w:proofErr w:type="spellStart"/>
+      <w:r>
+        <w:rPr>
+          <w:rFonts w:ascii="Segoe UI" w:eastAsia="Times New Roman" w:hAnsi="Segoe UI" w:cs="Segoe UI"/>
+          <w:color w:val="0070C0"/>
+          <w:sz w:val="24"/>
+          <w:szCs w:val="24"/>
+          <w:u w:val="single"/>
+        </w:rPr>
+        <w:t>mnthdata$Global_active_power</w:t>
+      </w:r>
+      <w:proofErr w:type="spellEnd"/>
+      <w:r>
+        <w:rPr>
+          <w:rFonts w:ascii="Segoe UI" w:eastAsia="Times New Roman" w:hAnsi="Segoe UI" w:cs="Segoe UI"/>
+          <w:color w:val="0070C0"/>
+          <w:sz w:val="24"/>
+          <w:szCs w:val="24"/>
+          <w:u w:val="single"/>
+        </w:rPr>
+        <w:t>)</w:t>
+      </w:r>
+    </w:p>
+    <w:p>
+      <w:pPr>
+        <w:spacing w:after="240" w:line="360" w:lineRule="atLeast"/>
+        <w:ind w:left="720"/>
+        <w:rPr>
+          <w:rFonts w:ascii="Segoe UI" w:eastAsia="Times New Roman" w:hAnsi="Segoe UI" w:cs="Segoe UI"/>
+          <w:color w:val="0070C0"/>
+          <w:sz w:val="24"/>
+          <w:szCs w:val="24"/>
+          <w:u w:val="single"/>
+        </w:rPr>
+      </w:pPr>
+      <w:proofErr w:type="spellStart"/>
+      <w:proofErr w:type="gramStart"/>
+      <w:r>
+        <w:rPr>
+          <w:rFonts w:ascii="Segoe UI" w:eastAsia="Times New Roman" w:hAnsi="Segoe UI" w:cs="Segoe UI"/>
+          <w:color w:val="0070C0"/>
+          <w:sz w:val="24"/>
+          <w:szCs w:val="24"/>
+          <w:u w:val="single"/>
+        </w:rPr>
+        <w:t>globalReactivePower</w:t>
+      </w:r>
+      <w:proofErr w:type="spellEnd"/>
+      <w:proofErr w:type="gramEnd"/>
+      <w:r>
+        <w:rPr>
+          <w:rFonts w:ascii="Segoe UI" w:eastAsia="Times New Roman" w:hAnsi="Segoe UI" w:cs="Segoe UI"/>
+          <w:color w:val="0070C0"/>
+          <w:sz w:val="24"/>
+          <w:szCs w:val="24"/>
+          <w:u w:val="single"/>
+        </w:rPr>
+        <w:t xml:space="preserve"> &lt;- </w:t>
+      </w:r>
+      <w:proofErr w:type="spellStart"/>
+      <w:r>
+        <w:rPr>
+          <w:rFonts w:ascii="Segoe UI" w:eastAsia="Times New Roman" w:hAnsi="Segoe UI" w:cs="Segoe UI"/>
+          <w:color w:val="0070C0"/>
+          <w:sz w:val="24"/>
+          <w:szCs w:val="24"/>
+          <w:u w:val="single"/>
+        </w:rPr>
+        <w:t>as.numeric</w:t>
+      </w:r>
+      <w:proofErr w:type="spellEnd"/>
+      <w:r>
+        <w:rPr>
+          <w:rFonts w:ascii="Segoe UI" w:eastAsia="Times New Roman" w:hAnsi="Segoe UI" w:cs="Segoe UI"/>
+          <w:color w:val="0070C0"/>
+          <w:sz w:val="24"/>
+          <w:szCs w:val="24"/>
+          <w:u w:val="single"/>
+        </w:rPr>
+        <w:t>(</w:t>
+      </w:r>
+      <w:proofErr w:type="spellStart"/>
+      <w:r>
+        <w:rPr>
+          <w:rFonts w:ascii="Segoe UI" w:eastAsia="Times New Roman" w:hAnsi="Segoe UI" w:cs="Segoe UI"/>
+          <w:color w:val="0070C0"/>
+          <w:sz w:val="24"/>
+          <w:szCs w:val="24"/>
+          <w:u w:val="single"/>
+        </w:rPr>
+        <w:t>mnthdata$Global_reactive_power</w:t>
+      </w:r>
+      <w:proofErr w:type="spellEnd"/>
+      <w:r>
+        <w:rPr>
+          <w:rFonts w:ascii="Segoe UI" w:eastAsia="Times New Roman" w:hAnsi="Segoe UI" w:cs="Segoe UI"/>
+          <w:color w:val="0070C0"/>
+          <w:sz w:val="24"/>
+          <w:szCs w:val="24"/>
+          <w:u w:val="single"/>
+        </w:rPr>
+        <w:t>)</w:t>
+      </w:r>
+    </w:p>
+    <w:p>
+      <w:pPr>
+        <w:spacing w:after="240" w:line="360" w:lineRule="atLeast"/>
+        <w:ind w:left="720"/>
+        <w:rPr>
+          <w:rFonts w:ascii="Segoe UI" w:eastAsia="Times New Roman" w:hAnsi="Segoe UI" w:cs="Segoe UI"/>
+          <w:color w:val="0070C0"/>
+          <w:sz w:val="24"/>
+          <w:szCs w:val="24"/>
+          <w:u w:val="single"/>
+        </w:rPr>
+      </w:pPr>
+      <w:proofErr w:type="gramStart"/>
+      <w:r>
+        <w:rPr>
+          <w:rFonts w:ascii="Segoe UI" w:eastAsia="Times New Roman" w:hAnsi="Segoe UI" w:cs="Segoe UI"/>
+          <w:color w:val="0070C0"/>
+          <w:sz w:val="24"/>
+          <w:szCs w:val="24"/>
+          <w:u w:val="single"/>
+        </w:rPr>
+        <w:t>voltage</w:t>
+      </w:r>
+      <w:proofErr w:type="gramEnd"/>
+      <w:r>
+        <w:rPr>
+          <w:rFonts w:ascii="Segoe UI" w:eastAsia="Times New Roman" w:hAnsi="Segoe UI" w:cs="Segoe UI"/>
+          <w:color w:val="0070C0"/>
+          <w:sz w:val="24"/>
+          <w:szCs w:val="24"/>
+          <w:u w:val="single"/>
+        </w:rPr>
+        <w:t xml:space="preserve"> &lt;- </w:t>
+      </w:r>
+      <w:proofErr w:type="spellStart"/>
+      <w:r>
+        <w:rPr>
+          <w:rFonts w:ascii="Segoe UI" w:eastAsia="Times New Roman" w:hAnsi="Segoe UI" w:cs="Segoe UI"/>
+          <w:color w:val="0070C0"/>
+          <w:sz w:val="24"/>
+          <w:szCs w:val="24"/>
+          <w:u w:val="single"/>
+        </w:rPr>
+        <w:t>as.numeric</w:t>
+      </w:r>
+      <w:proofErr w:type="spellEnd"/>
+      <w:r>
+        <w:rPr>
+          <w:rFonts w:ascii="Segoe UI" w:eastAsia="Times New Roman" w:hAnsi="Segoe UI" w:cs="Segoe UI"/>
+          <w:color w:val="0070C0"/>
+          <w:sz w:val="24"/>
+          <w:szCs w:val="24"/>
+          <w:u w:val="single"/>
+        </w:rPr>
+        <w:t>(</w:t>
+      </w:r>
+      <w:proofErr w:type="spellStart"/>
+      <w:r>
+        <w:rPr>
+          <w:rFonts w:ascii="Segoe UI" w:eastAsia="Times New Roman" w:hAnsi="Segoe UI" w:cs="Segoe UI"/>
+          <w:color w:val="0070C0"/>
+          <w:sz w:val="24"/>
+          <w:szCs w:val="24"/>
+          <w:u w:val="single"/>
+        </w:rPr>
+        <w:t>mnthdata$Voltage</w:t>
+      </w:r>
+      <w:proofErr w:type="spellEnd"/>
+      <w:r>
+        <w:rPr>
+          <w:rFonts w:ascii="Segoe UI" w:eastAsia="Times New Roman" w:hAnsi="Segoe UI" w:cs="Segoe UI"/>
+          <w:color w:val="0070C0"/>
+          <w:sz w:val="24"/>
+          <w:szCs w:val="24"/>
+          <w:u w:val="single"/>
+        </w:rPr>
+        <w:t>)</w:t>
+      </w:r>
+    </w:p>
+    <w:p>
+      <w:pPr>
+        <w:spacing w:after="240" w:line="360" w:lineRule="atLeast"/>
+        <w:ind w:left="720"/>
+        <w:rPr>
+          <w:rFonts w:ascii="Segoe UI" w:eastAsia="Times New Roman" w:hAnsi="Segoe UI" w:cs="Segoe UI"/>
+          <w:color w:val="0070C0"/>
+          <w:sz w:val="24"/>
+          <w:szCs w:val="24"/>
+          <w:u w:val="single"/>
+        </w:rPr>
+      </w:pPr>
+      <w:r>
+        <w:rPr>
+          <w:rFonts w:ascii="Segoe UI" w:eastAsia="Times New Roman" w:hAnsi="Segoe UI" w:cs="Segoe UI"/>
+          <w:color w:val="0070C0"/>
+          <w:sz w:val="24"/>
+          <w:szCs w:val="24"/>
+          <w:u w:val="single"/>
+        </w:rPr>
+        <w:t xml:space="preserve">subMetering1 &lt;- </w:t>
+      </w:r>
+      <w:proofErr w:type="spellStart"/>
+      <w:proofErr w:type="gramStart"/>
+      <w:r>
+        <w:rPr>
+          <w:rFonts w:ascii="Segoe UI" w:eastAsia="Times New Roman" w:hAnsi="Segoe UI" w:cs="Segoe UI"/>
+          <w:color w:val="0070C0"/>
+          <w:sz w:val="24"/>
+          <w:szCs w:val="24"/>
+          <w:u w:val="single"/>
+        </w:rPr>
+        <w:t>as.numeric</w:t>
+      </w:r>
+      <w:proofErr w:type="spellEnd"/>
+      <w:r>
+        <w:rPr>
+          <w:rFonts w:ascii="Segoe UI" w:eastAsia="Times New Roman" w:hAnsi="Segoe UI" w:cs="Segoe UI"/>
+          <w:color w:val="0070C0"/>
+          <w:sz w:val="24"/>
+          <w:szCs w:val="24"/>
+          <w:u w:val="single"/>
+        </w:rPr>
+        <w:t>(</w:t>
+      </w:r>
+      <w:proofErr w:type="gramEnd"/>
+      <w:r>
+        <w:rPr>
+          <w:rFonts w:ascii="Segoe UI" w:eastAsia="Times New Roman" w:hAnsi="Segoe UI" w:cs="Segoe UI"/>
+          <w:color w:val="0070C0"/>
+          <w:sz w:val="24"/>
+          <w:szCs w:val="24"/>
+          <w:u w:val="single"/>
+        </w:rPr>
+        <w:t>mnthdata$Sub_metering_1)</w:t>
+      </w:r>
+    </w:p>
+    <w:p>
+      <w:pPr>
+        <w:spacing w:after="240" w:line="360" w:lineRule="atLeast"/>
+        <w:ind w:left="720"/>
+        <w:rPr>
+          <w:rFonts w:ascii="Segoe UI" w:eastAsia="Times New Roman" w:hAnsi="Segoe UI" w:cs="Segoe UI"/>
+          <w:color w:val="0070C0"/>
+          <w:sz w:val="24"/>
+          <w:szCs w:val="24"/>
+          <w:u w:val="single"/>
+        </w:rPr>
+      </w:pPr>
+      <w:r>
+        <w:rPr>
+          <w:rFonts w:ascii="Segoe UI" w:eastAsia="Times New Roman" w:hAnsi="Segoe UI" w:cs="Segoe UI"/>
+          <w:color w:val="0070C0"/>
+          <w:sz w:val="24"/>
+          <w:szCs w:val="24"/>
+          <w:u w:val="single"/>
+        </w:rPr>
+        <w:t xml:space="preserve">subMetering2 &lt;- </w:t>
+      </w:r>
+      <w:proofErr w:type="spellStart"/>
+      <w:proofErr w:type="gramStart"/>
+      <w:r>
+        <w:rPr>
+          <w:rFonts w:ascii="Segoe UI" w:eastAsia="Times New Roman" w:hAnsi="Segoe UI" w:cs="Segoe UI"/>
+          <w:color w:val="0070C0"/>
+          <w:sz w:val="24"/>
+          <w:szCs w:val="24"/>
+          <w:u w:val="single"/>
+        </w:rPr>
+        <w:t>as.numeric</w:t>
+      </w:r>
+      <w:proofErr w:type="spellEnd"/>
+      <w:r>
+        <w:rPr>
+          <w:rFonts w:ascii="Segoe UI" w:eastAsia="Times New Roman" w:hAnsi="Segoe UI" w:cs="Segoe UI"/>
+          <w:color w:val="0070C0"/>
+          <w:sz w:val="24"/>
+          <w:szCs w:val="24"/>
+          <w:u w:val="single"/>
+        </w:rPr>
+        <w:t>(</w:t>
+      </w:r>
+      <w:proofErr w:type="gramEnd"/>
+      <w:r>
+        <w:rPr>
+          <w:rFonts w:ascii="Segoe UI" w:eastAsia="Times New Roman" w:hAnsi="Segoe UI" w:cs="Segoe UI"/>
+          <w:color w:val="0070C0"/>
+          <w:sz w:val="24"/>
+          <w:szCs w:val="24"/>
+          <w:u w:val="single"/>
+        </w:rPr>
+        <w:t>mnthdata$Sub_metering_2)</w:t>
+      </w:r>
+    </w:p>
+    <w:p>
+      <w:pPr>
+        <w:spacing w:after="240" w:line="360" w:lineRule="atLeast"/>
+        <w:ind w:left="720"/>
+        <w:rPr>
+          <w:rFonts w:ascii="Segoe UI" w:eastAsia="Times New Roman" w:hAnsi="Segoe UI" w:cs="Segoe UI"/>
+          <w:color w:val="0070C0"/>
+          <w:sz w:val="24"/>
+          <w:szCs w:val="24"/>
+          <w:u w:val="single"/>
+        </w:rPr>
+      </w:pPr>
+      <w:r>
+        <w:rPr>
+          <w:rFonts w:ascii="Segoe UI" w:eastAsia="Times New Roman" w:hAnsi="Segoe UI" w:cs="Segoe UI"/>
+          <w:color w:val="0070C0"/>
+          <w:sz w:val="24"/>
+          <w:szCs w:val="24"/>
+          <w:u w:val="single"/>
+        </w:rPr>
+        <w:t xml:space="preserve">subMetering3 &lt;- </w:t>
+      </w:r>
+      <w:proofErr w:type="spellStart"/>
+      <w:proofErr w:type="gramStart"/>
+      <w:r>
+        <w:rPr>
+          <w:rFonts w:ascii="Segoe UI" w:eastAsia="Times New Roman" w:hAnsi="Segoe UI" w:cs="Segoe UI"/>
+          <w:color w:val="0070C0"/>
+          <w:sz w:val="24"/>
+          <w:szCs w:val="24"/>
+          <w:u w:val="single"/>
+        </w:rPr>
+        <w:t>as.numeric</w:t>
+      </w:r>
+      <w:proofErr w:type="spellEnd"/>
+      <w:r>
+        <w:rPr>
+          <w:rFonts w:ascii="Segoe UI" w:eastAsia="Times New Roman" w:hAnsi="Segoe UI" w:cs="Segoe UI"/>
+          <w:color w:val="0070C0"/>
+          <w:sz w:val="24"/>
+          <w:szCs w:val="24"/>
+          <w:u w:val="single"/>
+        </w:rPr>
+        <w:t>(</w:t>
+      </w:r>
+      <w:proofErr w:type="gramEnd"/>
+      <w:r>
+        <w:rPr>
+          <w:rFonts w:ascii="Segoe UI" w:eastAsia="Times New Roman" w:hAnsi="Segoe UI" w:cs="Segoe UI"/>
+          <w:color w:val="0070C0"/>
+          <w:sz w:val="24"/>
+          <w:szCs w:val="24"/>
+          <w:u w:val="single"/>
+        </w:rPr>
+        <w:t>mnthdata$Sub_metering_3)</w:t>
+      </w:r>
+    </w:p>
+    <w:p>
+      <w:pPr>
+        <w:spacing w:after="240" w:line="360" w:lineRule="atLeast"/>
+        <w:ind w:left="720"/>
+        <w:rPr>
+          <w:rFonts w:ascii="Segoe UI" w:eastAsia="Times New Roman" w:hAnsi="Segoe UI" w:cs="Segoe UI"/>
+          <w:color w:val="0070C0"/>
+          <w:sz w:val="24"/>
+          <w:szCs w:val="24"/>
+          <w:u w:val="single"/>
+        </w:rPr>
+      </w:pPr>
+    </w:p>
+    <w:p>
+      <w:pPr>
+        <w:spacing w:after="240" w:line="360" w:lineRule="atLeast"/>
+        <w:ind w:left="720"/>
+        <w:rPr>
+          <w:rFonts w:ascii="Segoe UI" w:eastAsia="Times New Roman" w:hAnsi="Segoe UI" w:cs="Segoe UI"/>
+          <w:color w:val="0070C0"/>
+          <w:sz w:val="24"/>
+          <w:szCs w:val="24"/>
+          <w:u w:val="single"/>
+        </w:rPr>
+      </w:pPr>
+      <w:proofErr w:type="spellStart"/>
+      <w:proofErr w:type="gramStart"/>
+      <w:r>
+        <w:rPr>
+          <w:rFonts w:ascii="Segoe UI" w:eastAsia="Times New Roman" w:hAnsi="Segoe UI" w:cs="Segoe UI"/>
+          <w:color w:val="0070C0"/>
+          <w:sz w:val="24"/>
+          <w:szCs w:val="24"/>
+          <w:u w:val="single"/>
+        </w:rPr>
+        <w:t>png</w:t>
+      </w:r>
+      <w:proofErr w:type="spellEnd"/>
+      <w:r>
+        <w:rPr>
+          <w:rFonts w:ascii="Segoe UI" w:eastAsia="Times New Roman" w:hAnsi="Segoe UI" w:cs="Segoe UI"/>
+          <w:color w:val="0070C0"/>
+          <w:sz w:val="24"/>
+          <w:szCs w:val="24"/>
+          <w:u w:val="single"/>
+        </w:rPr>
+        <w:t>(</w:t>
+      </w:r>
+      <w:proofErr w:type="gramEnd"/>
+      <w:r>
+        <w:rPr>
+          <w:rFonts w:ascii="Segoe UI" w:eastAsia="Times New Roman" w:hAnsi="Segoe UI" w:cs="Segoe UI"/>
+          <w:color w:val="0070C0"/>
+          <w:sz w:val="24"/>
+          <w:szCs w:val="24"/>
+          <w:u w:val="single"/>
+        </w:rPr>
+        <w:t>"plot4.png", width=480, height=480)</w:t>
+      </w:r>
+    </w:p>
+    <w:p>
+      <w:pPr>
+        <w:spacing w:after="240" w:line="360" w:lineRule="atLeast"/>
+        <w:ind w:left="720"/>
+        <w:rPr>
+          <w:rFonts w:ascii="Segoe UI" w:eastAsia="Times New Roman" w:hAnsi="Segoe UI" w:cs="Segoe UI"/>
+          <w:color w:val="0070C0"/>
+          <w:sz w:val="24"/>
+          <w:szCs w:val="24"/>
+          <w:u w:val="single"/>
+        </w:rPr>
+      </w:pPr>
+      <w:proofErr w:type="gramStart"/>
+      <w:r>
+        <w:rPr>
+          <w:rFonts w:ascii="Segoe UI" w:eastAsia="Times New Roman" w:hAnsi="Segoe UI" w:cs="Segoe UI"/>
+          <w:color w:val="0070C0"/>
+          <w:sz w:val="24"/>
+          <w:szCs w:val="24"/>
+          <w:u w:val="single"/>
+        </w:rPr>
+        <w:t>par(</w:t>
+      </w:r>
+      <w:proofErr w:type="spellStart"/>
+      <w:proofErr w:type="gramEnd"/>
+      <w:r>
+        <w:rPr>
+          <w:rFonts w:ascii="Segoe UI" w:eastAsia="Times New Roman" w:hAnsi="Segoe UI" w:cs="Segoe UI"/>
+          <w:color w:val="0070C0"/>
+          <w:sz w:val="24"/>
+          <w:szCs w:val="24"/>
+          <w:u w:val="single"/>
+        </w:rPr>
+        <w:t>mfrow</w:t>
+      </w:r>
+      <w:proofErr w:type="spellEnd"/>
+      <w:r>
+        <w:rPr>
+          <w:rFonts w:ascii="Segoe UI" w:eastAsia="Times New Roman" w:hAnsi="Segoe UI" w:cs="Segoe UI"/>
+          <w:color w:val="0070C0"/>
+          <w:sz w:val="24"/>
+          <w:szCs w:val="24"/>
+          <w:u w:val="single"/>
+        </w:rPr>
+        <w:t xml:space="preserve"> = c(2, 2)) </w:t>
+      </w:r>
+    </w:p>
+    <w:p>
+      <w:pPr>
+        <w:spacing w:after="240" w:line="360" w:lineRule="atLeast"/>
+        <w:ind w:left="720"/>
+        <w:rPr>
+          <w:rFonts w:ascii="Segoe UI" w:eastAsia="Times New Roman" w:hAnsi="Segoe UI" w:cs="Segoe UI"/>
+          <w:color w:val="0070C0"/>
+          <w:sz w:val="24"/>
+          <w:szCs w:val="24"/>
+          <w:u w:val="single"/>
+        </w:rPr>
+      </w:pPr>
+      <w:proofErr w:type="gramStart"/>
+      <w:r>
+        <w:rPr>
+          <w:rFonts w:ascii="Segoe UI" w:eastAsia="Times New Roman" w:hAnsi="Segoe UI" w:cs="Segoe UI"/>
+          <w:color w:val="0070C0"/>
+          <w:sz w:val="24"/>
+          <w:szCs w:val="24"/>
+          <w:u w:val="single"/>
+        </w:rPr>
+        <w:t>plot(</w:t>
+      </w:r>
+      <w:proofErr w:type="spellStart"/>
+      <w:proofErr w:type="gramEnd"/>
+      <w:r>
+        <w:rPr>
+          <w:rFonts w:ascii="Segoe UI" w:eastAsia="Times New Roman" w:hAnsi="Segoe UI" w:cs="Segoe UI"/>
+          <w:color w:val="0070C0"/>
+          <w:sz w:val="24"/>
+          <w:szCs w:val="24"/>
+          <w:u w:val="single"/>
+        </w:rPr>
+        <w:t>datetime</w:t>
+      </w:r>
+      <w:proofErr w:type="spellEnd"/>
+      <w:r>
+        <w:rPr>
+          <w:rFonts w:ascii="Segoe UI" w:eastAsia="Times New Roman" w:hAnsi="Segoe UI" w:cs="Segoe UI"/>
+          <w:color w:val="0070C0"/>
+          <w:sz w:val="24"/>
+          <w:szCs w:val="24"/>
+          <w:u w:val="single"/>
+        </w:rPr>
+        <w:t xml:space="preserve">, </w:t>
+      </w:r>
+      <w:proofErr w:type="spellStart"/>
+      <w:r>
+        <w:rPr>
+          <w:rFonts w:ascii="Segoe UI" w:eastAsia="Times New Roman" w:hAnsi="Segoe UI" w:cs="Segoe UI"/>
+          <w:color w:val="0070C0"/>
+          <w:sz w:val="24"/>
+          <w:szCs w:val="24"/>
+          <w:u w:val="single"/>
+        </w:rPr>
+        <w:t>globalActivePower</w:t>
+      </w:r>
+      <w:proofErr w:type="spellEnd"/>
+      <w:r>
+        <w:rPr>
+          <w:rFonts w:ascii="Segoe UI" w:eastAsia="Times New Roman" w:hAnsi="Segoe UI" w:cs="Segoe UI"/>
+          <w:color w:val="0070C0"/>
+          <w:sz w:val="24"/>
+          <w:szCs w:val="24"/>
+          <w:u w:val="single"/>
+        </w:rPr>
+        <w:t xml:space="preserve">, type="l", </w:t>
+      </w:r>
+      <w:proofErr w:type="spellStart"/>
+      <w:r>
+        <w:rPr>
+          <w:rFonts w:ascii="Segoe UI" w:eastAsia="Times New Roman" w:hAnsi="Segoe UI" w:cs="Segoe UI"/>
+          <w:color w:val="0070C0"/>
+          <w:sz w:val="24"/>
+          <w:szCs w:val="24"/>
+          <w:u w:val="single"/>
+        </w:rPr>
+        <w:t>xlab</w:t>
+      </w:r>
+      <w:proofErr w:type="spellEnd"/>
+      <w:r>
+        <w:rPr>
+          <w:rFonts w:ascii="Segoe UI" w:eastAsia="Times New Roman" w:hAnsi="Segoe UI" w:cs="Segoe UI"/>
+          <w:color w:val="0070C0"/>
+          <w:sz w:val="24"/>
+          <w:szCs w:val="24"/>
+          <w:u w:val="single"/>
+        </w:rPr>
+        <w:t xml:space="preserve">="", </w:t>
+      </w:r>
+      <w:proofErr w:type="spellStart"/>
+      <w:r>
+        <w:rPr>
+          <w:rFonts w:ascii="Segoe UI" w:eastAsia="Times New Roman" w:hAnsi="Segoe UI" w:cs="Segoe UI"/>
+          <w:color w:val="0070C0"/>
+          <w:sz w:val="24"/>
+          <w:szCs w:val="24"/>
+          <w:u w:val="single"/>
+        </w:rPr>
+        <w:t>ylab</w:t>
+      </w:r>
+      <w:proofErr w:type="spellEnd"/>
+      <w:r>
+        <w:rPr>
+          <w:rFonts w:ascii="Segoe UI" w:eastAsia="Times New Roman" w:hAnsi="Segoe UI" w:cs="Segoe UI"/>
+          <w:color w:val="0070C0"/>
+          <w:sz w:val="24"/>
+          <w:szCs w:val="24"/>
+          <w:u w:val="single"/>
+        </w:rPr>
+        <w:t xml:space="preserve">="Global Active Power", </w:t>
+      </w:r>
+      <w:proofErr w:type="spellStart"/>
+      <w:r>
+        <w:rPr>
+          <w:rFonts w:ascii="Segoe UI" w:eastAsia="Times New Roman" w:hAnsi="Segoe UI" w:cs="Segoe UI"/>
+          <w:color w:val="0070C0"/>
+          <w:sz w:val="24"/>
+          <w:szCs w:val="24"/>
+          <w:u w:val="single"/>
+        </w:rPr>
+        <w:t>cex</w:t>
+      </w:r>
+      <w:proofErr w:type="spellEnd"/>
+      <w:r>
+        <w:rPr>
+          <w:rFonts w:ascii="Segoe UI" w:eastAsia="Times New Roman" w:hAnsi="Segoe UI" w:cs="Segoe UI"/>
+          <w:color w:val="0070C0"/>
+          <w:sz w:val="24"/>
+          <w:szCs w:val="24"/>
+          <w:u w:val="single"/>
+        </w:rPr>
+        <w:t>=0.2)</w:t>
+      </w:r>
+    </w:p>
+    <w:p>
+      <w:pPr>
+        <w:spacing w:after="240" w:line="360" w:lineRule="atLeast"/>
+        <w:ind w:left="720"/>
+        <w:rPr>
+          <w:rFonts w:ascii="Segoe UI" w:eastAsia="Times New Roman" w:hAnsi="Segoe UI" w:cs="Segoe UI"/>
+          <w:color w:val="0070C0"/>
+          <w:sz w:val="24"/>
+          <w:szCs w:val="24"/>
+          <w:u w:val="single"/>
+        </w:rPr>
+      </w:pPr>
+    </w:p>
+    <w:p>
+      <w:pPr>
+        <w:spacing w:after="240" w:line="360" w:lineRule="atLeast"/>
+        <w:ind w:left="720"/>
+        <w:rPr>
+          <w:rFonts w:ascii="Segoe UI" w:eastAsia="Times New Roman" w:hAnsi="Segoe UI" w:cs="Segoe UI"/>
+          <w:color w:val="0070C0"/>
+          <w:sz w:val="24"/>
+          <w:szCs w:val="24"/>
+          <w:u w:val="single"/>
+        </w:rPr>
+      </w:pPr>
+      <w:proofErr w:type="gramStart"/>
+      <w:r>
+        <w:rPr>
+          <w:rFonts w:ascii="Segoe UI" w:eastAsia="Times New Roman" w:hAnsi="Segoe UI" w:cs="Segoe UI"/>
+          <w:color w:val="0070C0"/>
+          <w:sz w:val="24"/>
+          <w:szCs w:val="24"/>
+          <w:u w:val="single"/>
+        </w:rPr>
+        <w:t>plot(</w:t>
+      </w:r>
+      <w:proofErr w:type="spellStart"/>
+      <w:proofErr w:type="gramEnd"/>
+      <w:r>
+        <w:rPr>
+          <w:rFonts w:ascii="Segoe UI" w:eastAsia="Times New Roman" w:hAnsi="Segoe UI" w:cs="Segoe UI"/>
+          <w:color w:val="0070C0"/>
+          <w:sz w:val="24"/>
+          <w:szCs w:val="24"/>
+          <w:u w:val="single"/>
+        </w:rPr>
+        <w:t>datetime</w:t>
+      </w:r>
+      <w:proofErr w:type="spellEnd"/>
+      <w:r>
+        <w:rPr>
+          <w:rFonts w:ascii="Segoe UI" w:eastAsia="Times New Roman" w:hAnsi="Segoe UI" w:cs="Segoe UI"/>
+          <w:color w:val="0070C0"/>
+          <w:sz w:val="24"/>
+          <w:szCs w:val="24"/>
+          <w:u w:val="single"/>
+        </w:rPr>
+        <w:t xml:space="preserve">, voltage, type="l", </w:t>
+      </w:r>
+      <w:proofErr w:type="spellStart"/>
+      <w:r>
+        <w:rPr>
+          <w:rFonts w:ascii="Segoe UI" w:eastAsia="Times New Roman" w:hAnsi="Segoe UI" w:cs="Segoe UI"/>
+          <w:color w:val="0070C0"/>
+          <w:sz w:val="24"/>
+          <w:szCs w:val="24"/>
+          <w:u w:val="single"/>
+        </w:rPr>
+        <w:t>xlab</w:t>
+      </w:r>
+      <w:proofErr w:type="spellEnd"/>
+      <w:r>
+        <w:rPr>
+          <w:rFonts w:ascii="Segoe UI" w:eastAsia="Times New Roman" w:hAnsi="Segoe UI" w:cs="Segoe UI"/>
+          <w:color w:val="0070C0"/>
+          <w:sz w:val="24"/>
+          <w:szCs w:val="24"/>
+          <w:u w:val="single"/>
+        </w:rPr>
+        <w:t>="</w:t>
+      </w:r>
+      <w:proofErr w:type="spellStart"/>
+      <w:r>
+        <w:rPr>
+          <w:rFonts w:ascii="Segoe UI" w:eastAsia="Times New Roman" w:hAnsi="Segoe UI" w:cs="Segoe UI"/>
+          <w:color w:val="0070C0"/>
+          <w:sz w:val="24"/>
+          <w:szCs w:val="24"/>
+          <w:u w:val="single"/>
+        </w:rPr>
+        <w:t>datetime</w:t>
+      </w:r>
+      <w:proofErr w:type="spellEnd"/>
+      <w:r>
+        <w:rPr>
+          <w:rFonts w:ascii="Segoe UI" w:eastAsia="Times New Roman" w:hAnsi="Segoe UI" w:cs="Segoe UI"/>
+          <w:color w:val="0070C0"/>
+          <w:sz w:val="24"/>
+          <w:szCs w:val="24"/>
+          <w:u w:val="single"/>
+        </w:rPr>
+        <w:t xml:space="preserve">", </w:t>
+      </w:r>
+      <w:proofErr w:type="spellStart"/>
+      <w:r>
+        <w:rPr>
+          <w:rFonts w:ascii="Segoe UI" w:eastAsia="Times New Roman" w:hAnsi="Segoe UI" w:cs="Segoe UI"/>
+          <w:color w:val="0070C0"/>
+          <w:sz w:val="24"/>
+          <w:szCs w:val="24"/>
+          <w:u w:val="single"/>
+        </w:rPr>
+        <w:t>ylab</w:t>
+      </w:r>
+      <w:proofErr w:type="spellEnd"/>
+      <w:r>
+        <w:rPr>
+          <w:rFonts w:ascii="Segoe UI" w:eastAsia="Times New Roman" w:hAnsi="Segoe UI" w:cs="Segoe UI"/>
+          <w:color w:val="0070C0"/>
+          <w:sz w:val="24"/>
+          <w:szCs w:val="24"/>
+          <w:u w:val="single"/>
+        </w:rPr>
+        <w:t>="Voltage")</w:t>
+      </w:r>
+    </w:p>
+    <w:p>
+      <w:pPr>
+        <w:spacing w:after="240" w:line="360" w:lineRule="atLeast"/>
+        <w:ind w:left="720"/>
+        <w:rPr>
+          <w:rFonts w:ascii="Segoe UI" w:eastAsia="Times New Roman" w:hAnsi="Segoe UI" w:cs="Segoe UI"/>
+          <w:color w:val="0070C0"/>
+          <w:sz w:val="24"/>
+          <w:szCs w:val="24"/>
+          <w:u w:val="single"/>
+        </w:rPr>
+      </w:pPr>
+    </w:p>
+    <w:p>
+      <w:pPr>
+        <w:spacing w:after="240" w:line="360" w:lineRule="atLeast"/>
+        <w:ind w:left="720"/>
+        <w:rPr>
+          <w:rFonts w:ascii="Segoe UI" w:eastAsia="Times New Roman" w:hAnsi="Segoe UI" w:cs="Segoe UI"/>
+          <w:color w:val="0070C0"/>
+          <w:sz w:val="24"/>
+          <w:szCs w:val="24"/>
+          <w:u w:val="single"/>
+        </w:rPr>
+      </w:pPr>
+      <w:proofErr w:type="gramStart"/>
+      <w:r>
+        <w:rPr>
+          <w:rFonts w:ascii="Segoe UI" w:eastAsia="Times New Roman" w:hAnsi="Segoe UI" w:cs="Segoe UI"/>
+          <w:color w:val="0070C0"/>
+          <w:sz w:val="24"/>
+          <w:szCs w:val="24"/>
+          <w:u w:val="single"/>
+        </w:rPr>
+        <w:t>plot(</w:t>
+      </w:r>
+      <w:proofErr w:type="spellStart"/>
+      <w:proofErr w:type="gramEnd"/>
+      <w:r>
+        <w:rPr>
+          <w:rFonts w:ascii="Segoe UI" w:eastAsia="Times New Roman" w:hAnsi="Segoe UI" w:cs="Segoe UI"/>
+          <w:color w:val="0070C0"/>
+          <w:sz w:val="24"/>
+          <w:szCs w:val="24"/>
+          <w:u w:val="single"/>
+        </w:rPr>
+        <w:t>datetime</w:t>
+      </w:r>
+      <w:proofErr w:type="spellEnd"/>
+      <w:r>
+        <w:rPr>
+          <w:rFonts w:ascii="Segoe UI" w:eastAsia="Times New Roman" w:hAnsi="Segoe UI" w:cs="Segoe UI"/>
+          <w:color w:val="0070C0"/>
+          <w:sz w:val="24"/>
+          <w:szCs w:val="24"/>
+          <w:u w:val="single"/>
+        </w:rPr>
+        <w:t xml:space="preserve">, subMetering1, type="l", </w:t>
+      </w:r>
+      <w:proofErr w:type="spellStart"/>
+      <w:r>
+        <w:rPr>
+          <w:rFonts w:ascii="Segoe UI" w:eastAsia="Times New Roman" w:hAnsi="Segoe UI" w:cs="Segoe UI"/>
+          <w:color w:val="0070C0"/>
+          <w:sz w:val="24"/>
+          <w:szCs w:val="24"/>
+          <w:u w:val="single"/>
+        </w:rPr>
+        <w:t>ylab</w:t>
+      </w:r>
+      <w:proofErr w:type="spellEnd"/>
+      <w:r>
+        <w:rPr>
+          <w:rFonts w:ascii="Segoe UI" w:eastAsia="Times New Roman" w:hAnsi="Segoe UI" w:cs="Segoe UI"/>
+          <w:color w:val="0070C0"/>
+          <w:sz w:val="24"/>
+          <w:szCs w:val="24"/>
+          <w:u w:val="single"/>
+        </w:rPr>
+        <w:t xml:space="preserve">="Energy </w:t>
+      </w:r>
+      <w:proofErr w:type="spellStart"/>
+      <w:r>
+        <w:rPr>
+          <w:rFonts w:ascii="Segoe UI" w:eastAsia="Times New Roman" w:hAnsi="Segoe UI" w:cs="Segoe UI"/>
+          <w:color w:val="0070C0"/>
+          <w:sz w:val="24"/>
+          <w:szCs w:val="24"/>
+          <w:u w:val="single"/>
+        </w:rPr>
+        <w:t>Submetering</w:t>
+      </w:r>
+      <w:proofErr w:type="spellEnd"/>
+      <w:r>
+        <w:rPr>
+          <w:rFonts w:ascii="Segoe UI" w:eastAsia="Times New Roman" w:hAnsi="Segoe UI" w:cs="Segoe UI"/>
+          <w:color w:val="0070C0"/>
+          <w:sz w:val="24"/>
+          <w:szCs w:val="24"/>
+          <w:u w:val="single"/>
+        </w:rPr>
+        <w:t xml:space="preserve">", </w:t>
+      </w:r>
+      <w:proofErr w:type="spellStart"/>
+      <w:r>
+        <w:rPr>
+          <w:rFonts w:ascii="Segoe UI" w:eastAsia="Times New Roman" w:hAnsi="Segoe UI" w:cs="Segoe UI"/>
+          <w:color w:val="0070C0"/>
+          <w:sz w:val="24"/>
+          <w:szCs w:val="24"/>
+          <w:u w:val="single"/>
+        </w:rPr>
+        <w:t>xlab</w:t>
+      </w:r>
+      <w:proofErr w:type="spellEnd"/>
+      <w:r>
+        <w:rPr>
+          <w:rFonts w:ascii="Segoe UI" w:eastAsia="Times New Roman" w:hAnsi="Segoe UI" w:cs="Segoe UI"/>
+          <w:color w:val="0070C0"/>
+          <w:sz w:val="24"/>
+          <w:szCs w:val="24"/>
+          <w:u w:val="single"/>
+        </w:rPr>
+        <w:t>="")</w:t>
+      </w:r>
+    </w:p>
+    <w:p>
+      <w:pPr>
+        <w:spacing w:after="240" w:line="360" w:lineRule="atLeast"/>
+        <w:ind w:left="720"/>
+        <w:rPr>
+          <w:rFonts w:ascii="Segoe UI" w:eastAsia="Times New Roman" w:hAnsi="Segoe UI" w:cs="Segoe UI"/>
+          <w:color w:val="0070C0"/>
+          <w:sz w:val="24"/>
+          <w:szCs w:val="24"/>
+          <w:u w:val="single"/>
+        </w:rPr>
+      </w:pPr>
+      <w:proofErr w:type="gramStart"/>
+      <w:r>
+        <w:rPr>
+          <w:rFonts w:ascii="Segoe UI" w:eastAsia="Times New Roman" w:hAnsi="Segoe UI" w:cs="Segoe UI"/>
+          <w:color w:val="0070C0"/>
+          <w:sz w:val="24"/>
+          <w:szCs w:val="24"/>
+          <w:u w:val="single"/>
+        </w:rPr>
+        <w:lastRenderedPageBreak/>
+        <w:t>lines(</w:t>
+      </w:r>
+      <w:proofErr w:type="spellStart"/>
+      <w:proofErr w:type="gramEnd"/>
+      <w:r>
+        <w:rPr>
+          <w:rFonts w:ascii="Segoe UI" w:eastAsia="Times New Roman" w:hAnsi="Segoe UI" w:cs="Segoe UI"/>
+          <w:color w:val="0070C0"/>
+          <w:sz w:val="24"/>
+          <w:szCs w:val="24"/>
+          <w:u w:val="single"/>
+        </w:rPr>
+        <w:t>datetime</w:t>
+      </w:r>
+      <w:proofErr w:type="spellEnd"/>
+      <w:r>
+        <w:rPr>
+          <w:rFonts w:ascii="Segoe UI" w:eastAsia="Times New Roman" w:hAnsi="Segoe UI" w:cs="Segoe UI"/>
+          <w:color w:val="0070C0"/>
+          <w:sz w:val="24"/>
+          <w:szCs w:val="24"/>
+          <w:u w:val="single"/>
+        </w:rPr>
+        <w:t>, subMetering2, type="l", col="red")</w:t>
+      </w:r>
+    </w:p>
+    <w:p>
+      <w:pPr>
+        <w:spacing w:after="240" w:line="360" w:lineRule="atLeast"/>
+        <w:ind w:left="720"/>
+        <w:rPr>
+          <w:rFonts w:ascii="Segoe UI" w:eastAsia="Times New Roman" w:hAnsi="Segoe UI" w:cs="Segoe UI"/>
+          <w:color w:val="0070C0"/>
+          <w:sz w:val="24"/>
+          <w:szCs w:val="24"/>
+          <w:u w:val="single"/>
+        </w:rPr>
+      </w:pPr>
+      <w:proofErr w:type="gramStart"/>
+      <w:r>
+        <w:rPr>
+          <w:rFonts w:ascii="Segoe UI" w:eastAsia="Times New Roman" w:hAnsi="Segoe UI" w:cs="Segoe UI"/>
+          <w:color w:val="0070C0"/>
+          <w:sz w:val="24"/>
+          <w:szCs w:val="24"/>
+          <w:u w:val="single"/>
+        </w:rPr>
+        <w:t>lines(</w:t>
+      </w:r>
+      <w:proofErr w:type="spellStart"/>
+      <w:proofErr w:type="gramEnd"/>
+      <w:r>
+        <w:rPr>
+          <w:rFonts w:ascii="Segoe UI" w:eastAsia="Times New Roman" w:hAnsi="Segoe UI" w:cs="Segoe UI"/>
+          <w:color w:val="0070C0"/>
+          <w:sz w:val="24"/>
+          <w:szCs w:val="24"/>
+          <w:u w:val="single"/>
+        </w:rPr>
+        <w:t>datetime</w:t>
+      </w:r>
+      <w:proofErr w:type="spellEnd"/>
+      <w:r>
+        <w:rPr>
+          <w:rFonts w:ascii="Segoe UI" w:eastAsia="Times New Roman" w:hAnsi="Segoe UI" w:cs="Segoe UI"/>
+          <w:color w:val="0070C0"/>
+          <w:sz w:val="24"/>
+          <w:szCs w:val="24"/>
+          <w:u w:val="single"/>
+        </w:rPr>
+        <w:t>, subMetering3, type="l", col="blue")</w:t>
+      </w:r>
+    </w:p>
+    <w:p>
+      <w:pPr>
+        <w:spacing w:after="240" w:line="360" w:lineRule="atLeast"/>
+        <w:ind w:left="720"/>
+        <w:rPr>
+          <w:rFonts w:ascii="Segoe UI" w:eastAsia="Times New Roman" w:hAnsi="Segoe UI" w:cs="Segoe UI"/>
+          <w:color w:val="0070C0"/>
+          <w:sz w:val="24"/>
+          <w:szCs w:val="24"/>
+          <w:u w:val="single"/>
+        </w:rPr>
+      </w:pPr>
+      <w:proofErr w:type="gramStart"/>
+      <w:r>
+        <w:rPr>
+          <w:rFonts w:ascii="Segoe UI" w:eastAsia="Times New Roman" w:hAnsi="Segoe UI" w:cs="Segoe UI"/>
+          <w:color w:val="0070C0"/>
+          <w:sz w:val="24"/>
+          <w:szCs w:val="24"/>
+          <w:u w:val="single"/>
+        </w:rPr>
+        <w:t>legend(</w:t>
+      </w:r>
+      <w:proofErr w:type="gramEnd"/>
+      <w:r>
+        <w:rPr>
+          <w:rFonts w:ascii="Segoe UI" w:eastAsia="Times New Roman" w:hAnsi="Segoe UI" w:cs="Segoe UI"/>
+          <w:color w:val="0070C0"/>
+          <w:sz w:val="24"/>
+          <w:szCs w:val="24"/>
+          <w:u w:val="single"/>
+        </w:rPr>
+        <w:t>"</w:t>
+      </w:r>
+      <w:proofErr w:type="spellStart"/>
+      <w:r>
+        <w:rPr>
+          <w:rFonts w:ascii="Segoe UI" w:eastAsia="Times New Roman" w:hAnsi="Segoe UI" w:cs="Segoe UI"/>
+          <w:color w:val="0070C0"/>
+          <w:sz w:val="24"/>
+          <w:szCs w:val="24"/>
+          <w:u w:val="single"/>
+        </w:rPr>
+        <w:t>topright</w:t>
+      </w:r>
+      <w:proofErr w:type="spellEnd"/>
+      <w:r>
+        <w:rPr>
+          <w:rFonts w:ascii="Segoe UI" w:eastAsia="Times New Roman" w:hAnsi="Segoe UI" w:cs="Segoe UI"/>
+          <w:color w:val="0070C0"/>
+          <w:sz w:val="24"/>
+          <w:szCs w:val="24"/>
+          <w:u w:val="single"/>
+        </w:rPr>
+        <w:t xml:space="preserve">", c("Sub_metering_1", "Sub_metering_2", "Sub_metering_3"), </w:t>
+      </w:r>
+      <w:proofErr w:type="spellStart"/>
+      <w:r>
+        <w:rPr>
+          <w:rFonts w:ascii="Segoe UI" w:eastAsia="Times New Roman" w:hAnsi="Segoe UI" w:cs="Segoe UI"/>
+          <w:color w:val="0070C0"/>
+          <w:sz w:val="24"/>
+          <w:szCs w:val="24"/>
+          <w:u w:val="single"/>
+        </w:rPr>
+        <w:t>lty</w:t>
+      </w:r>
+      <w:proofErr w:type="spellEnd"/>
+      <w:r>
+        <w:rPr>
+          <w:rFonts w:ascii="Segoe UI" w:eastAsia="Times New Roman" w:hAnsi="Segoe UI" w:cs="Segoe UI"/>
+          <w:color w:val="0070C0"/>
+          <w:sz w:val="24"/>
+          <w:szCs w:val="24"/>
+          <w:u w:val="single"/>
+        </w:rPr>
+        <w:t xml:space="preserve">=, </w:t>
+      </w:r>
+      <w:proofErr w:type="spellStart"/>
+      <w:r>
+        <w:rPr>
+          <w:rFonts w:ascii="Segoe UI" w:eastAsia="Times New Roman" w:hAnsi="Segoe UI" w:cs="Segoe UI"/>
+          <w:color w:val="0070C0"/>
+          <w:sz w:val="24"/>
+          <w:szCs w:val="24"/>
+          <w:u w:val="single"/>
+        </w:rPr>
+        <w:t>lwd</w:t>
+      </w:r>
+      <w:proofErr w:type="spellEnd"/>
+      <w:r>
+        <w:rPr>
+          <w:rFonts w:ascii="Segoe UI" w:eastAsia="Times New Roman" w:hAnsi="Segoe UI" w:cs="Segoe UI"/>
+          <w:color w:val="0070C0"/>
+          <w:sz w:val="24"/>
+          <w:szCs w:val="24"/>
+          <w:u w:val="single"/>
+        </w:rPr>
+        <w:t xml:space="preserve">=2.5, col=c("black", "red", "blue"), </w:t>
+      </w:r>
+      <w:proofErr w:type="spellStart"/>
+      <w:r>
+        <w:rPr>
+          <w:rFonts w:ascii="Segoe UI" w:eastAsia="Times New Roman" w:hAnsi="Segoe UI" w:cs="Segoe UI"/>
+          <w:color w:val="0070C0"/>
+          <w:sz w:val="24"/>
+          <w:szCs w:val="24"/>
+          <w:u w:val="single"/>
+        </w:rPr>
+        <w:t>bty</w:t>
+      </w:r>
+      <w:proofErr w:type="spellEnd"/>
+      <w:r>
+        <w:rPr>
+          <w:rFonts w:ascii="Segoe UI" w:eastAsia="Times New Roman" w:hAnsi="Segoe UI" w:cs="Segoe UI"/>
+          <w:color w:val="0070C0"/>
+          <w:sz w:val="24"/>
+          <w:szCs w:val="24"/>
+          <w:u w:val="single"/>
+        </w:rPr>
+        <w:t>="o")</w:t>
+      </w:r>
+    </w:p>
+    <w:p>
+      <w:pPr>
+        <w:spacing w:after="240" w:line="360" w:lineRule="atLeast"/>
+        <w:ind w:left="720"/>
+        <w:rPr>
+          <w:rFonts w:ascii="Segoe UI" w:eastAsia="Times New Roman" w:hAnsi="Segoe UI" w:cs="Segoe UI"/>
+          <w:color w:val="0070C0"/>
+          <w:sz w:val="24"/>
+          <w:szCs w:val="24"/>
+          <w:u w:val="single"/>
+        </w:rPr>
+      </w:pPr>
+    </w:p>
+    <w:p>
+      <w:pPr>
+        <w:spacing w:after="240" w:line="360" w:lineRule="atLeast"/>
+        <w:ind w:left="720"/>
+        <w:rPr>
+          <w:rFonts w:ascii="Segoe UI" w:eastAsia="Times New Roman" w:hAnsi="Segoe UI" w:cs="Segoe UI"/>
+          <w:color w:val="0070C0"/>
+          <w:sz w:val="24"/>
+          <w:szCs w:val="24"/>
+          <w:u w:val="single"/>
+        </w:rPr>
+      </w:pPr>
+      <w:proofErr w:type="gramStart"/>
+      <w:r>
+        <w:rPr>
+          <w:rFonts w:ascii="Segoe UI" w:eastAsia="Times New Roman" w:hAnsi="Segoe UI" w:cs="Segoe UI"/>
+          <w:color w:val="0070C0"/>
+          <w:sz w:val="24"/>
+          <w:szCs w:val="24"/>
+          <w:u w:val="single"/>
+        </w:rPr>
+        <w:t>plot(</w:t>
+      </w:r>
+      <w:proofErr w:type="spellStart"/>
+      <w:proofErr w:type="gramEnd"/>
+      <w:r>
+        <w:rPr>
+          <w:rFonts w:ascii="Segoe UI" w:eastAsia="Times New Roman" w:hAnsi="Segoe UI" w:cs="Segoe UI"/>
+          <w:color w:val="0070C0"/>
+          <w:sz w:val="24"/>
+          <w:szCs w:val="24"/>
+          <w:u w:val="single"/>
+        </w:rPr>
+        <w:t>datetime</w:t>
+      </w:r>
+      <w:proofErr w:type="spellEnd"/>
+      <w:r>
+        <w:rPr>
+          <w:rFonts w:ascii="Segoe UI" w:eastAsia="Times New Roman" w:hAnsi="Segoe UI" w:cs="Segoe UI"/>
+          <w:color w:val="0070C0"/>
+          <w:sz w:val="24"/>
+          <w:szCs w:val="24"/>
+          <w:u w:val="single"/>
+        </w:rPr>
+        <w:t xml:space="preserve">, </w:t>
+      </w:r>
+      <w:proofErr w:type="spellStart"/>
+      <w:r>
+        <w:rPr>
+          <w:rFonts w:ascii="Segoe UI" w:eastAsia="Times New Roman" w:hAnsi="Segoe UI" w:cs="Segoe UI"/>
+          <w:color w:val="0070C0"/>
+          <w:sz w:val="24"/>
+          <w:szCs w:val="24"/>
+          <w:u w:val="single"/>
+        </w:rPr>
+        <w:t>globalReactivePower</w:t>
+      </w:r>
+      <w:proofErr w:type="spellEnd"/>
+      <w:r>
+        <w:rPr>
+          <w:rFonts w:ascii="Segoe UI" w:eastAsia="Times New Roman" w:hAnsi="Segoe UI" w:cs="Segoe UI"/>
+          <w:color w:val="0070C0"/>
+          <w:sz w:val="24"/>
+          <w:szCs w:val="24"/>
+          <w:u w:val="single"/>
+        </w:rPr>
+        <w:t xml:space="preserve">, type="l", </w:t>
+      </w:r>
+      <w:proofErr w:type="spellStart"/>
+      <w:r>
+        <w:rPr>
+          <w:rFonts w:ascii="Segoe UI" w:eastAsia="Times New Roman" w:hAnsi="Segoe UI" w:cs="Segoe UI"/>
+          <w:color w:val="0070C0"/>
+          <w:sz w:val="24"/>
+          <w:szCs w:val="24"/>
+          <w:u w:val="single"/>
+        </w:rPr>
+        <w:t>xlab</w:t>
+      </w:r>
+      <w:proofErr w:type="spellEnd"/>
+      <w:r>
+        <w:rPr>
+          <w:rFonts w:ascii="Segoe UI" w:eastAsia="Times New Roman" w:hAnsi="Segoe UI" w:cs="Segoe UI"/>
+          <w:color w:val="0070C0"/>
+          <w:sz w:val="24"/>
+          <w:szCs w:val="24"/>
+          <w:u w:val="single"/>
+        </w:rPr>
+        <w:t>="</w:t>
+      </w:r>
+      <w:proofErr w:type="spellStart"/>
+      <w:r>
+        <w:rPr>
+          <w:rFonts w:ascii="Segoe UI" w:eastAsia="Times New Roman" w:hAnsi="Segoe UI" w:cs="Segoe UI"/>
+          <w:color w:val="0070C0"/>
+          <w:sz w:val="24"/>
+          <w:szCs w:val="24"/>
+          <w:u w:val="single"/>
+        </w:rPr>
+        <w:t>Datetime</w:t>
+      </w:r>
+      <w:proofErr w:type="spellEnd"/>
+      <w:r>
+        <w:rPr>
+          <w:rFonts w:ascii="Segoe UI" w:eastAsia="Times New Roman" w:hAnsi="Segoe UI" w:cs="Segoe UI"/>
+          <w:color w:val="0070C0"/>
+          <w:sz w:val="24"/>
+          <w:szCs w:val="24"/>
+          <w:u w:val="single"/>
+        </w:rPr>
+        <w:t xml:space="preserve">", </w:t>
+      </w:r>
+      <w:proofErr w:type="spellStart"/>
+      <w:r>
+        <w:rPr>
+          <w:rFonts w:ascii="Segoe UI" w:eastAsia="Times New Roman" w:hAnsi="Segoe UI" w:cs="Segoe UI"/>
+          <w:color w:val="0070C0"/>
+          <w:sz w:val="24"/>
+          <w:szCs w:val="24"/>
+          <w:u w:val="single"/>
+        </w:rPr>
+        <w:t>ylab</w:t>
+      </w:r>
+      <w:proofErr w:type="spellEnd"/>
+      <w:r>
+        <w:rPr>
+          <w:rFonts w:ascii="Segoe UI" w:eastAsia="Times New Roman" w:hAnsi="Segoe UI" w:cs="Segoe UI"/>
+          <w:color w:val="0070C0"/>
+          <w:sz w:val="24"/>
+          <w:szCs w:val="24"/>
+          <w:u w:val="single"/>
+        </w:rPr>
+        <w:t>="</w:t>
+      </w:r>
+      <w:proofErr w:type="spellStart"/>
+      <w:r>
+        <w:rPr>
+          <w:rFonts w:ascii="Segoe UI" w:eastAsia="Times New Roman" w:hAnsi="Segoe UI" w:cs="Segoe UI"/>
+          <w:color w:val="0070C0"/>
+          <w:sz w:val="24"/>
+          <w:szCs w:val="24"/>
+          <w:u w:val="single"/>
+        </w:rPr>
+        <w:t>Global_reactive_power</w:t>
+      </w:r>
+      <w:proofErr w:type="spellEnd"/>
+      <w:r>
+        <w:rPr>
+          <w:rFonts w:ascii="Segoe UI" w:eastAsia="Times New Roman" w:hAnsi="Segoe UI" w:cs="Segoe UI"/>
+          <w:color w:val="0070C0"/>
+          <w:sz w:val="24"/>
+          <w:szCs w:val="24"/>
+          <w:u w:val="single"/>
+        </w:rPr>
+        <w:t>")</w:t>
+      </w:r>
+    </w:p>
+    <w:p>
+      <w:pPr>
+        <w:spacing w:after="240" w:line="360" w:lineRule="atLeast"/>
+        <w:ind w:left="720"/>
+        <w:rPr>
+          <w:rFonts w:ascii="Segoe UI" w:eastAsia="Times New Roman" w:hAnsi="Segoe UI" w:cs="Segoe UI"/>
+          <w:color w:val="0070C0"/>
+          <w:sz w:val="24"/>
+          <w:szCs w:val="24"/>
+          <w:u w:val="single"/>
+        </w:rPr>
+      </w:pPr>
+    </w:p>
+    <w:p>
+      <w:pPr>
+        <w:spacing w:after="240" w:line="360" w:lineRule="atLeast"/>
+        <w:ind w:left="720"/>
+        <w:rPr>
+          <w:rFonts w:ascii="Segoe UI" w:eastAsia="Times New Roman" w:hAnsi="Segoe UI" w:cs="Segoe UI"/>
+          <w:color w:val="0070C0"/>
+          <w:sz w:val="24"/>
+          <w:szCs w:val="24"/>
+          <w:u w:val="single"/>
+        </w:rPr>
+      </w:pPr>
+      <w:proofErr w:type="spellStart"/>
+      <w:proofErr w:type="gramStart"/>
+      <w:r>
+        <w:rPr>
+          <w:rFonts w:ascii="Segoe UI" w:eastAsia="Times New Roman" w:hAnsi="Segoe UI" w:cs="Segoe UI"/>
+          <w:color w:val="0070C0"/>
+          <w:sz w:val="24"/>
+          <w:szCs w:val="24"/>
+          <w:u w:val="single"/>
+        </w:rPr>
+        <w:t>dev.off</w:t>
+      </w:r>
+      <w:proofErr w:type="spellEnd"/>
+      <w:r>
+        <w:rPr>
+          <w:rFonts w:ascii="Segoe UI" w:eastAsia="Times New Roman" w:hAnsi="Segoe UI" w:cs="Segoe UI"/>
+          <w:color w:val="0070C0"/>
+          <w:sz w:val="24"/>
+          <w:szCs w:val="24"/>
+          <w:u w:val="single"/>
+        </w:rPr>
+        <w:t>()</w:t>
+      </w:r>
+      <w:proofErr w:type="gramEnd"/>
+    </w:p>
+    <w:p>
+      <w:pPr>
+        <w:spacing w:before="240" w:after="240" w:line="240" w:lineRule="auto"/>
+        <w:outlineLvl w:val="2"/>
+        <w:rPr>
+          <w:rFonts w:ascii="Segoe UI" w:eastAsia="Times New Roman" w:hAnsi="Segoe UI" w:cs="Segoe UI"/>
+          <w:b/>
+          <w:bCs/>
+          <w:color w:val="333333"/>
+          <w:sz w:val="30"/>
+          <w:szCs w:val="30"/>
+        </w:rPr>
+      </w:pPr>
     </w:p>
     <w:p>
       <w:pPr>

</xml_diff>